<commit_message>
Newest version. Added CommVault and changed around sections and projects
</commit_message>
<xml_diff>
--- a/Resume Word.docx
+++ b/Resume Word.docx
@@ -29,19 +29,7 @@
           <w:rFonts w:ascii="Helvetica" w:hAnsi="Helvetica"/>
         </w:rPr>
         <w:tab/>
-      </w:r>
-      <w:r>
-        <w:rPr>
-          <w:rFonts w:ascii="Helvetica" w:hAnsi="Helvetica"/>
-        </w:rPr>
-        <w:tab/>
-        <w:t xml:space="preserve">     Based in </w:t>
-      </w:r>
-      <w:r>
-        <w:rPr>
-          <w:rFonts w:ascii="Helvetica" w:hAnsi="Helvetica"/>
-        </w:rPr>
-        <w:t>Princeton, NJ</w:t>
+        <w:t xml:space="preserve">          Greater New York City Area</w:t>
       </w:r>
       <w:r>
         <w:rPr>
@@ -222,22 +210,22 @@
           <w:b/>
         </w:rPr>
       </w:pPr>
-      <w:r>
-        <w:rPr>
-          <w:rFonts w:ascii="Helvetica" w:hAnsi="Helvetica"/>
-          <w:b/>
-        </w:rPr>
-        <w:t>Javelin Capital Markets, LLC</w:t>
-      </w:r>
-      <w:proofErr w:type="gramStart"/>
-      <w:r>
-        <w:rPr>
-          <w:rFonts w:ascii="Helvetica" w:hAnsi="Helvetica"/>
-          <w:b/>
-        </w:rPr>
-        <w:t>.,</w:t>
-      </w:r>
-      <w:proofErr w:type="gramEnd"/>
+      <w:proofErr w:type="spellStart"/>
+      <w:r>
+        <w:rPr>
+          <w:rFonts w:ascii="Helvetica" w:hAnsi="Helvetica"/>
+          <w:b/>
+        </w:rPr>
+        <w:t>CommVault</w:t>
+      </w:r>
+      <w:proofErr w:type="spellEnd"/>
+      <w:r>
+        <w:rPr>
+          <w:rFonts w:ascii="Helvetica" w:hAnsi="Helvetica"/>
+          <w:b/>
+        </w:rPr>
+        <w:t xml:space="preserve"> (CVLT)</w:t>
+      </w:r>
       <w:r>
         <w:rPr>
           <w:rFonts w:ascii="Helvetica" w:hAnsi="Helvetica"/>
@@ -249,7 +237,7 @@
         <w:rPr>
           <w:rFonts w:ascii="Helvetica" w:hAnsi="Helvetica"/>
         </w:rPr>
-        <w:t xml:space="preserve">New York, New York      </w:t>
+        <w:t xml:space="preserve">Tinton Falls, New Jersey      </w:t>
       </w:r>
       <w:r>
         <w:rPr>
@@ -261,6 +249,13 @@
       <w:r>
         <w:rPr>
           <w:rFonts w:ascii="Helvetica" w:hAnsi="Helvetica"/>
+        </w:rPr>
+        <w:tab/>
+        <w:t xml:space="preserve">           </w:t>
+      </w:r>
+      <w:r>
+        <w:rPr>
+          <w:rFonts w:ascii="Helvetica" w:hAnsi="Helvetica"/>
           <w:i/>
         </w:rPr>
         <w:t>Software Engineering Intern</w:t>
@@ -277,7 +272,14 @@
           <w:rFonts w:ascii="Helvetica" w:hAnsi="Helvetica"/>
           <w:i/>
         </w:rPr>
-        <w:t>2014</w:t>
+        <w:t>201</w:t>
+      </w:r>
+      <w:r>
+        <w:rPr>
+          <w:rFonts w:ascii="Helvetica" w:hAnsi="Helvetica"/>
+          <w:i/>
+        </w:rPr>
+        <w:t>5</w:t>
       </w:r>
     </w:p>
     <w:p>
@@ -291,42 +293,14 @@
           <w:rFonts w:ascii="Helvetica" w:hAnsi="Helvetica"/>
         </w:rPr>
       </w:pPr>
-      <w:r>
-        <w:rPr>
-          <w:rFonts w:ascii="Helvetica" w:hAnsi="Helvetica"/>
-        </w:rPr>
-        <w:t>Swap Execution Facility</w:t>
-      </w:r>
-      <w:r>
-        <w:rPr>
-          <w:rFonts w:ascii="Helvetica" w:hAnsi="Helvetica"/>
-        </w:rPr>
-        <w:t xml:space="preserve"> for Interest Rate Swaps (</w:t>
-      </w:r>
-      <w:r>
-        <w:rPr>
-          <w:rFonts w:ascii="Helvetica" w:hAnsi="Helvetica"/>
-        </w:rPr>
-        <w:t xml:space="preserve">debt </w:t>
-      </w:r>
-      <w:r>
-        <w:rPr>
-          <w:rFonts w:ascii="Helvetica" w:hAnsi="Helvetica"/>
-        </w:rPr>
-        <w:t>instruments with $1,000,000 min.</w:t>
-      </w:r>
-      <w:r>
-        <w:rPr>
-          <w:rFonts w:ascii="Helvetica" w:hAnsi="Helvetica"/>
-        </w:rPr>
-        <w:t xml:space="preserve"> value</w:t>
-      </w:r>
-      <w:r>
-        <w:rPr>
-          <w:rFonts w:ascii="Helvetica" w:hAnsi="Helvetica"/>
-        </w:rPr>
-        <w:t>)</w:t>
-      </w:r>
+      <w:proofErr w:type="gramStart"/>
+      <w:r>
+        <w:rPr>
+          <w:rFonts w:ascii="Helvetica" w:hAnsi="Helvetica"/>
+        </w:rPr>
+        <w:t xml:space="preserve">Data management, protection (security and disaster recovery), backup, and cloud storage company </w:t>
+      </w:r>
+      <w:proofErr w:type="gramEnd"/>
     </w:p>
     <w:p>
       <w:pPr>
@@ -344,50 +318,74 @@
       <w:r>
         <w:rPr>
           <w:rFonts w:ascii="Helvetica" w:hAnsi="Helvetica"/>
-        </w:rPr>
-        <w:t xml:space="preserve">Developed a program to efficiently stream thousands of quotes per second </w:t>
-      </w:r>
-      <w:r>
-        <w:rPr>
-          <w:rFonts w:ascii="Helvetica" w:hAnsi="Helvetica"/>
-        </w:rPr>
-        <w:t>acros</w:t>
-      </w:r>
-      <w:bookmarkStart w:id="0" w:name="_GoBack"/>
-      <w:bookmarkEnd w:id="0"/>
-      <w:r>
-        <w:rPr>
-          <w:rFonts w:ascii="Helvetica" w:hAnsi="Helvetica"/>
-        </w:rPr>
-        <w:t xml:space="preserve">s a network to multiple Excel spreadsheets </w:t>
-      </w:r>
-      <w:r>
-        <w:rPr>
-          <w:rFonts w:ascii="Helvetica" w:hAnsi="Helvetica"/>
-        </w:rPr>
-        <w:t xml:space="preserve">for price modeling. </w:t>
-      </w:r>
-      <w:r>
-        <w:rPr>
-          <w:rFonts w:ascii="Helvetica" w:hAnsi="Helvetica"/>
-          <w:b/>
-        </w:rPr>
-        <w:t>(</w:t>
-      </w:r>
-      <w:r>
-        <w:rPr>
-          <w:rFonts w:ascii="Helvetica" w:hAnsi="Helvetica"/>
-          <w:b/>
-          <w:i/>
-        </w:rPr>
-        <w:t>30% time reduction</w:t>
-      </w:r>
-      <w:r>
-        <w:rPr>
-          <w:rFonts w:ascii="Helvetica" w:hAnsi="Helvetica"/>
-          <w:b/>
-        </w:rPr>
-        <w:t>)</w:t>
+          <w:b/>
+          <w:i/>
+        </w:rPr>
+        <w:t>Fully d</w:t>
+      </w:r>
+      <w:r>
+        <w:rPr>
+          <w:rFonts w:ascii="Helvetica" w:hAnsi="Helvetica"/>
+          <w:b/>
+          <w:i/>
+        </w:rPr>
+        <w:t>eveloped</w:t>
+      </w:r>
+      <w:r>
+        <w:rPr>
+          <w:rFonts w:ascii="Helvetica" w:hAnsi="Helvetica"/>
+        </w:rPr>
+        <w:t xml:space="preserve"> a Mac application </w:t>
+      </w:r>
+      <w:r>
+        <w:rPr>
+          <w:rFonts w:ascii="Helvetica" w:hAnsi="Helvetica"/>
+        </w:rPr>
+        <w:t>to</w:t>
+      </w:r>
+      <w:r>
+        <w:rPr>
+          <w:rFonts w:ascii="Helvetica" w:hAnsi="Helvetica"/>
+        </w:rPr>
+        <w:t xml:space="preserve"> quickly and securely </w:t>
+      </w:r>
+      <w:r>
+        <w:rPr>
+          <w:rFonts w:ascii="Helvetica" w:hAnsi="Helvetica"/>
+        </w:rPr>
+        <w:t>back</w:t>
+      </w:r>
+      <w:r>
+        <w:rPr>
+          <w:rFonts w:ascii="Helvetica" w:hAnsi="Helvetica"/>
+        </w:rPr>
+        <w:t xml:space="preserve"> up an </w:t>
+      </w:r>
+      <w:r>
+        <w:rPr>
+          <w:rFonts w:ascii="Helvetica" w:hAnsi="Helvetica"/>
+          <w:b/>
+          <w:i/>
+        </w:rPr>
+        <w:t xml:space="preserve">entire computer </w:t>
+      </w:r>
+      <w:r>
+        <w:rPr>
+          <w:rFonts w:ascii="Helvetica" w:hAnsi="Helvetica"/>
+        </w:rPr>
+        <w:t xml:space="preserve">or certain directories </w:t>
+      </w:r>
+      <w:r>
+        <w:rPr>
+          <w:rFonts w:ascii="Helvetica" w:hAnsi="Helvetica"/>
+        </w:rPr>
+        <w:t>to the cloud</w:t>
+      </w:r>
+      <w:r>
+        <w:rPr>
+          <w:rFonts w:ascii="Helvetica" w:hAnsi="Helvetica"/>
+        </w:rPr>
+        <w:t>, listen and then upload file modifications, and handle filters</w:t>
       </w:r>
     </w:p>
     <w:p>
@@ -406,18 +404,133 @@
       <w:r>
         <w:rPr>
           <w:rFonts w:ascii="Helvetica" w:hAnsi="Helvetica"/>
-          <w:color w:val="000000"/>
-        </w:rPr>
-        <w:t xml:space="preserve">Built several automated testing systems to continuously test various trading features under different conditions. </w:t>
-      </w:r>
-      <w:r>
-        <w:rPr>
-          <w:rFonts w:ascii="Helvetica" w:hAnsi="Helvetica"/>
-          <w:b/>
-          <w:i/>
-          <w:color w:val="000000"/>
-        </w:rPr>
-        <w:t>(4 tests built that test 10 different platform features)</w:t>
+          <w:b/>
+          <w:i/>
+        </w:rPr>
+        <w:t>Dynamic scanning algorithm</w:t>
+      </w:r>
+      <w:r>
+        <w:rPr>
+          <w:rFonts w:ascii="Helvetica" w:hAnsi="Helvetica"/>
+        </w:rPr>
+        <w:t xml:space="preserve"> takes into account the number of directories and subdirectories to determine an efficient number of scanning threads to create</w:t>
+      </w:r>
+    </w:p>
+    <w:p>
+      <w:pPr>
+        <w:tabs>
+          <w:tab w:val="left" w:pos="270"/>
+        </w:tabs>
+        <w:ind w:left="270"/>
+        <w:rPr>
+          <w:rFonts w:ascii="Helvetica" w:hAnsi="Helvetica"/>
+          <w:b/>
+        </w:rPr>
+      </w:pPr>
+      <w:r>
+        <w:rPr>
+          <w:rFonts w:ascii="Helvetica" w:hAnsi="Helvetica"/>
+          <w:b/>
+        </w:rPr>
+        <w:t>Javelin Capital Markets, LLC</w:t>
+      </w:r>
+      <w:proofErr w:type="gramStart"/>
+      <w:r>
+        <w:rPr>
+          <w:rFonts w:ascii="Helvetica" w:hAnsi="Helvetica"/>
+          <w:b/>
+        </w:rPr>
+        <w:t>.,</w:t>
+      </w:r>
+      <w:proofErr w:type="gramEnd"/>
+      <w:r>
+        <w:rPr>
+          <w:rFonts w:ascii="Helvetica" w:hAnsi="Helvetica"/>
+          <w:b/>
+        </w:rPr>
+        <w:t xml:space="preserve"> </w:t>
+      </w:r>
+      <w:r>
+        <w:rPr>
+          <w:rFonts w:ascii="Helvetica" w:hAnsi="Helvetica"/>
+        </w:rPr>
+        <w:t xml:space="preserve">New York, New York      </w:t>
+      </w:r>
+      <w:r>
+        <w:rPr>
+          <w:rFonts w:ascii="Helvetica" w:hAnsi="Helvetica"/>
+        </w:rPr>
+        <w:tab/>
+        <w:t xml:space="preserve">        </w:t>
+      </w:r>
+      <w:r>
+        <w:rPr>
+          <w:rFonts w:ascii="Helvetica" w:hAnsi="Helvetica"/>
+          <w:i/>
+        </w:rPr>
+        <w:t>Software Engineering Intern</w:t>
+      </w:r>
+      <w:r>
+        <w:rPr>
+          <w:rFonts w:ascii="Helvetica" w:hAnsi="Helvetica"/>
+          <w:i/>
+        </w:rPr>
+        <w:t xml:space="preserve">, </w:t>
+      </w:r>
+      <w:r>
+        <w:rPr>
+          <w:rFonts w:ascii="Helvetica" w:hAnsi="Helvetica"/>
+          <w:i/>
+        </w:rPr>
+        <w:t>2014</w:t>
+      </w:r>
+    </w:p>
+    <w:p>
+      <w:pPr>
+        <w:tabs>
+          <w:tab w:val="left" w:pos="270"/>
+        </w:tabs>
+        <w:spacing w:after="120"/>
+        <w:ind w:left="270"/>
+        <w:rPr>
+          <w:rFonts w:ascii="Helvetica" w:hAnsi="Helvetica"/>
+        </w:rPr>
+      </w:pPr>
+      <w:r>
+        <w:rPr>
+          <w:rFonts w:ascii="Helvetica" w:hAnsi="Helvetica"/>
+        </w:rPr>
+        <w:t>Swap Execution Facility</w:t>
+      </w:r>
+      <w:r>
+        <w:rPr>
+          <w:rFonts w:ascii="Helvetica" w:hAnsi="Helvetica"/>
+        </w:rPr>
+        <w:t xml:space="preserve"> for Interest Rate Swaps (</w:t>
+      </w:r>
+      <w:r>
+        <w:rPr>
+          <w:rFonts w:ascii="Helvetica" w:hAnsi="Helvetica"/>
+        </w:rPr>
+        <w:t xml:space="preserve">debt </w:t>
+      </w:r>
+      <w:r>
+        <w:rPr>
+          <w:rFonts w:ascii="Helvetica" w:hAnsi="Helvetica"/>
+        </w:rPr>
+        <w:t>instruments with $1,000,000 min.</w:t>
+      </w:r>
+      <w:r>
+        <w:rPr>
+          <w:rFonts w:ascii="Helvetica" w:hAnsi="Helvetica"/>
+        </w:rPr>
+        <w:t xml:space="preserve"> value</w:t>
+      </w:r>
+      <w:r>
+        <w:rPr>
+          <w:rFonts w:ascii="Helvetica" w:hAnsi="Helvetica"/>
+        </w:rPr>
+        <w:t>)</w:t>
       </w:r>
     </w:p>
     <w:p>
@@ -436,39 +549,42 @@
       <w:r>
         <w:rPr>
           <w:rFonts w:ascii="Helvetica" w:hAnsi="Helvetica"/>
-          <w:color w:val="000000"/>
-        </w:rPr>
-        <w:t>Helped switch</w:t>
-      </w:r>
-      <w:r>
-        <w:rPr>
-          <w:rFonts w:ascii="Helvetica" w:hAnsi="Helvetica"/>
-          <w:color w:val="000000"/>
-        </w:rPr>
-        <w:t xml:space="preserve"> system from </w:t>
-      </w:r>
-      <w:proofErr w:type="spellStart"/>
-      <w:r>
-        <w:rPr>
-          <w:rFonts w:ascii="Helvetica" w:hAnsi="Helvetica"/>
-          <w:color w:val="000000"/>
-        </w:rPr>
-        <w:t>FixML</w:t>
-      </w:r>
-      <w:proofErr w:type="spellEnd"/>
-      <w:r>
-        <w:rPr>
-          <w:rFonts w:ascii="Helvetica" w:hAnsi="Helvetica"/>
-          <w:color w:val="000000"/>
-        </w:rPr>
-        <w:t xml:space="preserve"> to FPML</w:t>
-      </w:r>
-      <w:r>
-        <w:rPr>
-          <w:rFonts w:ascii="Helvetica" w:hAnsi="Helvetica"/>
-          <w:color w:val="000000"/>
-        </w:rPr>
-        <w:t xml:space="preserve"> for validating trades with CMEX &amp; LCH</w:t>
+        </w:rPr>
+        <w:t xml:space="preserve">Developed a program to efficiently stream thousands of quotes per second </w:t>
+      </w:r>
+      <w:r>
+        <w:rPr>
+          <w:rFonts w:ascii="Helvetica" w:hAnsi="Helvetica"/>
+        </w:rPr>
+        <w:t xml:space="preserve">across a network to multiple Excel spreadsheets </w:t>
+      </w:r>
+      <w:r>
+        <w:rPr>
+          <w:rFonts w:ascii="Helvetica" w:hAnsi="Helvetica"/>
+        </w:rPr>
+        <w:t xml:space="preserve">for price modeling. </w:t>
+      </w:r>
+      <w:r>
+        <w:rPr>
+          <w:rFonts w:ascii="Helvetica" w:hAnsi="Helvetica"/>
+          <w:b/>
+        </w:rPr>
+        <w:t>(</w:t>
+      </w:r>
+      <w:r>
+        <w:rPr>
+          <w:rFonts w:ascii="Helvetica" w:hAnsi="Helvetica"/>
+          <w:b/>
+          <w:i/>
+        </w:rPr>
+        <w:t>30% time reduction</w:t>
+      </w:r>
+      <w:r>
+        <w:rPr>
+          <w:rFonts w:ascii="Helvetica" w:hAnsi="Helvetica"/>
+          <w:b/>
+        </w:rPr>
+        <w:t>)</w:t>
       </w:r>
     </w:p>
     <w:p>
@@ -480,176 +596,25 @@
         <w:tabs>
           <w:tab w:val="left" w:pos="270"/>
         </w:tabs>
-        <w:spacing w:after="120"/>
-        <w:rPr>
-          <w:rFonts w:ascii="Helvetica" w:hAnsi="Helvetica"/>
-        </w:rPr>
-      </w:pPr>
-      <w:r>
-        <w:rPr>
-          <w:rFonts w:ascii="Helvetica" w:hAnsi="Helvetica"/>
-        </w:rPr>
-        <w:t>Implemented backend for executing Butterfly Swap trades usin</w:t>
-      </w:r>
-      <w:r>
-        <w:rPr>
-          <w:rFonts w:ascii="Helvetica" w:hAnsi="Helvetica"/>
-        </w:rPr>
-        <w:t xml:space="preserve">g the </w:t>
-      </w:r>
-      <w:r>
-        <w:rPr>
-          <w:rFonts w:ascii="Helvetica" w:hAnsi="Helvetica"/>
-        </w:rPr>
-        <w:t>C.L.O.B.</w:t>
-      </w:r>
-    </w:p>
-    <w:p>
-      <w:pPr>
-        <w:tabs>
-          <w:tab w:val="left" w:pos="270"/>
-        </w:tabs>
-        <w:ind w:left="270"/>
-        <w:rPr>
-          <w:rFonts w:ascii="Helvetica" w:hAnsi="Helvetica"/>
-          <w:i/>
-        </w:rPr>
-      </w:pPr>
-      <w:r>
-        <w:rPr>
-          <w:rFonts w:ascii="Helvetica" w:hAnsi="Helvetica"/>
-          <w:b/>
-        </w:rPr>
-        <w:t>Present.tv</w:t>
-      </w:r>
-      <w:r>
-        <w:rPr>
-          <w:rFonts w:ascii="Helvetica" w:hAnsi="Helvetica"/>
-          <w:b/>
-        </w:rPr>
-        <w:t>,</w:t>
-      </w:r>
-      <w:r>
-        <w:rPr>
-          <w:rFonts w:ascii="Helvetica" w:hAnsi="Helvetica"/>
-        </w:rPr>
-        <w:t xml:space="preserve"> </w:t>
-      </w:r>
-      <w:r>
-        <w:rPr>
-          <w:rFonts w:ascii="Helvetica" w:hAnsi="Helvetica"/>
-        </w:rPr>
-        <w:t>Princeton</w:t>
-      </w:r>
-      <w:r>
-        <w:rPr>
-          <w:rFonts w:ascii="Helvetica" w:hAnsi="Helvetica"/>
-        </w:rPr>
-        <w:t xml:space="preserve">, </w:t>
-      </w:r>
-      <w:r>
-        <w:rPr>
-          <w:rFonts w:ascii="Helvetica" w:hAnsi="Helvetica"/>
-        </w:rPr>
-        <w:t>N</w:t>
-      </w:r>
-      <w:r>
-        <w:rPr>
-          <w:rFonts w:ascii="Helvetica" w:hAnsi="Helvetica"/>
-        </w:rPr>
-        <w:t>ew Jersey</w:t>
-      </w:r>
-      <w:r>
-        <w:rPr>
-          <w:rFonts w:ascii="Helvetica" w:hAnsi="Helvetica"/>
-          <w:b/>
-        </w:rPr>
-        <w:tab/>
-      </w:r>
-      <w:r>
-        <w:rPr>
-          <w:rFonts w:ascii="Helvetica" w:hAnsi="Helvetica"/>
-          <w:b/>
-        </w:rPr>
-        <w:tab/>
-      </w:r>
-      <w:r>
-        <w:rPr>
-          <w:rFonts w:ascii="Helvetica" w:hAnsi="Helvetica"/>
-          <w:b/>
-        </w:rPr>
-        <w:tab/>
-      </w:r>
-      <w:r>
-        <w:rPr>
-          <w:rFonts w:ascii="Helvetica" w:hAnsi="Helvetica"/>
-          <w:b/>
-        </w:rPr>
-        <w:tab/>
-      </w:r>
-      <w:r>
-        <w:rPr>
-          <w:rFonts w:ascii="Helvetica" w:hAnsi="Helvetica"/>
-          <w:b/>
-        </w:rPr>
-        <w:tab/>
-        <w:t xml:space="preserve">  </w:t>
-      </w:r>
-      <w:r>
-        <w:rPr>
-          <w:rFonts w:ascii="Helvetica" w:hAnsi="Helvetica"/>
-          <w:i/>
-        </w:rPr>
-        <w:t>Android Developer Intern</w:t>
-      </w:r>
-      <w:r>
-        <w:rPr>
-          <w:rFonts w:ascii="Helvetica" w:hAnsi="Helvetica"/>
-          <w:i/>
-        </w:rPr>
-        <w:t xml:space="preserve">, </w:t>
-      </w:r>
-      <w:r>
-        <w:rPr>
-          <w:rFonts w:ascii="Helvetica" w:hAnsi="Helvetica"/>
-          <w:i/>
-        </w:rPr>
-        <w:t>2014</w:t>
-      </w:r>
-    </w:p>
-    <w:p>
-      <w:pPr>
-        <w:tabs>
-          <w:tab w:val="left" w:pos="270"/>
-        </w:tabs>
-        <w:ind w:left="270"/>
-        <w:rPr>
-          <w:rFonts w:ascii="Helvetica" w:hAnsi="Helvetica"/>
-        </w:rPr>
-      </w:pPr>
-      <w:r>
-        <w:rPr>
-          <w:rFonts w:ascii="Helvetica" w:hAnsi="Helvetica"/>
-        </w:rPr>
-        <w:t xml:space="preserve">Princeton Tiger Labs backed startup for </w:t>
-      </w:r>
-      <w:r>
-        <w:rPr>
-          <w:rFonts w:ascii="Helvetica" w:hAnsi="Helvetica"/>
-        </w:rPr>
-        <w:t xml:space="preserve">the real-time </w:t>
-      </w:r>
-      <w:r>
-        <w:rPr>
-          <w:rFonts w:ascii="Helvetica" w:hAnsi="Helvetica"/>
-        </w:rPr>
-        <w:t xml:space="preserve">sharing </w:t>
-      </w:r>
-      <w:r>
-        <w:rPr>
-          <w:rFonts w:ascii="Helvetica" w:hAnsi="Helvetica"/>
-        </w:rPr>
-        <w:t>of videos</w:t>
+        <w:rPr>
+          <w:rFonts w:ascii="Helvetica" w:hAnsi="Helvetica"/>
+        </w:rPr>
+      </w:pPr>
+      <w:r>
+        <w:rPr>
+          <w:rFonts w:ascii="Helvetica" w:hAnsi="Helvetica"/>
+          <w:color w:val="000000"/>
+        </w:rPr>
+        <w:t xml:space="preserve">Built several automated testing systems to continuously test various trading features under different conditions. </w:t>
+      </w:r>
+      <w:r>
+        <w:rPr>
+          <w:rFonts w:ascii="Helvetica" w:hAnsi="Helvetica"/>
+          <w:b/>
+          <w:i/>
+          <w:color w:val="000000"/>
+        </w:rPr>
+        <w:t>(4 tests built that test 10 different platform features)</w:t>
       </w:r>
     </w:p>
     <w:p>
@@ -668,8 +633,39 @@
       <w:r>
         <w:rPr>
           <w:rFonts w:ascii="Helvetica" w:hAnsi="Helvetica"/>
-        </w:rPr>
-        <w:t>Assisted Senior Android Developer in developing a custom recording app to record videos while simultaneously uploading them to Amazon Web Services</w:t>
+          <w:color w:val="000000"/>
+        </w:rPr>
+        <w:t>Helped switch</w:t>
+      </w:r>
+      <w:r>
+        <w:rPr>
+          <w:rFonts w:ascii="Helvetica" w:hAnsi="Helvetica"/>
+          <w:color w:val="000000"/>
+        </w:rPr>
+        <w:t xml:space="preserve"> system from </w:t>
+      </w:r>
+      <w:proofErr w:type="spellStart"/>
+      <w:r>
+        <w:rPr>
+          <w:rFonts w:ascii="Helvetica" w:hAnsi="Helvetica"/>
+          <w:color w:val="000000"/>
+        </w:rPr>
+        <w:t>FixML</w:t>
+      </w:r>
+      <w:proofErr w:type="spellEnd"/>
+      <w:r>
+        <w:rPr>
+          <w:rFonts w:ascii="Helvetica" w:hAnsi="Helvetica"/>
+          <w:color w:val="000000"/>
+        </w:rPr>
+        <w:t xml:space="preserve"> to FPML</w:t>
+      </w:r>
+      <w:r>
+        <w:rPr>
+          <w:rFonts w:ascii="Helvetica" w:hAnsi="Helvetica"/>
+          <w:color w:val="000000"/>
+        </w:rPr>
+        <w:t xml:space="preserve"> for validating trades with CMEX &amp; LCH</w:t>
       </w:r>
     </w:p>
     <w:p>
@@ -690,7 +686,19 @@
         <w:rPr>
           <w:rFonts w:ascii="Helvetica" w:hAnsi="Helvetica"/>
         </w:rPr>
-        <w:t>Built login and signup screens for the Android app</w:t>
+        <w:t>Implemented backend for executing Butterfly Swap trades usin</w:t>
+      </w:r>
+      <w:r>
+        <w:rPr>
+          <w:rFonts w:ascii="Helvetica" w:hAnsi="Helvetica"/>
+        </w:rPr>
+        <w:t xml:space="preserve">g the </w:t>
+      </w:r>
+      <w:r>
+        <w:rPr>
+          <w:rFonts w:ascii="Helvetica" w:hAnsi="Helvetica"/>
+        </w:rPr>
+        <w:t>C.L.O.B.</w:t>
       </w:r>
     </w:p>
     <w:p>
@@ -874,6 +882,105 @@
     </w:p>
     <w:p>
       <w:pPr>
+        <w:tabs>
+          <w:tab w:val="left" w:pos="270"/>
+        </w:tabs>
+        <w:ind w:left="270"/>
+        <w:rPr>
+          <w:rFonts w:ascii="Helvetica" w:hAnsi="Helvetica"/>
+          <w:i/>
+        </w:rPr>
+      </w:pPr>
+      <w:r>
+        <w:rPr>
+          <w:rFonts w:ascii="Helvetica" w:hAnsi="Helvetica"/>
+          <w:b/>
+        </w:rPr>
+        <w:t>Facebook Message Analyzer,</w:t>
+      </w:r>
+      <w:r>
+        <w:rPr>
+          <w:rFonts w:ascii="Helvetica" w:hAnsi="Helvetica"/>
+        </w:rPr>
+        <w:t xml:space="preserve"> Android Application</w:t>
+      </w:r>
+      <w:r>
+        <w:rPr>
+          <w:rFonts w:ascii="Helvetica" w:hAnsi="Helvetica"/>
+          <w:b/>
+        </w:rPr>
+        <w:tab/>
+      </w:r>
+      <w:r>
+        <w:rPr>
+          <w:rFonts w:ascii="Helvetica" w:hAnsi="Helvetica"/>
+          <w:b/>
+        </w:rPr>
+        <w:tab/>
+      </w:r>
+      <w:r>
+        <w:rPr>
+          <w:rFonts w:ascii="Helvetica" w:hAnsi="Helvetica"/>
+          <w:b/>
+        </w:rPr>
+        <w:tab/>
+      </w:r>
+      <w:r>
+        <w:rPr>
+          <w:rFonts w:ascii="Helvetica" w:hAnsi="Helvetica"/>
+          <w:b/>
+        </w:rPr>
+        <w:tab/>
+      </w:r>
+      <w:r>
+        <w:rPr>
+          <w:rFonts w:ascii="Helvetica" w:hAnsi="Helvetica"/>
+          <w:b/>
+        </w:rPr>
+        <w:tab/>
+        <w:t xml:space="preserve"> </w:t>
+      </w:r>
+      <w:r>
+        <w:rPr>
+          <w:rFonts w:ascii="Helvetica" w:hAnsi="Helvetica"/>
+          <w:i/>
+        </w:rPr>
+        <w:t xml:space="preserve">   </w:t>
+      </w:r>
+      <w:r>
+        <w:rPr>
+          <w:rFonts w:ascii="Helvetica" w:hAnsi="Helvetica"/>
+          <w:i/>
+        </w:rPr>
+        <w:t xml:space="preserve">        </w:t>
+      </w:r>
+      <w:r>
+        <w:rPr>
+          <w:rFonts w:ascii="Helvetica" w:hAnsi="Helvetica"/>
+          <w:i/>
+        </w:rPr>
+        <w:t>2014</w:t>
+      </w:r>
+    </w:p>
+    <w:p>
+      <w:pPr>
+        <w:tabs>
+          <w:tab w:val="left" w:pos="270"/>
+        </w:tabs>
+        <w:ind w:left="270"/>
+        <w:rPr>
+          <w:rFonts w:ascii="Helvetica" w:hAnsi="Helvetica"/>
+        </w:rPr>
+      </w:pPr>
+      <w:r>
+        <w:rPr>
+          <w:rFonts w:ascii="Helvetica" w:hAnsi="Helvetica"/>
+        </w:rPr>
+        <w:t>Analyzes a user’s last 5000 Facebook messages in both private chats and group messages</w:t>
+      </w:r>
+    </w:p>
+    <w:p>
+      <w:pPr>
         <w:numPr>
           <w:ilvl w:val="0"/>
           <w:numId w:val="1"/>
@@ -881,167 +988,17 @@
         <w:tabs>
           <w:tab w:val="left" w:pos="270"/>
         </w:tabs>
-        <w:spacing w:after="120"/>
-        <w:rPr>
-          <w:rFonts w:ascii="Helvetica" w:hAnsi="Helvetica"/>
-        </w:rPr>
-      </w:pPr>
-      <w:r>
-        <w:rPr>
-          <w:rFonts w:ascii="Helvetica" w:hAnsi="Helvetica"/>
-        </w:rPr>
-        <w:t xml:space="preserve">Parses </w:t>
-      </w:r>
-      <w:proofErr w:type="spellStart"/>
-      <w:r>
-        <w:rPr>
-          <w:rFonts w:ascii="Helvetica" w:hAnsi="Helvetica"/>
-        </w:rPr>
-        <w:t>Nasdaq</w:t>
-      </w:r>
-      <w:proofErr w:type="spellEnd"/>
-      <w:r>
-        <w:rPr>
-          <w:rFonts w:ascii="Helvetica" w:hAnsi="Helvetica"/>
-        </w:rPr>
-        <w:t xml:space="preserve"> to get real time stock quotes (as opposed to other apps’ 15 min. delay)</w:t>
-      </w:r>
-    </w:p>
-    <w:p>
-      <w:pPr>
-        <w:tabs>
-          <w:tab w:val="left" w:pos="270"/>
-        </w:tabs>
-        <w:ind w:left="270"/>
-        <w:rPr>
-          <w:rFonts w:ascii="Helvetica" w:hAnsi="Helvetica"/>
-          <w:i/>
-        </w:rPr>
-      </w:pPr>
-      <w:r>
-        <w:rPr>
-          <w:rFonts w:ascii="Helvetica" w:hAnsi="Helvetica"/>
-          <w:b/>
-        </w:rPr>
-        <w:t>Bring Me Food,</w:t>
-      </w:r>
-      <w:r>
-        <w:rPr>
-          <w:rFonts w:ascii="Helvetica" w:hAnsi="Helvetica"/>
-        </w:rPr>
-        <w:t xml:space="preserve"> Android </w:t>
-      </w:r>
-      <w:r>
-        <w:rPr>
-          <w:rFonts w:ascii="Helvetica" w:hAnsi="Helvetica"/>
-        </w:rPr>
-        <w:t xml:space="preserve">and </w:t>
-      </w:r>
-      <w:proofErr w:type="spellStart"/>
-      <w:r>
-        <w:rPr>
-          <w:rFonts w:ascii="Helvetica" w:hAnsi="Helvetica"/>
-        </w:rPr>
-        <w:t>iOS</w:t>
-      </w:r>
-      <w:proofErr w:type="spellEnd"/>
-      <w:r>
-        <w:rPr>
-          <w:rFonts w:ascii="Helvetica" w:hAnsi="Helvetica"/>
-        </w:rPr>
-        <w:t xml:space="preserve"> Application</w:t>
-      </w:r>
-      <w:r>
-        <w:rPr>
-          <w:rFonts w:ascii="Helvetica" w:hAnsi="Helvetica"/>
-          <w:b/>
-        </w:rPr>
-        <w:tab/>
-      </w:r>
-      <w:r>
-        <w:rPr>
-          <w:rFonts w:ascii="Helvetica" w:hAnsi="Helvetica"/>
-          <w:b/>
-        </w:rPr>
-        <w:tab/>
-      </w:r>
-      <w:r>
-        <w:rPr>
-          <w:rFonts w:ascii="Helvetica" w:hAnsi="Helvetica"/>
-          <w:b/>
-        </w:rPr>
-        <w:tab/>
-      </w:r>
-      <w:r>
-        <w:rPr>
-          <w:rFonts w:ascii="Helvetica" w:hAnsi="Helvetica"/>
-          <w:b/>
-        </w:rPr>
-        <w:tab/>
-        <w:t xml:space="preserve">    </w:t>
-      </w:r>
-      <w:r>
-        <w:rPr>
-          <w:rFonts w:ascii="Helvetica" w:hAnsi="Helvetica"/>
-          <w:b/>
-        </w:rPr>
-        <w:tab/>
-      </w:r>
-      <w:r>
-        <w:rPr>
-          <w:rFonts w:ascii="Helvetica" w:hAnsi="Helvetica"/>
-          <w:b/>
-        </w:rPr>
-        <w:tab/>
-        <w:t xml:space="preserve">    </w:t>
-      </w:r>
-      <w:r>
-        <w:rPr>
-          <w:rFonts w:ascii="Helvetica" w:hAnsi="Helvetica"/>
-          <w:b/>
-        </w:rPr>
-        <w:t xml:space="preserve">        </w:t>
-      </w:r>
-      <w:r>
-        <w:rPr>
-          <w:rFonts w:ascii="Helvetica" w:hAnsi="Helvetica"/>
-          <w:i/>
-        </w:rPr>
-        <w:t>2014</w:t>
-      </w:r>
-    </w:p>
-    <w:p>
-      <w:pPr>
-        <w:tabs>
-          <w:tab w:val="left" w:pos="270"/>
-        </w:tabs>
-        <w:ind w:left="270"/>
-        <w:rPr>
-          <w:rFonts w:ascii="Helvetica" w:hAnsi="Helvetica"/>
-        </w:rPr>
-      </w:pPr>
-      <w:proofErr w:type="gramStart"/>
-      <w:r>
-        <w:rPr>
-          <w:rFonts w:ascii="Helvetica" w:hAnsi="Helvetica"/>
-        </w:rPr>
-        <w:t xml:space="preserve">A refined version of </w:t>
-      </w:r>
-      <w:proofErr w:type="spellStart"/>
-      <w:r>
-        <w:rPr>
-          <w:rFonts w:ascii="Helvetica" w:hAnsi="Helvetica"/>
-        </w:rPr>
-        <w:t>Uber</w:t>
-      </w:r>
-      <w:proofErr w:type="spellEnd"/>
-      <w:r>
-        <w:rPr>
-          <w:rFonts w:ascii="Helvetica" w:hAnsi="Helvetica"/>
-        </w:rPr>
-        <w:t xml:space="preserve"> for crowd-sourcing the delivery of food.</w:t>
-      </w:r>
-      <w:proofErr w:type="gramEnd"/>
+        <w:rPr>
+          <w:rFonts w:ascii="Helvetica" w:hAnsi="Helvetica"/>
+        </w:rPr>
+      </w:pPr>
+      <w:r>
+        <w:rPr>
+          <w:rFonts w:ascii="Helvetica" w:hAnsi="Helvetica"/>
+          <w:color w:val="000000"/>
+        </w:rPr>
+        <w:t>Shows most used words, average response time, and average word and sentence length</w:t>
+      </w:r>
     </w:p>
     <w:p>
       <w:pPr>
@@ -1061,21 +1018,7 @@
           <w:rFonts w:ascii="Helvetica" w:hAnsi="Helvetica"/>
           <w:color w:val="000000"/>
         </w:rPr>
-        <w:t>Client will choose items from a restaurant, submit the order, and</w:t>
-      </w:r>
-      <w:r>
-        <w:rPr>
-          <w:rFonts w:ascii="Helvetica" w:hAnsi="Helvetica"/>
-          <w:color w:val="000000"/>
-        </w:rPr>
-        <w:t xml:space="preserve"> all the drivers who signed up </w:t>
-      </w:r>
-      <w:r>
-        <w:rPr>
-          <w:rFonts w:ascii="Helvetica" w:hAnsi="Helvetica"/>
-          <w:color w:val="000000"/>
-        </w:rPr>
-        <w:t>will get a notification about the live order. Drivers can then claim the order &amp; send updates as notifications to the client</w:t>
+        <w:t>Analyzes how people respond in a group chat (time &amp; length of reply) based on gender</w:t>
       </w:r>
     </w:p>
     <w:p>
@@ -1094,55 +1037,76 @@
           <w:rFonts w:ascii="Helvetica" w:hAnsi="Helvetica"/>
           <w:b/>
         </w:rPr>
-        <w:t>Facebook Message Analyzer,</w:t>
-      </w:r>
-      <w:r>
-        <w:rPr>
-          <w:rFonts w:ascii="Helvetica" w:hAnsi="Helvetica"/>
-        </w:rPr>
-        <w:t xml:space="preserve"> Android Application</w:t>
-      </w:r>
-      <w:r>
-        <w:rPr>
-          <w:rFonts w:ascii="Helvetica" w:hAnsi="Helvetica"/>
-          <w:b/>
-        </w:rPr>
-        <w:tab/>
-      </w:r>
-      <w:r>
-        <w:rPr>
-          <w:rFonts w:ascii="Helvetica" w:hAnsi="Helvetica"/>
-          <w:b/>
-        </w:rPr>
-        <w:tab/>
-      </w:r>
-      <w:r>
-        <w:rPr>
-          <w:rFonts w:ascii="Helvetica" w:hAnsi="Helvetica"/>
-          <w:b/>
-        </w:rPr>
-        <w:tab/>
-      </w:r>
-      <w:r>
-        <w:rPr>
-          <w:rFonts w:ascii="Helvetica" w:hAnsi="Helvetica"/>
-          <w:b/>
-        </w:rPr>
-        <w:tab/>
-      </w:r>
-      <w:r>
-        <w:rPr>
-          <w:rFonts w:ascii="Helvetica" w:hAnsi="Helvetica"/>
-          <w:b/>
-        </w:rPr>
-        <w:tab/>
-        <w:t xml:space="preserve"> </w:t>
-      </w:r>
-      <w:r>
-        <w:rPr>
-          <w:rFonts w:ascii="Helvetica" w:hAnsi="Helvetica"/>
-          <w:i/>
-        </w:rPr>
+        <w:t>Bring Me Food,</w:t>
+      </w:r>
+      <w:r>
+        <w:rPr>
+          <w:rFonts w:ascii="Helvetica" w:hAnsi="Helvetica"/>
+        </w:rPr>
+        <w:t xml:space="preserve"> Android </w:t>
+      </w:r>
+      <w:r>
+        <w:rPr>
+          <w:rFonts w:ascii="Helvetica" w:hAnsi="Helvetica"/>
+        </w:rPr>
+        <w:t xml:space="preserve">and </w:t>
+      </w:r>
+      <w:proofErr w:type="spellStart"/>
+      <w:r>
+        <w:rPr>
+          <w:rFonts w:ascii="Helvetica" w:hAnsi="Helvetica"/>
+        </w:rPr>
+        <w:t>iOS</w:t>
+      </w:r>
+      <w:proofErr w:type="spellEnd"/>
+      <w:r>
+        <w:rPr>
+          <w:rFonts w:ascii="Helvetica" w:hAnsi="Helvetica"/>
+        </w:rPr>
+        <w:t xml:space="preserve"> Application</w:t>
+      </w:r>
+      <w:r>
+        <w:rPr>
+          <w:rFonts w:ascii="Helvetica" w:hAnsi="Helvetica"/>
+          <w:b/>
+        </w:rPr>
+        <w:tab/>
+      </w:r>
+      <w:r>
+        <w:rPr>
+          <w:rFonts w:ascii="Helvetica" w:hAnsi="Helvetica"/>
+          <w:b/>
+        </w:rPr>
+        <w:tab/>
+      </w:r>
+      <w:r>
+        <w:rPr>
+          <w:rFonts w:ascii="Helvetica" w:hAnsi="Helvetica"/>
+          <w:b/>
+        </w:rPr>
+        <w:tab/>
+      </w:r>
+      <w:r>
+        <w:rPr>
+          <w:rFonts w:ascii="Helvetica" w:hAnsi="Helvetica"/>
+          <w:b/>
+        </w:rPr>
+        <w:tab/>
+        <w:t xml:space="preserve">    </w:t>
+      </w:r>
+      <w:r>
+        <w:rPr>
+          <w:rFonts w:ascii="Helvetica" w:hAnsi="Helvetica"/>
+          <w:b/>
+        </w:rPr>
+        <w:tab/>
+      </w:r>
+      <w:r>
+        <w:rPr>
+          <w:rFonts w:ascii="Helvetica" w:hAnsi="Helvetica"/>
+          <w:b/>
+        </w:rPr>
+        <w:tab/>
         <w:t xml:space="preserve">   </w:t>
       </w:r>
       <w:r>
@@ -1150,14 +1114,7 @@
           <w:rFonts w:ascii="Helvetica" w:hAnsi="Helvetica"/>
           <w:i/>
         </w:rPr>
-        <w:t xml:space="preserve">        </w:t>
-      </w:r>
-      <w:r>
-        <w:rPr>
-          <w:rFonts w:ascii="Helvetica" w:hAnsi="Helvetica"/>
-          <w:i/>
-        </w:rPr>
-        <w:t>2014</w:t>
+        <w:t>2014 - 2015</w:t>
       </w:r>
     </w:p>
     <w:p>
@@ -1170,12 +1127,36 @@
           <w:rFonts w:ascii="Helvetica" w:hAnsi="Helvetica"/>
         </w:rPr>
       </w:pPr>
-      <w:r>
-        <w:rPr>
-          <w:rFonts w:ascii="Helvetica" w:hAnsi="Helvetica"/>
-        </w:rPr>
-        <w:t>Analyzes a user’s last 5000 Facebook messages in both private chats and group messages</w:t>
-      </w:r>
+      <w:proofErr w:type="gramStart"/>
+      <w:r>
+        <w:rPr>
+          <w:rFonts w:ascii="Helvetica" w:hAnsi="Helvetica"/>
+        </w:rPr>
+        <w:t xml:space="preserve">A refined version of </w:t>
+      </w:r>
+      <w:proofErr w:type="spellStart"/>
+      <w:r>
+        <w:rPr>
+          <w:rFonts w:ascii="Helvetica" w:hAnsi="Helvetica"/>
+        </w:rPr>
+        <w:t>Uber</w:t>
+      </w:r>
+      <w:proofErr w:type="spellEnd"/>
+      <w:r>
+        <w:rPr>
+          <w:rFonts w:ascii="Helvetica" w:hAnsi="Helvetica"/>
+        </w:rPr>
+        <w:t xml:space="preserve"> for crowd-sourcing the deliver</w:t>
+      </w:r>
+      <w:bookmarkStart w:id="0" w:name="_GoBack"/>
+      <w:bookmarkEnd w:id="0"/>
+      <w:r>
+        <w:rPr>
+          <w:rFonts w:ascii="Helvetica" w:hAnsi="Helvetica"/>
+        </w:rPr>
+        <w:t>y of food.</w:t>
+      </w:r>
+      <w:proofErr w:type="gramEnd"/>
     </w:p>
     <w:p>
       <w:pPr>
@@ -1195,21 +1176,158 @@
           <w:rFonts w:ascii="Helvetica" w:hAnsi="Helvetica"/>
           <w:color w:val="000000"/>
         </w:rPr>
-        <w:t xml:space="preserve">Shows </w:t>
+        <w:t xml:space="preserve">Client </w:t>
       </w:r>
       <w:r>
         <w:rPr>
           <w:rFonts w:ascii="Helvetica" w:hAnsi="Helvetica"/>
           <w:color w:val="000000"/>
         </w:rPr>
-        <w:t>most used words</w:t>
-      </w:r>
+        <w:t xml:space="preserve">chooses menu items from a restaurant and a notification is sent to drivers in the area, who can then claim the order and send delivery status updates </w:t>
+      </w:r>
+      <w:proofErr w:type="spellStart"/>
       <w:r>
         <w:rPr>
           <w:rFonts w:ascii="Helvetica" w:hAnsi="Helvetica"/>
           <w:color w:val="000000"/>
         </w:rPr>
-        <w:t>, average response time, and average word and sentence length</w:t>
+        <w:t>enroute</w:t>
+      </w:r>
+      <w:proofErr w:type="spellEnd"/>
+      <w:r>
+        <w:rPr>
+          <w:rFonts w:ascii="Helvetica" w:hAnsi="Helvetica"/>
+          <w:color w:val="000000"/>
+        </w:rPr>
+        <w:t xml:space="preserve"> to the client’s location</w:t>
+      </w:r>
+    </w:p>
+    <w:p>
+      <w:pPr>
+        <w:tabs>
+          <w:tab w:val="left" w:pos="270"/>
+        </w:tabs>
+        <w:ind w:left="270"/>
+        <w:rPr>
+          <w:rFonts w:ascii="Helvetica" w:hAnsi="Helvetica"/>
+          <w:i/>
+        </w:rPr>
+      </w:pPr>
+      <w:r>
+        <w:rPr>
+          <w:rFonts w:ascii="Helvetica" w:hAnsi="Helvetica"/>
+          <w:b/>
+        </w:rPr>
+        <w:t>Facebook Analyzer,</w:t>
+      </w:r>
+      <w:r>
+        <w:rPr>
+          <w:rFonts w:ascii="Helvetica" w:hAnsi="Helvetica"/>
+        </w:rPr>
+        <w:t xml:space="preserve"> </w:t>
+      </w:r>
+      <w:proofErr w:type="spellStart"/>
+      <w:r>
+        <w:rPr>
+          <w:rFonts w:ascii="Helvetica" w:hAnsi="Helvetica"/>
+        </w:rPr>
+        <w:t>iOS</w:t>
+      </w:r>
+      <w:proofErr w:type="spellEnd"/>
+      <w:r>
+        <w:rPr>
+          <w:rFonts w:ascii="Helvetica" w:hAnsi="Helvetica"/>
+        </w:rPr>
+        <w:t xml:space="preserve"> Application</w:t>
+      </w:r>
+      <w:r>
+        <w:rPr>
+          <w:rFonts w:ascii="Helvetica" w:hAnsi="Helvetica"/>
+          <w:b/>
+        </w:rPr>
+        <w:tab/>
+      </w:r>
+      <w:r>
+        <w:rPr>
+          <w:rFonts w:ascii="Helvetica" w:hAnsi="Helvetica"/>
+          <w:b/>
+        </w:rPr>
+        <w:tab/>
+      </w:r>
+      <w:r>
+        <w:rPr>
+          <w:rFonts w:ascii="Helvetica" w:hAnsi="Helvetica"/>
+          <w:b/>
+        </w:rPr>
+        <w:tab/>
+      </w:r>
+      <w:r>
+        <w:rPr>
+          <w:rFonts w:ascii="Helvetica" w:hAnsi="Helvetica"/>
+          <w:b/>
+        </w:rPr>
+        <w:tab/>
+      </w:r>
+      <w:r>
+        <w:rPr>
+          <w:rFonts w:ascii="Helvetica" w:hAnsi="Helvetica"/>
+          <w:b/>
+        </w:rPr>
+        <w:tab/>
+        <w:t xml:space="preserve"> </w:t>
+      </w:r>
+      <w:r>
+        <w:rPr>
+          <w:rFonts w:ascii="Helvetica" w:hAnsi="Helvetica"/>
+          <w:i/>
+        </w:rPr>
+        <w:t xml:space="preserve">   </w:t>
+      </w:r>
+      <w:r>
+        <w:rPr>
+          <w:rFonts w:ascii="Helvetica" w:hAnsi="Helvetica"/>
+          <w:i/>
+        </w:rPr>
+        <w:t xml:space="preserve">        </w:t>
+      </w:r>
+      <w:r>
+        <w:rPr>
+          <w:rFonts w:ascii="Helvetica" w:hAnsi="Helvetica"/>
+          <w:i/>
+        </w:rPr>
+        <w:tab/>
+      </w:r>
+      <w:r>
+        <w:rPr>
+          <w:rFonts w:ascii="Helvetica" w:hAnsi="Helvetica"/>
+          <w:i/>
+        </w:rPr>
+        <w:tab/>
+      </w:r>
+      <w:r>
+        <w:rPr>
+          <w:rFonts w:ascii="Helvetica" w:hAnsi="Helvetica"/>
+          <w:i/>
+        </w:rPr>
+        <w:tab/>
+        <w:t>2015</w:t>
+      </w:r>
+    </w:p>
+    <w:p>
+      <w:pPr>
+        <w:tabs>
+          <w:tab w:val="left" w:pos="270"/>
+        </w:tabs>
+        <w:ind w:left="270"/>
+        <w:rPr>
+          <w:rFonts w:ascii="Helvetica" w:hAnsi="Helvetica"/>
+        </w:rPr>
+      </w:pPr>
+      <w:r>
+        <w:rPr>
+          <w:rFonts w:ascii="Helvetica" w:hAnsi="Helvetica"/>
+        </w:rPr>
+        <w:t>Analyzes a user’s posts and photos to determine statistics about their usage and their ‘friends’</w:t>
       </w:r>
     </w:p>
     <w:p>
@@ -1230,7 +1348,14 @@
           <w:rFonts w:ascii="Helvetica" w:hAnsi="Helvetica"/>
           <w:color w:val="000000"/>
         </w:rPr>
-        <w:t>Analyzes how people respond in a group chat (time &amp; length of reply) based on gender</w:t>
+        <w:t xml:space="preserve">Ranks friends based on their number of likes </w:t>
+      </w:r>
+      <w:r>
+        <w:rPr>
+          <w:rFonts w:ascii="Helvetica" w:hAnsi="Helvetica"/>
+          <w:color w:val="000000"/>
+        </w:rPr>
+        <w:t>and comments, and how their actions changed overtime, similar to how friendships change overtime.</w:t>
       </w:r>
     </w:p>
     <w:p>
@@ -1242,7 +1367,6 @@
         <w:tabs>
           <w:tab w:val="left" w:pos="270"/>
         </w:tabs>
-        <w:spacing w:after="120"/>
         <w:rPr>
           <w:rFonts w:ascii="Helvetica" w:hAnsi="Helvetica"/>
         </w:rPr>
@@ -1252,7 +1376,7 @@
           <w:rFonts w:ascii="Helvetica" w:hAnsi="Helvetica"/>
           <w:color w:val="000000"/>
         </w:rPr>
-        <w:t>In implementation under guidance of a Princeton University Professor: How emotions change throughout the day and week using Natural Language Processing</w:t>
+        <w:t>Takes into account post-per-month variation and when friendships began on Facebook</w:t>
       </w:r>
     </w:p>
     <w:p>
@@ -1304,19 +1428,57 @@
         <w:rPr>
           <w:rFonts w:ascii="Helvetica" w:hAnsi="Helvetica"/>
         </w:rPr>
+        <w:t xml:space="preserve">Objective-C (Cocoa &amp; </w:t>
+      </w:r>
+      <w:proofErr w:type="spellStart"/>
+      <w:r>
+        <w:rPr>
+          <w:rFonts w:ascii="Helvetica" w:hAnsi="Helvetica"/>
+        </w:rPr>
+        <w:t>iOS</w:t>
+      </w:r>
+      <w:proofErr w:type="spellEnd"/>
+      <w:r>
+        <w:rPr>
+          <w:rFonts w:ascii="Helvetica" w:hAnsi="Helvetica"/>
+        </w:rPr>
+        <w:t xml:space="preserve">), </w:t>
+      </w:r>
+      <w:r>
+        <w:rPr>
+          <w:rFonts w:ascii="Helvetica" w:hAnsi="Helvetica"/>
+        </w:rPr>
         <w:t>Java (</w:t>
       </w:r>
       <w:r>
         <w:rPr>
           <w:rFonts w:ascii="Helvetica" w:hAnsi="Helvetica"/>
         </w:rPr>
-        <w:t>proficient in all paradigms</w:t>
-      </w:r>
-      <w:r>
-        <w:rPr>
-          <w:rFonts w:ascii="Helvetica" w:hAnsi="Helvetica"/>
-        </w:rPr>
-        <w:t>), Android (all-around, from UI to backend)</w:t>
+        <w:t xml:space="preserve">proficient in all </w:t>
+      </w:r>
+      <w:r>
+        <w:rPr>
+          <w:rFonts w:ascii="Helvetica" w:hAnsi="Helvetica"/>
+        </w:rPr>
+        <w:t>paradigms</w:t>
+      </w:r>
+      <w:r>
+        <w:rPr>
+          <w:rFonts w:ascii="Helvetica" w:hAnsi="Helvetica"/>
+        </w:rPr>
+        <w:t xml:space="preserve">), </w:t>
+      </w:r>
+      <w:r>
+        <w:rPr>
+          <w:rFonts w:ascii="Helvetica" w:hAnsi="Helvetica"/>
+        </w:rPr>
+        <w:t xml:space="preserve">Python, </w:t>
+      </w:r>
+      <w:r>
+        <w:rPr>
+          <w:rFonts w:ascii="Helvetica" w:hAnsi="Helvetica"/>
+        </w:rPr>
+        <w:t xml:space="preserve">Android </w:t>
       </w:r>
     </w:p>
     <w:p>
@@ -1352,6 +1514,12 @@
         <w:rPr>
           <w:rFonts w:ascii="Helvetica" w:hAnsi="Helvetica"/>
         </w:rPr>
+        <w:t xml:space="preserve">SQLite (CTE statements), </w:t>
+      </w:r>
+      <w:r>
+        <w:rPr>
+          <w:rFonts w:ascii="Helvetica" w:hAnsi="Helvetica"/>
+        </w:rPr>
         <w:t>JavaScript (</w:t>
       </w:r>
       <w:proofErr w:type="spellStart"/>
@@ -1366,7 +1534,19 @@
         <w:rPr>
           <w:rFonts w:ascii="Helvetica" w:hAnsi="Helvetica"/>
         </w:rPr>
-        <w:t xml:space="preserve">), Objective-C, C++, Bash, </w:t>
+        <w:t xml:space="preserve"> &amp; Parse), C, </w:t>
+      </w:r>
+      <w:r>
+        <w:rPr>
+          <w:rFonts w:ascii="Helvetica" w:hAnsi="Helvetica"/>
+        </w:rPr>
+        <w:t>Bash</w:t>
+      </w:r>
+      <w:r>
+        <w:rPr>
+          <w:rFonts w:ascii="Helvetica" w:hAnsi="Helvetica"/>
+        </w:rPr>
+        <w:t xml:space="preserve">, Vim, </w:t>
       </w:r>
       <w:proofErr w:type="spellStart"/>
       <w:r>
@@ -1376,12 +1556,6 @@
         <w:t>Git</w:t>
       </w:r>
       <w:proofErr w:type="spellEnd"/>
-      <w:r>
-        <w:rPr>
-          <w:rFonts w:ascii="Helvetica" w:hAnsi="Helvetica"/>
-        </w:rPr>
-        <w:t>, Vim</w:t>
-      </w:r>
       <w:r>
         <w:rPr>
           <w:rFonts w:ascii="Helvetica" w:hAnsi="Helvetica"/>
@@ -1411,6 +1585,15 @@
         </w:rPr>
         <w:t>Additional Information</w:t>
       </w:r>
+      <w:r>
+        <w:rPr>
+          <w:rFonts w:ascii="Helvetica" w:hAnsi="Helvetica"/>
+          <w:b/>
+          <w:color w:val="1884AD"/>
+          <w:sz w:val="32"/>
+        </w:rPr>
+        <w:t xml:space="preserve"> &amp; Education</w:t>
+      </w:r>
     </w:p>
     <w:p>
       <w:pPr>
@@ -1430,6 +1613,27 @@
         <w:rPr>
           <w:rFonts w:ascii="Helvetica" w:hAnsi="Helvetica"/>
         </w:rPr>
+        <w:t>’19 School of Arts and Sciences Honors Program, Rutgers University, New Jersey</w:t>
+      </w:r>
+    </w:p>
+    <w:p>
+      <w:pPr>
+        <w:numPr>
+          <w:ilvl w:val="0"/>
+          <w:numId w:val="1"/>
+        </w:numPr>
+        <w:tabs>
+          <w:tab w:val="left" w:pos="270"/>
+        </w:tabs>
+        <w:spacing w:after="120"/>
+        <w:rPr>
+          <w:rFonts w:ascii="Helvetica" w:hAnsi="Helvetica"/>
+        </w:rPr>
+      </w:pPr>
+      <w:r>
+        <w:rPr>
+          <w:rFonts w:ascii="Helvetica" w:hAnsi="Helvetica"/>
+        </w:rPr>
         <w:t xml:space="preserve">I love all aspects of Computer Science, especially Artificial Intelligence. </w:t>
       </w:r>
       <w:r>
@@ -1454,7 +1658,19 @@
         <w:rPr>
           <w:rFonts w:ascii="Helvetica" w:hAnsi="Helvetica"/>
         </w:rPr>
-        <w:t>in Java, I am</w:t>
+        <w:t xml:space="preserve">in </w:t>
+      </w:r>
+      <w:r>
+        <w:rPr>
+          <w:rFonts w:ascii="Helvetica" w:hAnsi="Helvetica"/>
+        </w:rPr>
+        <w:t>mobile development</w:t>
+      </w:r>
+      <w:r>
+        <w:rPr>
+          <w:rFonts w:ascii="Helvetica" w:hAnsi="Helvetica"/>
+        </w:rPr>
+        <w:t>, I am</w:t>
       </w:r>
       <w:r>
         <w:rPr>
@@ -1473,67 +1689,11 @@
           <w:rFonts w:ascii="Helvetica" w:hAnsi="Helvetica"/>
         </w:rPr>
         <w:t xml:space="preserve">platforms. </w:t>
-      </w:r>
-      <w:r>
-        <w:rPr>
-          <w:rFonts w:ascii="Helvetica" w:hAnsi="Helvetica"/>
-        </w:rPr>
-        <w:t xml:space="preserve">I’ve attended several </w:t>
-      </w:r>
-      <w:proofErr w:type="spellStart"/>
-      <w:r>
-        <w:rPr>
-          <w:rFonts w:ascii="Helvetica" w:hAnsi="Helvetica"/>
-        </w:rPr>
-        <w:t>hackathons</w:t>
-      </w:r>
-      <w:proofErr w:type="spellEnd"/>
-      <w:r>
-        <w:rPr>
-          <w:rFonts w:ascii="Helvetica" w:hAnsi="Helvetica"/>
-        </w:rPr>
-        <w:t xml:space="preserve">, and am in the process of organizing one. </w:t>
-      </w:r>
-      <w:r>
-        <w:rPr>
-          <w:rFonts w:ascii="Helvetica" w:hAnsi="Helvetica"/>
-        </w:rPr>
-        <w:t xml:space="preserve">I’m also an Eagle Scout, </w:t>
-      </w:r>
-      <w:r>
-        <w:rPr>
-          <w:rFonts w:ascii="Helvetica" w:hAnsi="Helvetica"/>
-        </w:rPr>
-        <w:t xml:space="preserve">an </w:t>
-      </w:r>
-      <w:r>
-        <w:rPr>
-          <w:rFonts w:ascii="Helvetica" w:hAnsi="Helvetica"/>
-        </w:rPr>
-        <w:t xml:space="preserve">avid hiker, and </w:t>
-      </w:r>
-      <w:r>
-        <w:rPr>
-          <w:rFonts w:ascii="Helvetica" w:hAnsi="Helvetica"/>
-        </w:rPr>
-        <w:t xml:space="preserve">an </w:t>
-      </w:r>
-      <w:r>
-        <w:rPr>
-          <w:rFonts w:ascii="Helvetica" w:hAnsi="Helvetica"/>
-        </w:rPr>
-        <w:t>Ultimate</w:t>
-      </w:r>
-      <w:r>
-        <w:rPr>
-          <w:rFonts w:ascii="Helvetica" w:hAnsi="Helvetica"/>
-        </w:rPr>
-        <w:t xml:space="preserve"> Frisbee and table tennis lover.</w:t>
       </w:r>
     </w:p>
     <w:sectPr>
       <w:pgSz w:w="12240" w:h="15840"/>
-      <w:pgMar w:top="270" w:right="810" w:bottom="180" w:left="720" w:header="720" w:footer="720" w:gutter="0"/>
+      <w:pgMar w:top="270" w:right="630" w:bottom="180" w:left="720" w:header="720" w:footer="720" w:gutter="0"/>
       <w:cols w:space="720"/>
     </w:sectPr>
   </w:body>
@@ -2429,7 +2589,7 @@
 </file>
 
 <file path=customXml/itemProps1.xml><?xml version="1.0" encoding="utf-8"?>
-<ds:datastoreItem xmlns:ds="http://schemas.openxmlformats.org/officeDocument/2006/customXml" ds:itemID="{8B0630C5-B705-C44B-8458-66F4505CD193}">
+<ds:datastoreItem xmlns:ds="http://schemas.openxmlformats.org/officeDocument/2006/customXml" ds:itemID="{D7168EA3-92F1-5247-8770-E34D29C3AA5A}">
   <ds:schemaRefs>
     <ds:schemaRef ds:uri="http://schemas.openxmlformats.org/officeDocument/2006/bibliography"/>
   </ds:schemaRefs>

</xml_diff>

<commit_message>
Font size changes, cut words, changed spacing, re-ordered sections
</commit_message>
<xml_diff>
--- a/Resume Word.docx
+++ b/Resume Word.docx
@@ -179,6 +179,97 @@
     <w:p>
       <w:pPr>
         <w:pBdr>
+          <w:top w:val="dotted" w:sz="4" w:space="1" w:color="auto"/>
+        </w:pBdr>
+        <w:spacing w:before="240" w:after="120"/>
+        <w:rPr>
+          <w:rFonts w:ascii="Helvetica" w:hAnsi="Helvetica"/>
+          <w:b/>
+          <w:color w:val="1884AD"/>
+        </w:rPr>
+      </w:pPr>
+      <w:r>
+        <w:rPr>
+          <w:rFonts w:ascii="Helvetica" w:hAnsi="Helvetica"/>
+          <w:b/>
+          <w:color w:val="1884AD"/>
+          <w:sz w:val="32"/>
+        </w:rPr>
+        <w:t>Education</w:t>
+      </w:r>
+    </w:p>
+    <w:p>
+      <w:pPr>
+        <w:tabs>
+          <w:tab w:val="left" w:pos="270"/>
+        </w:tabs>
+        <w:spacing w:after="120"/>
+        <w:rPr>
+          <w:rFonts w:ascii="Helvetica" w:hAnsi="Helvetica"/>
+        </w:rPr>
+      </w:pPr>
+      <w:r>
+        <w:rPr>
+          <w:rFonts w:ascii="Helvetica" w:hAnsi="Helvetica"/>
+        </w:rPr>
+        <w:tab/>
+      </w:r>
+      <w:r>
+        <w:rPr>
+          <w:rFonts w:ascii="Helvetica" w:hAnsi="Helvetica"/>
+          <w:b/>
+        </w:rPr>
+        <w:t>Rutger</w:t>
+      </w:r>
+      <w:bookmarkStart w:id="0" w:name="_GoBack"/>
+      <w:bookmarkEnd w:id="0"/>
+      <w:r>
+        <w:rPr>
+          <w:rFonts w:ascii="Helvetica" w:hAnsi="Helvetica"/>
+          <w:b/>
+        </w:rPr>
+        <w:t>s University</w:t>
+      </w:r>
+      <w:r>
+        <w:rPr>
+          <w:rFonts w:ascii="Helvetica" w:hAnsi="Helvetica"/>
+        </w:rPr>
+        <w:t xml:space="preserve"> School of Arts and Sciences Honors Program, Class of 2019</w:t>
+      </w:r>
+    </w:p>
+    <w:p>
+      <w:pPr>
+        <w:tabs>
+          <w:tab w:val="left" w:pos="270"/>
+        </w:tabs>
+        <w:spacing w:after="120"/>
+        <w:rPr>
+          <w:rFonts w:ascii="Helvetica" w:hAnsi="Helvetica"/>
+        </w:rPr>
+      </w:pPr>
+      <w:r>
+        <w:rPr>
+          <w:rFonts w:ascii="Helvetica" w:hAnsi="Helvetica"/>
+        </w:rPr>
+        <w:tab/>
+      </w:r>
+      <w:r>
+        <w:rPr>
+          <w:rFonts w:ascii="Helvetica" w:hAnsi="Helvetica"/>
+          <w:b/>
+        </w:rPr>
+        <w:t>Bachelors of Science</w:t>
+      </w:r>
+      <w:r>
+        <w:rPr>
+          <w:rFonts w:ascii="Helvetica" w:hAnsi="Helvetica"/>
+        </w:rPr>
+        <w:t xml:space="preserve"> in Cognitive Science and Computer Science</w:t>
+      </w:r>
+    </w:p>
+    <w:p>
+      <w:pPr>
+        <w:pBdr>
           <w:top w:val="dotted" w:sz="4" w:space="0" w:color="auto"/>
         </w:pBdr>
         <w:spacing w:before="240" w:after="120"/>
@@ -236,6 +327,8 @@
       <w:r>
         <w:rPr>
           <w:rFonts w:ascii="Helvetica" w:hAnsi="Helvetica"/>
+          <w:sz w:val="20"/>
+          <w:szCs w:val="20"/>
         </w:rPr>
         <w:t xml:space="preserve">Tinton Falls, New Jersey      </w:t>
       </w:r>
@@ -251,35 +344,53 @@
           <w:rFonts w:ascii="Helvetica" w:hAnsi="Helvetica"/>
         </w:rPr>
         <w:tab/>
-        <w:t xml:space="preserve">           </w:t>
-      </w:r>
-      <w:r>
-        <w:rPr>
-          <w:rFonts w:ascii="Helvetica" w:hAnsi="Helvetica"/>
-          <w:i/>
-        </w:rPr>
-        <w:t>Software Engineering Intern</w:t>
-      </w:r>
-      <w:r>
-        <w:rPr>
-          <w:rFonts w:ascii="Helvetica" w:hAnsi="Helvetica"/>
-          <w:i/>
-        </w:rPr>
-        <w:t xml:space="preserve">, </w:t>
-      </w:r>
-      <w:r>
-        <w:rPr>
-          <w:rFonts w:ascii="Helvetica" w:hAnsi="Helvetica"/>
-          <w:i/>
-        </w:rPr>
-        <w:t>201</w:t>
-      </w:r>
-      <w:r>
-        <w:rPr>
-          <w:rFonts w:ascii="Helvetica" w:hAnsi="Helvetica"/>
-          <w:i/>
-        </w:rPr>
-        <w:t>5</w:t>
+        <w:t xml:space="preserve"> </w:t>
+      </w:r>
+      <w:r>
+        <w:rPr>
+          <w:rFonts w:ascii="Helvetica" w:hAnsi="Helvetica"/>
+          <w:i/>
+          <w:sz w:val="20"/>
+          <w:szCs w:val="20"/>
+        </w:rPr>
+        <w:tab/>
+      </w:r>
+      <w:r>
+        <w:rPr>
+          <w:rFonts w:ascii="Helvetica" w:hAnsi="Helvetica"/>
+          <w:i/>
+          <w:sz w:val="20"/>
+          <w:szCs w:val="20"/>
+        </w:rPr>
+        <w:tab/>
+      </w:r>
+      <w:r>
+        <w:rPr>
+          <w:rFonts w:ascii="Helvetica" w:hAnsi="Helvetica"/>
+          <w:i/>
+          <w:sz w:val="20"/>
+          <w:szCs w:val="20"/>
+        </w:rPr>
+        <w:tab/>
+      </w:r>
+      <w:r>
+        <w:rPr>
+          <w:rFonts w:ascii="Helvetica" w:hAnsi="Helvetica"/>
+          <w:i/>
+          <w:sz w:val="20"/>
+          <w:szCs w:val="20"/>
+        </w:rPr>
+        <w:tab/>
+        <w:t xml:space="preserve">        </w:t>
+      </w:r>
+      <w:r>
+        <w:rPr>
+          <w:rFonts w:ascii="Helvetica" w:hAnsi="Helvetica"/>
+          <w:i/>
+          <w:sz w:val="20"/>
+          <w:szCs w:val="20"/>
+        </w:rPr>
+        <w:t>Intern, 2015</w:t>
       </w:r>
     </w:p>
     <w:p>
@@ -291,12 +402,16 @@
         <w:ind w:left="270"/>
         <w:rPr>
           <w:rFonts w:ascii="Helvetica" w:hAnsi="Helvetica"/>
+          <w:sz w:val="20"/>
+          <w:szCs w:val="20"/>
         </w:rPr>
       </w:pPr>
       <w:proofErr w:type="gramStart"/>
       <w:r>
         <w:rPr>
           <w:rFonts w:ascii="Helvetica" w:hAnsi="Helvetica"/>
+          <w:sz w:val="20"/>
+          <w:szCs w:val="20"/>
         </w:rPr>
         <w:t xml:space="preserve">Data management, protection (security and disaster recovery), backup, and cloud storage company </w:t>
       </w:r>
@@ -311,15 +426,20 @@
         <w:tabs>
           <w:tab w:val="left" w:pos="270"/>
         </w:tabs>
-        <w:rPr>
-          <w:rFonts w:ascii="Helvetica" w:hAnsi="Helvetica"/>
-        </w:rPr>
-      </w:pPr>
-      <w:r>
-        <w:rPr>
-          <w:rFonts w:ascii="Helvetica" w:hAnsi="Helvetica"/>
-          <w:b/>
-          <w:i/>
+        <w:spacing w:line="276" w:lineRule="auto"/>
+        <w:rPr>
+          <w:rFonts w:ascii="Helvetica" w:hAnsi="Helvetica"/>
+          <w:sz w:val="22"/>
+          <w:szCs w:val="22"/>
+        </w:rPr>
+      </w:pPr>
+      <w:r>
+        <w:rPr>
+          <w:rFonts w:ascii="Helvetica" w:hAnsi="Helvetica"/>
+          <w:b/>
+          <w:i/>
+          <w:sz w:val="22"/>
+          <w:szCs w:val="22"/>
         </w:rPr>
         <w:t>Fully d</w:t>
       </w:r>
@@ -328,36 +448,48 @@
           <w:rFonts w:ascii="Helvetica" w:hAnsi="Helvetica"/>
           <w:b/>
           <w:i/>
+          <w:sz w:val="22"/>
+          <w:szCs w:val="22"/>
         </w:rPr>
         <w:t>eveloped</w:t>
       </w:r>
       <w:r>
         <w:rPr>
           <w:rFonts w:ascii="Helvetica" w:hAnsi="Helvetica"/>
+          <w:sz w:val="22"/>
+          <w:szCs w:val="22"/>
         </w:rPr>
         <w:t xml:space="preserve"> a Mac application </w:t>
       </w:r>
       <w:r>
         <w:rPr>
           <w:rFonts w:ascii="Helvetica" w:hAnsi="Helvetica"/>
+          <w:sz w:val="22"/>
+          <w:szCs w:val="22"/>
         </w:rPr>
         <w:t>to</w:t>
       </w:r>
       <w:r>
         <w:rPr>
           <w:rFonts w:ascii="Helvetica" w:hAnsi="Helvetica"/>
+          <w:sz w:val="22"/>
+          <w:szCs w:val="22"/>
         </w:rPr>
         <w:t xml:space="preserve"> quickly and securely </w:t>
       </w:r>
       <w:r>
         <w:rPr>
           <w:rFonts w:ascii="Helvetica" w:hAnsi="Helvetica"/>
+          <w:sz w:val="22"/>
+          <w:szCs w:val="22"/>
         </w:rPr>
         <w:t>back</w:t>
       </w:r>
       <w:r>
         <w:rPr>
           <w:rFonts w:ascii="Helvetica" w:hAnsi="Helvetica"/>
+          <w:sz w:val="22"/>
+          <w:szCs w:val="22"/>
         </w:rPr>
         <w:t xml:space="preserve"> up an </w:t>
       </w:r>
@@ -366,24 +498,48 @@
           <w:rFonts w:ascii="Helvetica" w:hAnsi="Helvetica"/>
           <w:b/>
           <w:i/>
+          <w:sz w:val="22"/>
+          <w:szCs w:val="22"/>
         </w:rPr>
         <w:t xml:space="preserve">entire computer </w:t>
       </w:r>
       <w:r>
         <w:rPr>
           <w:rFonts w:ascii="Helvetica" w:hAnsi="Helvetica"/>
-        </w:rPr>
-        <w:t xml:space="preserve">or certain directories </w:t>
-      </w:r>
-      <w:r>
-        <w:rPr>
-          <w:rFonts w:ascii="Helvetica" w:hAnsi="Helvetica"/>
+          <w:sz w:val="22"/>
+          <w:szCs w:val="22"/>
+        </w:rPr>
+        <w:t xml:space="preserve">or </w:t>
+      </w:r>
+      <w:r>
+        <w:rPr>
+          <w:rFonts w:ascii="Helvetica" w:hAnsi="Helvetica"/>
+          <w:sz w:val="22"/>
+          <w:szCs w:val="22"/>
+        </w:rPr>
+        <w:br/>
+      </w:r>
+      <w:r>
+        <w:rPr>
+          <w:rFonts w:ascii="Helvetica" w:hAnsi="Helvetica"/>
+          <w:sz w:val="22"/>
+          <w:szCs w:val="22"/>
+        </w:rPr>
+        <w:t xml:space="preserve">certain directories </w:t>
+      </w:r>
+      <w:r>
+        <w:rPr>
+          <w:rFonts w:ascii="Helvetica" w:hAnsi="Helvetica"/>
+          <w:sz w:val="22"/>
+          <w:szCs w:val="22"/>
         </w:rPr>
         <w:t>to the cloud</w:t>
       </w:r>
       <w:r>
         <w:rPr>
           <w:rFonts w:ascii="Helvetica" w:hAnsi="Helvetica"/>
+          <w:sz w:val="22"/>
+          <w:szCs w:val="22"/>
         </w:rPr>
         <w:t>, listen and then upload file modifications, and handle filters</w:t>
       </w:r>
@@ -397,23 +553,46 @@
         <w:tabs>
           <w:tab w:val="left" w:pos="270"/>
         </w:tabs>
-        <w:rPr>
-          <w:rFonts w:ascii="Helvetica" w:hAnsi="Helvetica"/>
-        </w:rPr>
-      </w:pPr>
-      <w:r>
-        <w:rPr>
-          <w:rFonts w:ascii="Helvetica" w:hAnsi="Helvetica"/>
-          <w:b/>
-          <w:i/>
+        <w:spacing w:line="276" w:lineRule="auto"/>
+        <w:rPr>
+          <w:rFonts w:ascii="Helvetica" w:hAnsi="Helvetica"/>
+          <w:sz w:val="22"/>
+          <w:szCs w:val="22"/>
+        </w:rPr>
+      </w:pPr>
+      <w:r>
+        <w:rPr>
+          <w:rFonts w:ascii="Helvetica" w:hAnsi="Helvetica"/>
+          <w:b/>
+          <w:i/>
+          <w:sz w:val="22"/>
+          <w:szCs w:val="22"/>
         </w:rPr>
         <w:t>Dynamic scanning algorithm</w:t>
       </w:r>
       <w:r>
         <w:rPr>
           <w:rFonts w:ascii="Helvetica" w:hAnsi="Helvetica"/>
-        </w:rPr>
-        <w:t xml:space="preserve"> takes into account the number of directories and subdirectories to determine an efficient number of scanning threads to create</w:t>
+          <w:sz w:val="22"/>
+          <w:szCs w:val="22"/>
+        </w:rPr>
+        <w:t xml:space="preserve"> takes into account the number of directories and </w:t>
+      </w:r>
+      <w:r>
+        <w:rPr>
+          <w:rFonts w:ascii="Helvetica" w:hAnsi="Helvetica"/>
+          <w:sz w:val="22"/>
+          <w:szCs w:val="22"/>
+        </w:rPr>
+        <w:br/>
+      </w:r>
+      <w:r>
+        <w:rPr>
+          <w:rFonts w:ascii="Helvetica" w:hAnsi="Helvetica"/>
+          <w:sz w:val="22"/>
+          <w:szCs w:val="22"/>
+        </w:rPr>
+        <w:t>subdirectories to determine an efficient number of scanning threads to create</w:t>
       </w:r>
     </w:p>
     <w:p>
@@ -453,12 +632,16 @@
       <w:r>
         <w:rPr>
           <w:rFonts w:ascii="Helvetica" w:hAnsi="Helvetica"/>
+          <w:sz w:val="20"/>
+          <w:szCs w:val="20"/>
         </w:rPr>
         <w:t xml:space="preserve">New York, New York      </w:t>
       </w:r>
       <w:r>
         <w:rPr>
           <w:rFonts w:ascii="Helvetica" w:hAnsi="Helvetica"/>
+          <w:sz w:val="20"/>
+          <w:szCs w:val="20"/>
         </w:rPr>
         <w:tab/>
         <w:t xml:space="preserve">        </w:t>
@@ -466,14 +649,55 @@
       <w:r>
         <w:rPr>
           <w:rFonts w:ascii="Helvetica" w:hAnsi="Helvetica"/>
-          <w:i/>
-        </w:rPr>
-        <w:t>Software Engineering Intern</w:t>
-      </w:r>
-      <w:r>
-        <w:rPr>
-          <w:rFonts w:ascii="Helvetica" w:hAnsi="Helvetica"/>
-          <w:i/>
+          <w:sz w:val="20"/>
+          <w:szCs w:val="20"/>
+        </w:rPr>
+        <w:tab/>
+        <w:t xml:space="preserve">           </w:t>
+      </w:r>
+      <w:r>
+        <w:rPr>
+          <w:rFonts w:ascii="Helvetica" w:hAnsi="Helvetica"/>
+          <w:i/>
+          <w:sz w:val="20"/>
+          <w:szCs w:val="20"/>
+        </w:rPr>
+        <w:tab/>
+      </w:r>
+      <w:r>
+        <w:rPr>
+          <w:rFonts w:ascii="Helvetica" w:hAnsi="Helvetica"/>
+          <w:i/>
+          <w:sz w:val="20"/>
+          <w:szCs w:val="20"/>
+        </w:rPr>
+        <w:tab/>
+      </w:r>
+      <w:r>
+        <w:rPr>
+          <w:rFonts w:ascii="Helvetica" w:hAnsi="Helvetica"/>
+          <w:i/>
+          <w:sz w:val="20"/>
+          <w:szCs w:val="20"/>
+        </w:rPr>
+        <w:tab/>
+        <w:t xml:space="preserve">        </w:t>
+      </w:r>
+      <w:r>
+        <w:rPr>
+          <w:rFonts w:ascii="Helvetica" w:hAnsi="Helvetica"/>
+          <w:i/>
+          <w:sz w:val="20"/>
+          <w:szCs w:val="20"/>
+        </w:rPr>
+        <w:t>Intern</w:t>
+      </w:r>
+      <w:r>
+        <w:rPr>
+          <w:rFonts w:ascii="Helvetica" w:hAnsi="Helvetica"/>
+          <w:i/>
+          <w:sz w:val="20"/>
+          <w:szCs w:val="20"/>
         </w:rPr>
         <w:t xml:space="preserve">, </w:t>
       </w:r>
@@ -481,6 +705,8 @@
         <w:rPr>
           <w:rFonts w:ascii="Helvetica" w:hAnsi="Helvetica"/>
           <w:i/>
+          <w:sz w:val="20"/>
+          <w:szCs w:val="20"/>
         </w:rPr>
         <w:t>2014</w:t>
       </w:r>
@@ -494,41 +720,55 @@
         <w:ind w:left="270"/>
         <w:rPr>
           <w:rFonts w:ascii="Helvetica" w:hAnsi="Helvetica"/>
-        </w:rPr>
-      </w:pPr>
-      <w:r>
-        <w:rPr>
-          <w:rFonts w:ascii="Helvetica" w:hAnsi="Helvetica"/>
+          <w:sz w:val="20"/>
+          <w:szCs w:val="20"/>
+        </w:rPr>
+      </w:pPr>
+      <w:r>
+        <w:rPr>
+          <w:rFonts w:ascii="Helvetica" w:hAnsi="Helvetica"/>
+          <w:sz w:val="20"/>
+          <w:szCs w:val="20"/>
         </w:rPr>
         <w:t>Swap Execution Facility</w:t>
       </w:r>
       <w:r>
         <w:rPr>
           <w:rFonts w:ascii="Helvetica" w:hAnsi="Helvetica"/>
+          <w:sz w:val="20"/>
+          <w:szCs w:val="20"/>
         </w:rPr>
         <w:t xml:space="preserve"> for Interest Rate Swaps (</w:t>
       </w:r>
       <w:r>
         <w:rPr>
           <w:rFonts w:ascii="Helvetica" w:hAnsi="Helvetica"/>
+          <w:sz w:val="20"/>
+          <w:szCs w:val="20"/>
         </w:rPr>
         <w:t xml:space="preserve">debt </w:t>
       </w:r>
       <w:r>
         <w:rPr>
           <w:rFonts w:ascii="Helvetica" w:hAnsi="Helvetica"/>
+          <w:sz w:val="20"/>
+          <w:szCs w:val="20"/>
         </w:rPr>
         <w:t>instruments with $1,000,000 min.</w:t>
       </w:r>
       <w:r>
         <w:rPr>
           <w:rFonts w:ascii="Helvetica" w:hAnsi="Helvetica"/>
+          <w:sz w:val="20"/>
+          <w:szCs w:val="20"/>
         </w:rPr>
         <w:t xml:space="preserve"> value</w:t>
       </w:r>
       <w:r>
         <w:rPr>
           <w:rFonts w:ascii="Helvetica" w:hAnsi="Helvetica"/>
+          <w:sz w:val="20"/>
+          <w:szCs w:val="20"/>
         </w:rPr>
         <w:t>)</w:t>
       </w:r>
@@ -542,25 +782,50 @@
         <w:tabs>
           <w:tab w:val="left" w:pos="270"/>
         </w:tabs>
-        <w:rPr>
-          <w:rFonts w:ascii="Helvetica" w:hAnsi="Helvetica"/>
-        </w:rPr>
-      </w:pPr>
-      <w:r>
-        <w:rPr>
-          <w:rFonts w:ascii="Helvetica" w:hAnsi="Helvetica"/>
+        <w:spacing w:line="276" w:lineRule="auto"/>
+        <w:rPr>
+          <w:rFonts w:ascii="Helvetica" w:hAnsi="Helvetica"/>
+          <w:sz w:val="22"/>
+          <w:szCs w:val="22"/>
+        </w:rPr>
+      </w:pPr>
+      <w:r>
+        <w:rPr>
+          <w:rFonts w:ascii="Helvetica" w:hAnsi="Helvetica"/>
+          <w:sz w:val="22"/>
+          <w:szCs w:val="22"/>
         </w:rPr>
         <w:t xml:space="preserve">Developed a program to efficiently stream thousands of quotes per second </w:t>
       </w:r>
       <w:r>
         <w:rPr>
           <w:rFonts w:ascii="Helvetica" w:hAnsi="Helvetica"/>
-        </w:rPr>
-        <w:t xml:space="preserve">across a network to multiple Excel spreadsheets </w:t>
-      </w:r>
-      <w:r>
-        <w:rPr>
-          <w:rFonts w:ascii="Helvetica" w:hAnsi="Helvetica"/>
+          <w:sz w:val="22"/>
+          <w:szCs w:val="22"/>
+        </w:rPr>
+        <w:t xml:space="preserve">across a </w:t>
+      </w:r>
+      <w:r>
+        <w:rPr>
+          <w:rFonts w:ascii="Helvetica" w:hAnsi="Helvetica"/>
+          <w:sz w:val="22"/>
+          <w:szCs w:val="22"/>
+        </w:rPr>
+        <w:br/>
+      </w:r>
+      <w:r>
+        <w:rPr>
+          <w:rFonts w:ascii="Helvetica" w:hAnsi="Helvetica"/>
+          <w:sz w:val="22"/>
+          <w:szCs w:val="22"/>
+        </w:rPr>
+        <w:t xml:space="preserve">network to multiple Excel spreadsheets </w:t>
+      </w:r>
+      <w:r>
+        <w:rPr>
+          <w:rFonts w:ascii="Helvetica" w:hAnsi="Helvetica"/>
+          <w:sz w:val="22"/>
+          <w:szCs w:val="22"/>
         </w:rPr>
         <w:t xml:space="preserve">for price modeling. </w:t>
       </w:r>
@@ -568,6 +833,8 @@
         <w:rPr>
           <w:rFonts w:ascii="Helvetica" w:hAnsi="Helvetica"/>
           <w:b/>
+          <w:sz w:val="22"/>
+          <w:szCs w:val="22"/>
         </w:rPr>
         <w:t>(</w:t>
       </w:r>
@@ -576,6 +843,8 @@
           <w:rFonts w:ascii="Helvetica" w:hAnsi="Helvetica"/>
           <w:b/>
           <w:i/>
+          <w:sz w:val="22"/>
+          <w:szCs w:val="22"/>
         </w:rPr>
         <w:t>30% time reduction</w:t>
       </w:r>
@@ -583,6 +852,8 @@
         <w:rPr>
           <w:rFonts w:ascii="Helvetica" w:hAnsi="Helvetica"/>
           <w:b/>
+          <w:sz w:val="22"/>
+          <w:szCs w:val="22"/>
         </w:rPr>
         <w:t>)</w:t>
       </w:r>
@@ -596,23 +867,48 @@
         <w:tabs>
           <w:tab w:val="left" w:pos="270"/>
         </w:tabs>
-        <w:rPr>
-          <w:rFonts w:ascii="Helvetica" w:hAnsi="Helvetica"/>
+        <w:spacing w:line="276" w:lineRule="auto"/>
+        <w:rPr>
+          <w:rFonts w:ascii="Helvetica" w:hAnsi="Helvetica"/>
+          <w:sz w:val="22"/>
+          <w:szCs w:val="22"/>
         </w:rPr>
       </w:pPr>
       <w:r>
         <w:rPr>
           <w:rFonts w:ascii="Helvetica" w:hAnsi="Helvetica"/>
           <w:color w:val="000000"/>
-        </w:rPr>
-        <w:t xml:space="preserve">Built several automated testing systems to continuously test various trading features under different conditions. </w:t>
-      </w:r>
-      <w:r>
-        <w:rPr>
-          <w:rFonts w:ascii="Helvetica" w:hAnsi="Helvetica"/>
-          <w:b/>
-          <w:i/>
+          <w:sz w:val="22"/>
+          <w:szCs w:val="22"/>
+        </w:rPr>
+        <w:t xml:space="preserve">Built several automated testing systems to continuously test various trading features </w:t>
+      </w:r>
+      <w:r>
+        <w:rPr>
+          <w:rFonts w:ascii="Helvetica" w:hAnsi="Helvetica"/>
           <w:color w:val="000000"/>
+          <w:sz w:val="22"/>
+          <w:szCs w:val="22"/>
+        </w:rPr>
+        <w:br/>
+      </w:r>
+      <w:r>
+        <w:rPr>
+          <w:rFonts w:ascii="Helvetica" w:hAnsi="Helvetica"/>
+          <w:color w:val="000000"/>
+          <w:sz w:val="22"/>
+          <w:szCs w:val="22"/>
+        </w:rPr>
+        <w:t xml:space="preserve">under different conditions. </w:t>
+      </w:r>
+      <w:r>
+        <w:rPr>
+          <w:rFonts w:ascii="Helvetica" w:hAnsi="Helvetica"/>
+          <w:b/>
+          <w:i/>
+          <w:color w:val="000000"/>
+          <w:sz w:val="22"/>
+          <w:szCs w:val="22"/>
         </w:rPr>
         <w:t>(4 tests built that test 10 different platform features)</w:t>
       </w:r>
@@ -626,14 +922,19 @@
         <w:tabs>
           <w:tab w:val="left" w:pos="270"/>
         </w:tabs>
-        <w:rPr>
-          <w:rFonts w:ascii="Helvetica" w:hAnsi="Helvetica"/>
+        <w:spacing w:line="276" w:lineRule="auto"/>
+        <w:rPr>
+          <w:rFonts w:ascii="Helvetica" w:hAnsi="Helvetica"/>
+          <w:sz w:val="22"/>
+          <w:szCs w:val="22"/>
         </w:rPr>
       </w:pPr>
       <w:r>
         <w:rPr>
           <w:rFonts w:ascii="Helvetica" w:hAnsi="Helvetica"/>
           <w:color w:val="000000"/>
+          <w:sz w:val="22"/>
+          <w:szCs w:val="22"/>
         </w:rPr>
         <w:t>Helped switch</w:t>
       </w:r>
@@ -641,6 +942,8 @@
         <w:rPr>
           <w:rFonts w:ascii="Helvetica" w:hAnsi="Helvetica"/>
           <w:color w:val="000000"/>
+          <w:sz w:val="22"/>
+          <w:szCs w:val="22"/>
         </w:rPr>
         <w:t xml:space="preserve"> system from </w:t>
       </w:r>
@@ -649,6 +952,8 @@
         <w:rPr>
           <w:rFonts w:ascii="Helvetica" w:hAnsi="Helvetica"/>
           <w:color w:val="000000"/>
+          <w:sz w:val="22"/>
+          <w:szCs w:val="22"/>
         </w:rPr>
         <w:t>FixML</w:t>
       </w:r>
@@ -657,6 +962,8 @@
         <w:rPr>
           <w:rFonts w:ascii="Helvetica" w:hAnsi="Helvetica"/>
           <w:color w:val="000000"/>
+          <w:sz w:val="22"/>
+          <w:szCs w:val="22"/>
         </w:rPr>
         <w:t xml:space="preserve"> to FPML</w:t>
       </w:r>
@@ -664,6 +971,8 @@
         <w:rPr>
           <w:rFonts w:ascii="Helvetica" w:hAnsi="Helvetica"/>
           <w:color w:val="000000"/>
+          <w:sz w:val="22"/>
+          <w:szCs w:val="22"/>
         </w:rPr>
         <w:t xml:space="preserve"> for validating trades with CMEX &amp; LCH</w:t>
       </w:r>
@@ -677,26 +986,34 @@
         <w:tabs>
           <w:tab w:val="left" w:pos="270"/>
         </w:tabs>
-        <w:spacing w:after="120"/>
-        <w:rPr>
-          <w:rFonts w:ascii="Helvetica" w:hAnsi="Helvetica"/>
-        </w:rPr>
-      </w:pPr>
-      <w:r>
-        <w:rPr>
-          <w:rFonts w:ascii="Helvetica" w:hAnsi="Helvetica"/>
+        <w:spacing w:after="120" w:line="276" w:lineRule="auto"/>
+        <w:rPr>
+          <w:rFonts w:ascii="Helvetica" w:hAnsi="Helvetica"/>
+          <w:sz w:val="22"/>
+          <w:szCs w:val="22"/>
+        </w:rPr>
+      </w:pPr>
+      <w:r>
+        <w:rPr>
+          <w:rFonts w:ascii="Helvetica" w:hAnsi="Helvetica"/>
+          <w:sz w:val="22"/>
+          <w:szCs w:val="22"/>
         </w:rPr>
         <w:t>Implemented backend for executing Butterfly Swap trades usin</w:t>
       </w:r>
       <w:r>
         <w:rPr>
           <w:rFonts w:ascii="Helvetica" w:hAnsi="Helvetica"/>
+          <w:sz w:val="22"/>
+          <w:szCs w:val="22"/>
         </w:rPr>
         <w:t xml:space="preserve">g the </w:t>
       </w:r>
       <w:r>
         <w:rPr>
           <w:rFonts w:ascii="Helvetica" w:hAnsi="Helvetica"/>
+          <w:sz w:val="22"/>
+          <w:szCs w:val="22"/>
         </w:rPr>
         <w:t>C.L.O.B.</w:t>
       </w:r>
@@ -754,47 +1071,55 @@
         <w:rPr>
           <w:rFonts w:ascii="Helvetica" w:hAnsi="Helvetica"/>
         </w:rPr>
-        <w:t xml:space="preserve"> Android Application and Java GUI</w:t>
-      </w:r>
-      <w:r>
-        <w:rPr>
-          <w:rFonts w:ascii="Helvetica" w:hAnsi="Helvetica"/>
-          <w:b/>
-        </w:rPr>
-        <w:tab/>
-      </w:r>
-      <w:r>
-        <w:rPr>
-          <w:rFonts w:ascii="Helvetica" w:hAnsi="Helvetica"/>
-          <w:b/>
-        </w:rPr>
-        <w:tab/>
-      </w:r>
-      <w:r>
-        <w:rPr>
-          <w:rFonts w:ascii="Helvetica" w:hAnsi="Helvetica"/>
-          <w:b/>
-        </w:rPr>
-        <w:tab/>
-      </w:r>
-      <w:r>
-        <w:rPr>
-          <w:rFonts w:ascii="Helvetica" w:hAnsi="Helvetica"/>
-          <w:b/>
-        </w:rPr>
-        <w:tab/>
-      </w:r>
-      <w:r>
-        <w:rPr>
-          <w:rFonts w:ascii="Helvetica" w:hAnsi="Helvetica"/>
-          <w:b/>
-        </w:rPr>
-        <w:tab/>
         <w:t xml:space="preserve"> </w:t>
       </w:r>
       <w:r>
         <w:rPr>
           <w:rFonts w:ascii="Helvetica" w:hAnsi="Helvetica"/>
+          <w:sz w:val="20"/>
+          <w:szCs w:val="20"/>
+        </w:rPr>
+        <w:t>Android Application and Java GUI</w:t>
+      </w:r>
+      <w:r>
+        <w:rPr>
+          <w:rFonts w:ascii="Helvetica" w:hAnsi="Helvetica"/>
+          <w:b/>
+        </w:rPr>
+        <w:tab/>
+      </w:r>
+      <w:r>
+        <w:rPr>
+          <w:rFonts w:ascii="Helvetica" w:hAnsi="Helvetica"/>
+          <w:b/>
+        </w:rPr>
+        <w:tab/>
+      </w:r>
+      <w:r>
+        <w:rPr>
+          <w:rFonts w:ascii="Helvetica" w:hAnsi="Helvetica"/>
+          <w:b/>
+        </w:rPr>
+        <w:tab/>
+      </w:r>
+      <w:r>
+        <w:rPr>
+          <w:rFonts w:ascii="Helvetica" w:hAnsi="Helvetica"/>
+          <w:b/>
+        </w:rPr>
+        <w:tab/>
+      </w:r>
+      <w:r>
+        <w:rPr>
+          <w:rFonts w:ascii="Helvetica" w:hAnsi="Helvetica"/>
+          <w:b/>
+        </w:rPr>
+        <w:tab/>
+        <w:t xml:space="preserve"> </w:t>
+      </w:r>
+      <w:r>
+        <w:rPr>
+          <w:rFonts w:ascii="Helvetica" w:hAnsi="Helvetica"/>
           <w:i/>
         </w:rPr>
         <w:t xml:space="preserve">   </w:t>
@@ -811,6 +1136,16 @@
           <w:rFonts w:ascii="Helvetica" w:hAnsi="Helvetica"/>
           <w:i/>
         </w:rPr>
+        <w:tab/>
+        <w:t xml:space="preserve">     </w:t>
+      </w:r>
+      <w:r>
+        <w:rPr>
+          <w:rFonts w:ascii="Helvetica" w:hAnsi="Helvetica"/>
+          <w:i/>
+          <w:sz w:val="20"/>
+          <w:szCs w:val="20"/>
+        </w:rPr>
         <w:t>2013</w:t>
       </w:r>
     </w:p>
@@ -822,11 +1157,15 @@
         <w:ind w:left="270"/>
         <w:rPr>
           <w:rFonts w:ascii="Helvetica" w:hAnsi="Helvetica"/>
-        </w:rPr>
-      </w:pPr>
-      <w:r>
-        <w:rPr>
-          <w:rFonts w:ascii="Helvetica" w:hAnsi="Helvetica"/>
+          <w:sz w:val="22"/>
+          <w:szCs w:val="22"/>
+        </w:rPr>
+      </w:pPr>
+      <w:r>
+        <w:rPr>
+          <w:rFonts w:ascii="Helvetica" w:hAnsi="Helvetica"/>
+          <w:sz w:val="22"/>
+          <w:szCs w:val="22"/>
         </w:rPr>
         <w:t xml:space="preserve">Uses an algorithm I wrote to determine whether a stock’s price </w:t>
       </w:r>
@@ -834,6 +1173,8 @@
       <w:r>
         <w:rPr>
           <w:rFonts w:ascii="Helvetica" w:hAnsi="Helvetica"/>
+          <w:sz w:val="22"/>
+          <w:szCs w:val="22"/>
         </w:rPr>
         <w:t>will</w:t>
       </w:r>
@@ -841,6 +1182,8 @@
       <w:r>
         <w:rPr>
           <w:rFonts w:ascii="Helvetica" w:hAnsi="Helvetica"/>
+          <w:sz w:val="22"/>
+          <w:szCs w:val="22"/>
         </w:rPr>
         <w:t xml:space="preserve"> increase in the future. </w:t>
       </w:r>
@@ -854,6 +1197,7 @@
         <w:tabs>
           <w:tab w:val="left" w:pos="270"/>
         </w:tabs>
+        <w:spacing w:line="276" w:lineRule="auto"/>
         <w:rPr>
           <w:rFonts w:ascii="Helvetica" w:hAnsi="Helvetica"/>
         </w:rPr>
@@ -877,7 +1221,21 @@
           <w:rFonts w:ascii="Helvetica" w:hAnsi="Helvetica"/>
           <w:color w:val="000000"/>
         </w:rPr>
-        <w:t>, Income Statement, Balance Sheet, Cash Flow, and historical trading data.</w:t>
+        <w:t xml:space="preserve">, </w:t>
+      </w:r>
+      <w:r>
+        <w:rPr>
+          <w:rFonts w:ascii="Helvetica" w:hAnsi="Helvetica"/>
+          <w:color w:val="000000"/>
+        </w:rPr>
+        <w:br/>
+      </w:r>
+      <w:r>
+        <w:rPr>
+          <w:rFonts w:ascii="Helvetica" w:hAnsi="Helvetica"/>
+          <w:color w:val="000000"/>
+        </w:rPr>
+        <w:t>Income Statement, Balance Sheet, Cash Flow, and historical trading data.</w:t>
       </w:r>
     </w:p>
     <w:p>
@@ -902,47 +1260,55 @@
         <w:rPr>
           <w:rFonts w:ascii="Helvetica" w:hAnsi="Helvetica"/>
         </w:rPr>
-        <w:t xml:space="preserve"> Android Application</w:t>
-      </w:r>
-      <w:r>
-        <w:rPr>
-          <w:rFonts w:ascii="Helvetica" w:hAnsi="Helvetica"/>
-          <w:b/>
-        </w:rPr>
-        <w:tab/>
-      </w:r>
-      <w:r>
-        <w:rPr>
-          <w:rFonts w:ascii="Helvetica" w:hAnsi="Helvetica"/>
-          <w:b/>
-        </w:rPr>
-        <w:tab/>
-      </w:r>
-      <w:r>
-        <w:rPr>
-          <w:rFonts w:ascii="Helvetica" w:hAnsi="Helvetica"/>
-          <w:b/>
-        </w:rPr>
-        <w:tab/>
-      </w:r>
-      <w:r>
-        <w:rPr>
-          <w:rFonts w:ascii="Helvetica" w:hAnsi="Helvetica"/>
-          <w:b/>
-        </w:rPr>
-        <w:tab/>
-      </w:r>
-      <w:r>
-        <w:rPr>
-          <w:rFonts w:ascii="Helvetica" w:hAnsi="Helvetica"/>
-          <w:b/>
-        </w:rPr>
-        <w:tab/>
         <w:t xml:space="preserve"> </w:t>
       </w:r>
       <w:r>
         <w:rPr>
           <w:rFonts w:ascii="Helvetica" w:hAnsi="Helvetica"/>
+          <w:sz w:val="20"/>
+          <w:szCs w:val="20"/>
+        </w:rPr>
+        <w:t>Android Application</w:t>
+      </w:r>
+      <w:r>
+        <w:rPr>
+          <w:rFonts w:ascii="Helvetica" w:hAnsi="Helvetica"/>
+          <w:b/>
+        </w:rPr>
+        <w:tab/>
+      </w:r>
+      <w:r>
+        <w:rPr>
+          <w:rFonts w:ascii="Helvetica" w:hAnsi="Helvetica"/>
+          <w:b/>
+        </w:rPr>
+        <w:tab/>
+      </w:r>
+      <w:r>
+        <w:rPr>
+          <w:rFonts w:ascii="Helvetica" w:hAnsi="Helvetica"/>
+          <w:b/>
+        </w:rPr>
+        <w:tab/>
+      </w:r>
+      <w:r>
+        <w:rPr>
+          <w:rFonts w:ascii="Helvetica" w:hAnsi="Helvetica"/>
+          <w:b/>
+        </w:rPr>
+        <w:tab/>
+      </w:r>
+      <w:r>
+        <w:rPr>
+          <w:rFonts w:ascii="Helvetica" w:hAnsi="Helvetica"/>
+          <w:b/>
+        </w:rPr>
+        <w:tab/>
+        <w:t xml:space="preserve"> </w:t>
+      </w:r>
+      <w:r>
+        <w:rPr>
+          <w:rFonts w:ascii="Helvetica" w:hAnsi="Helvetica"/>
           <w:i/>
         </w:rPr>
         <w:t xml:space="preserve">   </w:t>
@@ -959,6 +1325,15 @@
           <w:rFonts w:ascii="Helvetica" w:hAnsi="Helvetica"/>
           <w:i/>
         </w:rPr>
+        <w:t xml:space="preserve">               </w:t>
+      </w:r>
+      <w:r>
+        <w:rPr>
+          <w:rFonts w:ascii="Helvetica" w:hAnsi="Helvetica"/>
+          <w:i/>
+          <w:sz w:val="20"/>
+          <w:szCs w:val="20"/>
+        </w:rPr>
         <w:t>2014</w:t>
       </w:r>
     </w:p>
@@ -970,11 +1345,15 @@
         <w:ind w:left="270"/>
         <w:rPr>
           <w:rFonts w:ascii="Helvetica" w:hAnsi="Helvetica"/>
-        </w:rPr>
-      </w:pPr>
-      <w:r>
-        <w:rPr>
-          <w:rFonts w:ascii="Helvetica" w:hAnsi="Helvetica"/>
+          <w:sz w:val="22"/>
+          <w:szCs w:val="22"/>
+        </w:rPr>
+      </w:pPr>
+      <w:r>
+        <w:rPr>
+          <w:rFonts w:ascii="Helvetica" w:hAnsi="Helvetica"/>
+          <w:sz w:val="22"/>
+          <w:szCs w:val="22"/>
         </w:rPr>
         <w:t>Analyzes a user’s last 5000 Facebook messages in both private chats and group messages</w:t>
       </w:r>
@@ -988,6 +1367,7 @@
         <w:tabs>
           <w:tab w:val="left" w:pos="270"/>
         </w:tabs>
+        <w:spacing w:line="276" w:lineRule="auto"/>
         <w:rPr>
           <w:rFonts w:ascii="Helvetica" w:hAnsi="Helvetica"/>
         </w:rPr>
@@ -997,7 +1377,21 @@
           <w:rFonts w:ascii="Helvetica" w:hAnsi="Helvetica"/>
           <w:color w:val="000000"/>
         </w:rPr>
-        <w:t>Shows most used words, average response time, and average word and sentence length</w:t>
+        <w:t xml:space="preserve">Shows most used words, average </w:t>
+      </w:r>
+      <w:r>
+        <w:rPr>
+          <w:rFonts w:ascii="Helvetica" w:hAnsi="Helvetica"/>
+          <w:color w:val="000000"/>
+        </w:rPr>
+        <w:t>response time, and average message</w:t>
+      </w:r>
+      <w:r>
+        <w:rPr>
+          <w:rFonts w:ascii="Helvetica" w:hAnsi="Helvetica"/>
+          <w:color w:val="000000"/>
+        </w:rPr>
+        <w:t xml:space="preserve"> length</w:t>
       </w:r>
     </w:p>
     <w:p>
@@ -1009,6 +1403,7 @@
         <w:tabs>
           <w:tab w:val="left" w:pos="270"/>
         </w:tabs>
+        <w:spacing w:line="276" w:lineRule="auto"/>
         <w:rPr>
           <w:rFonts w:ascii="Helvetica" w:hAnsi="Helvetica"/>
         </w:rPr>
@@ -1043,11 +1438,21 @@
         <w:rPr>
           <w:rFonts w:ascii="Helvetica" w:hAnsi="Helvetica"/>
         </w:rPr>
-        <w:t xml:space="preserve"> Android </w:t>
-      </w:r>
-      <w:r>
-        <w:rPr>
-          <w:rFonts w:ascii="Helvetica" w:hAnsi="Helvetica"/>
+        <w:t xml:space="preserve"> </w:t>
+      </w:r>
+      <w:r>
+        <w:rPr>
+          <w:rFonts w:ascii="Helvetica" w:hAnsi="Helvetica"/>
+          <w:sz w:val="20"/>
+          <w:szCs w:val="20"/>
+        </w:rPr>
+        <w:t xml:space="preserve">Android </w:t>
+      </w:r>
+      <w:r>
+        <w:rPr>
+          <w:rFonts w:ascii="Helvetica" w:hAnsi="Helvetica"/>
+          <w:sz w:val="20"/>
+          <w:szCs w:val="20"/>
         </w:rPr>
         <w:t xml:space="preserve">and </w:t>
       </w:r>
@@ -1055,6 +1460,8 @@
       <w:r>
         <w:rPr>
           <w:rFonts w:ascii="Helvetica" w:hAnsi="Helvetica"/>
+          <w:sz w:val="20"/>
+          <w:szCs w:val="20"/>
         </w:rPr>
         <w:t>iOS</w:t>
       </w:r>
@@ -1062,6 +1469,8 @@
       <w:r>
         <w:rPr>
           <w:rFonts w:ascii="Helvetica" w:hAnsi="Helvetica"/>
+          <w:sz w:val="20"/>
+          <w:szCs w:val="20"/>
         </w:rPr>
         <w:t xml:space="preserve"> Application</w:t>
       </w:r>
@@ -1107,12 +1516,32 @@
           <w:b/>
         </w:rPr>
         <w:tab/>
+      </w:r>
+      <w:r>
+        <w:rPr>
+          <w:rFonts w:ascii="Helvetica" w:hAnsi="Helvetica"/>
+          <w:b/>
+          <w:sz w:val="20"/>
+          <w:szCs w:val="20"/>
+        </w:rPr>
         <w:t xml:space="preserve">   </w:t>
       </w:r>
       <w:r>
         <w:rPr>
           <w:rFonts w:ascii="Helvetica" w:hAnsi="Helvetica"/>
-          <w:i/>
+          <w:b/>
+          <w:sz w:val="20"/>
+          <w:szCs w:val="20"/>
+        </w:rPr>
+        <w:tab/>
+        <w:t xml:space="preserve">        </w:t>
+      </w:r>
+      <w:r>
+        <w:rPr>
+          <w:rFonts w:ascii="Helvetica" w:hAnsi="Helvetica"/>
+          <w:i/>
+          <w:sz w:val="20"/>
+          <w:szCs w:val="20"/>
         </w:rPr>
         <w:t>2014 - 2015</w:t>
       </w:r>
@@ -1125,12 +1554,16 @@
         <w:ind w:left="270"/>
         <w:rPr>
           <w:rFonts w:ascii="Helvetica" w:hAnsi="Helvetica"/>
+          <w:sz w:val="22"/>
+          <w:szCs w:val="22"/>
         </w:rPr>
       </w:pPr>
       <w:proofErr w:type="gramStart"/>
       <w:r>
         <w:rPr>
           <w:rFonts w:ascii="Helvetica" w:hAnsi="Helvetica"/>
+          <w:sz w:val="22"/>
+          <w:szCs w:val="22"/>
         </w:rPr>
         <w:t xml:space="preserve">A refined version of </w:t>
       </w:r>
@@ -1138,6 +1571,8 @@
       <w:r>
         <w:rPr>
           <w:rFonts w:ascii="Helvetica" w:hAnsi="Helvetica"/>
+          <w:sz w:val="22"/>
+          <w:szCs w:val="22"/>
         </w:rPr>
         <w:t>Uber</w:t>
       </w:r>
@@ -1145,16 +1580,10 @@
       <w:r>
         <w:rPr>
           <w:rFonts w:ascii="Helvetica" w:hAnsi="Helvetica"/>
-        </w:rPr>
-        <w:t xml:space="preserve"> for crowd-sourcing the deliver</w:t>
-      </w:r>
-      <w:bookmarkStart w:id="0" w:name="_GoBack"/>
-      <w:bookmarkEnd w:id="0"/>
-      <w:r>
-        <w:rPr>
-          <w:rFonts w:ascii="Helvetica" w:hAnsi="Helvetica"/>
-        </w:rPr>
-        <w:t>y of food.</w:t>
+          <w:sz w:val="22"/>
+          <w:szCs w:val="22"/>
+        </w:rPr>
+        <w:t xml:space="preserve"> for crowd-sourcing the delivery of food.</w:t>
       </w:r>
       <w:proofErr w:type="gramEnd"/>
     </w:p>
@@ -1167,6 +1596,7 @@
         <w:tabs>
           <w:tab w:val="left" w:pos="270"/>
         </w:tabs>
+        <w:spacing w:line="276" w:lineRule="auto"/>
         <w:rPr>
           <w:rFonts w:ascii="Helvetica" w:hAnsi="Helvetica"/>
         </w:rPr>
@@ -1183,23 +1613,162 @@
           <w:rFonts w:ascii="Helvetica" w:hAnsi="Helvetica"/>
           <w:color w:val="000000"/>
         </w:rPr>
-        <w:t xml:space="preserve">chooses menu items from a restaurant and a notification is sent to drivers in the area, who can then claim the order and send delivery status updates </w:t>
+        <w:t xml:space="preserve">chooses menu items from a restaurant and a notification is sent to drivers in </w:t>
+      </w:r>
+      <w:r>
+        <w:rPr>
+          <w:rFonts w:ascii="Helvetica" w:hAnsi="Helvetica"/>
+          <w:color w:val="000000"/>
+        </w:rPr>
+        <w:br/>
+      </w:r>
+      <w:r>
+        <w:rPr>
+          <w:rFonts w:ascii="Helvetica" w:hAnsi="Helvetica"/>
+          <w:color w:val="000000"/>
+        </w:rPr>
+        <w:t>the area, who can then claim the order and send delivery status updates</w:t>
+      </w:r>
+    </w:p>
+    <w:p>
+      <w:pPr>
+        <w:tabs>
+          <w:tab w:val="left" w:pos="270"/>
+        </w:tabs>
+        <w:ind w:left="270"/>
+        <w:rPr>
+          <w:rFonts w:ascii="Helvetica" w:hAnsi="Helvetica"/>
+          <w:i/>
+        </w:rPr>
+      </w:pPr>
+      <w:r>
+        <w:rPr>
+          <w:rFonts w:ascii="Helvetica" w:hAnsi="Helvetica"/>
+          <w:b/>
+        </w:rPr>
+        <w:t>Facebook Analyzer</w:t>
+      </w:r>
+      <w:r>
+        <w:rPr>
+          <w:rFonts w:ascii="Helvetica" w:hAnsi="Helvetica"/>
+          <w:b/>
+          <w:sz w:val="20"/>
+          <w:szCs w:val="20"/>
+        </w:rPr>
+        <w:t>,</w:t>
+      </w:r>
+      <w:r>
+        <w:rPr>
+          <w:rFonts w:ascii="Helvetica" w:hAnsi="Helvetica"/>
+          <w:sz w:val="20"/>
+          <w:szCs w:val="20"/>
+        </w:rPr>
+        <w:t xml:space="preserve"> </w:t>
       </w:r>
       <w:proofErr w:type="spellStart"/>
       <w:r>
         <w:rPr>
           <w:rFonts w:ascii="Helvetica" w:hAnsi="Helvetica"/>
-          <w:color w:val="000000"/>
-        </w:rPr>
-        <w:t>enroute</w:t>
+          <w:sz w:val="20"/>
+          <w:szCs w:val="20"/>
+        </w:rPr>
+        <w:t>iOS</w:t>
       </w:r>
       <w:proofErr w:type="spellEnd"/>
       <w:r>
         <w:rPr>
           <w:rFonts w:ascii="Helvetica" w:hAnsi="Helvetica"/>
-          <w:color w:val="000000"/>
-        </w:rPr>
-        <w:t xml:space="preserve"> to the client’s location</w:t>
+          <w:sz w:val="20"/>
+          <w:szCs w:val="20"/>
+        </w:rPr>
+        <w:t xml:space="preserve"> Application</w:t>
+      </w:r>
+      <w:r>
+        <w:rPr>
+          <w:rFonts w:ascii="Helvetica" w:hAnsi="Helvetica"/>
+          <w:b/>
+        </w:rPr>
+        <w:tab/>
+      </w:r>
+      <w:r>
+        <w:rPr>
+          <w:rFonts w:ascii="Helvetica" w:hAnsi="Helvetica"/>
+          <w:b/>
+        </w:rPr>
+        <w:tab/>
+      </w:r>
+      <w:r>
+        <w:rPr>
+          <w:rFonts w:ascii="Helvetica" w:hAnsi="Helvetica"/>
+          <w:b/>
+        </w:rPr>
+        <w:tab/>
+      </w:r>
+      <w:r>
+        <w:rPr>
+          <w:rFonts w:ascii="Helvetica" w:hAnsi="Helvetica"/>
+          <w:b/>
+        </w:rPr>
+        <w:tab/>
+      </w:r>
+      <w:r>
+        <w:rPr>
+          <w:rFonts w:ascii="Helvetica" w:hAnsi="Helvetica"/>
+          <w:b/>
+        </w:rPr>
+        <w:tab/>
+        <w:t xml:space="preserve"> </w:t>
+      </w:r>
+      <w:r>
+        <w:rPr>
+          <w:rFonts w:ascii="Helvetica" w:hAnsi="Helvetica"/>
+          <w:i/>
+        </w:rPr>
+        <w:t xml:space="preserve">   </w:t>
+      </w:r>
+      <w:r>
+        <w:rPr>
+          <w:rFonts w:ascii="Helvetica" w:hAnsi="Helvetica"/>
+          <w:i/>
+        </w:rPr>
+        <w:t xml:space="preserve">        </w:t>
+      </w:r>
+      <w:r>
+        <w:rPr>
+          <w:rFonts w:ascii="Helvetica" w:hAnsi="Helvetica"/>
+          <w:i/>
+        </w:rPr>
+        <w:tab/>
+      </w:r>
+      <w:r>
+        <w:rPr>
+          <w:rFonts w:ascii="Helvetica" w:hAnsi="Helvetica"/>
+          <w:i/>
+        </w:rPr>
+        <w:tab/>
+      </w:r>
+      <w:r>
+        <w:rPr>
+          <w:rFonts w:ascii="Helvetica" w:hAnsi="Helvetica"/>
+          <w:i/>
+        </w:rPr>
+        <w:tab/>
+      </w:r>
+      <w:r>
+        <w:rPr>
+          <w:rFonts w:ascii="Helvetica" w:hAnsi="Helvetica"/>
+          <w:i/>
+        </w:rPr>
+        <w:t xml:space="preserve">     </w:t>
+      </w:r>
+      <w:r>
+        <w:rPr>
+          <w:rFonts w:ascii="Helvetica" w:hAnsi="Helvetica"/>
+          <w:i/>
+          <w:sz w:val="20"/>
+          <w:szCs w:val="20"/>
+        </w:rPr>
+        <w:t>2015</w:t>
       </w:r>
     </w:p>
     <w:p>
@@ -1210,122 +1779,15 @@
         <w:ind w:left="270"/>
         <w:rPr>
           <w:rFonts w:ascii="Helvetica" w:hAnsi="Helvetica"/>
-          <w:i/>
-        </w:rPr>
-      </w:pPr>
-      <w:r>
-        <w:rPr>
-          <w:rFonts w:ascii="Helvetica" w:hAnsi="Helvetica"/>
-          <w:b/>
-        </w:rPr>
-        <w:t>Facebook Analyzer,</w:t>
-      </w:r>
-      <w:r>
-        <w:rPr>
-          <w:rFonts w:ascii="Helvetica" w:hAnsi="Helvetica"/>
-        </w:rPr>
-        <w:t xml:space="preserve"> </w:t>
-      </w:r>
-      <w:proofErr w:type="spellStart"/>
-      <w:r>
-        <w:rPr>
-          <w:rFonts w:ascii="Helvetica" w:hAnsi="Helvetica"/>
-        </w:rPr>
-        <w:t>iOS</w:t>
-      </w:r>
-      <w:proofErr w:type="spellEnd"/>
-      <w:r>
-        <w:rPr>
-          <w:rFonts w:ascii="Helvetica" w:hAnsi="Helvetica"/>
-        </w:rPr>
-        <w:t xml:space="preserve"> Application</w:t>
-      </w:r>
-      <w:r>
-        <w:rPr>
-          <w:rFonts w:ascii="Helvetica" w:hAnsi="Helvetica"/>
-          <w:b/>
-        </w:rPr>
-        <w:tab/>
-      </w:r>
-      <w:r>
-        <w:rPr>
-          <w:rFonts w:ascii="Helvetica" w:hAnsi="Helvetica"/>
-          <w:b/>
-        </w:rPr>
-        <w:tab/>
-      </w:r>
-      <w:r>
-        <w:rPr>
-          <w:rFonts w:ascii="Helvetica" w:hAnsi="Helvetica"/>
-          <w:b/>
-        </w:rPr>
-        <w:tab/>
-      </w:r>
-      <w:r>
-        <w:rPr>
-          <w:rFonts w:ascii="Helvetica" w:hAnsi="Helvetica"/>
-          <w:b/>
-        </w:rPr>
-        <w:tab/>
-      </w:r>
-      <w:r>
-        <w:rPr>
-          <w:rFonts w:ascii="Helvetica" w:hAnsi="Helvetica"/>
-          <w:b/>
-        </w:rPr>
-        <w:tab/>
-        <w:t xml:space="preserve"> </w:t>
-      </w:r>
-      <w:r>
-        <w:rPr>
-          <w:rFonts w:ascii="Helvetica" w:hAnsi="Helvetica"/>
-          <w:i/>
-        </w:rPr>
-        <w:t xml:space="preserve">   </w:t>
-      </w:r>
-      <w:r>
-        <w:rPr>
-          <w:rFonts w:ascii="Helvetica" w:hAnsi="Helvetica"/>
-          <w:i/>
-        </w:rPr>
-        <w:t xml:space="preserve">        </w:t>
-      </w:r>
-      <w:r>
-        <w:rPr>
-          <w:rFonts w:ascii="Helvetica" w:hAnsi="Helvetica"/>
-          <w:i/>
-        </w:rPr>
-        <w:tab/>
-      </w:r>
-      <w:r>
-        <w:rPr>
-          <w:rFonts w:ascii="Helvetica" w:hAnsi="Helvetica"/>
-          <w:i/>
-        </w:rPr>
-        <w:tab/>
-      </w:r>
-      <w:r>
-        <w:rPr>
-          <w:rFonts w:ascii="Helvetica" w:hAnsi="Helvetica"/>
-          <w:i/>
-        </w:rPr>
-        <w:tab/>
-        <w:t>2015</w:t>
-      </w:r>
-    </w:p>
-    <w:p>
-      <w:pPr>
-        <w:tabs>
-          <w:tab w:val="left" w:pos="270"/>
-        </w:tabs>
-        <w:ind w:left="270"/>
-        <w:rPr>
-          <w:rFonts w:ascii="Helvetica" w:hAnsi="Helvetica"/>
-        </w:rPr>
-      </w:pPr>
-      <w:r>
-        <w:rPr>
-          <w:rFonts w:ascii="Helvetica" w:hAnsi="Helvetica"/>
+          <w:sz w:val="22"/>
+          <w:szCs w:val="22"/>
+        </w:rPr>
+      </w:pPr>
+      <w:r>
+        <w:rPr>
+          <w:rFonts w:ascii="Helvetica" w:hAnsi="Helvetica"/>
+          <w:sz w:val="22"/>
+          <w:szCs w:val="22"/>
         </w:rPr>
         <w:t>Analyzes a user’s posts and photos to determine statistics about their usage and their ‘friends’</w:t>
       </w:r>
@@ -1339,6 +1801,7 @@
         <w:tabs>
           <w:tab w:val="left" w:pos="270"/>
         </w:tabs>
+        <w:spacing w:line="276" w:lineRule="auto"/>
         <w:rPr>
           <w:rFonts w:ascii="Helvetica" w:hAnsi="Helvetica"/>
         </w:rPr>
@@ -1355,7 +1818,21 @@
           <w:rFonts w:ascii="Helvetica" w:hAnsi="Helvetica"/>
           <w:color w:val="000000"/>
         </w:rPr>
-        <w:t>and comments, and how their actions changed overtime, similar to how friendships change overtime.</w:t>
+        <w:t>and comments, and how their actions</w:t>
+      </w:r>
+      <w:r>
+        <w:rPr>
+          <w:rFonts w:ascii="Helvetica" w:hAnsi="Helvetica"/>
+          <w:color w:val="000000"/>
+        </w:rPr>
+        <w:br/>
+      </w:r>
+      <w:r>
+        <w:rPr>
+          <w:rFonts w:ascii="Helvetica" w:hAnsi="Helvetica"/>
+          <w:color w:val="000000"/>
+        </w:rPr>
+        <w:t xml:space="preserve"> changed overtime, similar to how friendships change overtime.</w:t>
       </w:r>
     </w:p>
     <w:p>
@@ -1367,6 +1844,7 @@
         <w:tabs>
           <w:tab w:val="left" w:pos="270"/>
         </w:tabs>
+        <w:spacing w:line="276" w:lineRule="auto"/>
         <w:rPr>
           <w:rFonts w:ascii="Helvetica" w:hAnsi="Helvetica"/>
         </w:rPr>
@@ -1562,133 +2040,6 @@
           <w:i/>
         </w:rPr>
         <w:tab/>
-      </w:r>
-    </w:p>
-    <w:p>
-      <w:pPr>
-        <w:pBdr>
-          <w:top w:val="dotted" w:sz="4" w:space="1" w:color="auto"/>
-        </w:pBdr>
-        <w:spacing w:before="240" w:after="120"/>
-        <w:rPr>
-          <w:rFonts w:ascii="Helvetica" w:hAnsi="Helvetica"/>
-          <w:b/>
-          <w:color w:val="1884AD"/>
-        </w:rPr>
-      </w:pPr>
-      <w:r>
-        <w:rPr>
-          <w:rFonts w:ascii="Helvetica" w:hAnsi="Helvetica"/>
-          <w:b/>
-          <w:color w:val="1884AD"/>
-          <w:sz w:val="32"/>
-        </w:rPr>
-        <w:t>Additional Information</w:t>
-      </w:r>
-      <w:r>
-        <w:rPr>
-          <w:rFonts w:ascii="Helvetica" w:hAnsi="Helvetica"/>
-          <w:b/>
-          <w:color w:val="1884AD"/>
-          <w:sz w:val="32"/>
-        </w:rPr>
-        <w:t xml:space="preserve"> &amp; Education</w:t>
-      </w:r>
-    </w:p>
-    <w:p>
-      <w:pPr>
-        <w:numPr>
-          <w:ilvl w:val="0"/>
-          <w:numId w:val="1"/>
-        </w:numPr>
-        <w:tabs>
-          <w:tab w:val="left" w:pos="270"/>
-        </w:tabs>
-        <w:spacing w:after="120"/>
-        <w:rPr>
-          <w:rFonts w:ascii="Helvetica" w:hAnsi="Helvetica"/>
-        </w:rPr>
-      </w:pPr>
-      <w:r>
-        <w:rPr>
-          <w:rFonts w:ascii="Helvetica" w:hAnsi="Helvetica"/>
-        </w:rPr>
-        <w:t>’19 School of Arts and Sciences Honors Program, Rutgers University, New Jersey</w:t>
-      </w:r>
-    </w:p>
-    <w:p>
-      <w:pPr>
-        <w:numPr>
-          <w:ilvl w:val="0"/>
-          <w:numId w:val="1"/>
-        </w:numPr>
-        <w:tabs>
-          <w:tab w:val="left" w:pos="270"/>
-        </w:tabs>
-        <w:spacing w:after="120"/>
-        <w:rPr>
-          <w:rFonts w:ascii="Helvetica" w:hAnsi="Helvetica"/>
-        </w:rPr>
-      </w:pPr>
-      <w:r>
-        <w:rPr>
-          <w:rFonts w:ascii="Helvetica" w:hAnsi="Helvetica"/>
-        </w:rPr>
-        <w:t xml:space="preserve">I love all aspects of Computer Science, especially Artificial Intelligence. </w:t>
-      </w:r>
-      <w:r>
-        <w:rPr>
-          <w:rFonts w:ascii="Helvetica" w:hAnsi="Helvetica"/>
-        </w:rPr>
-        <w:t>I’m really interested in the</w:t>
-      </w:r>
-      <w:r>
-        <w:rPr>
-          <w:rFonts w:ascii="Helvetica" w:hAnsi="Helvetica"/>
-        </w:rPr>
-        <w:t xml:space="preserve"> Human Behavioral aspect of Psychology. </w:t>
-      </w:r>
-      <w:r>
-        <w:rPr>
-          <w:rFonts w:ascii="Helvetica" w:hAnsi="Helvetica"/>
-        </w:rPr>
-        <w:t xml:space="preserve">Though my main experience is </w:t>
-      </w:r>
-      <w:r>
-        <w:rPr>
-          <w:rFonts w:ascii="Helvetica" w:hAnsi="Helvetica"/>
-        </w:rPr>
-        <w:t xml:space="preserve">in </w:t>
-      </w:r>
-      <w:r>
-        <w:rPr>
-          <w:rFonts w:ascii="Helvetica" w:hAnsi="Helvetica"/>
-        </w:rPr>
-        <w:t>mobile development</w:t>
-      </w:r>
-      <w:r>
-        <w:rPr>
-          <w:rFonts w:ascii="Helvetica" w:hAnsi="Helvetica"/>
-        </w:rPr>
-        <w:t>, I am</w:t>
-      </w:r>
-      <w:r>
-        <w:rPr>
-          <w:rFonts w:ascii="Helvetica" w:hAnsi="Helvetica"/>
-        </w:rPr>
-        <w:t xml:space="preserve"> open to learning new languages and </w:t>
-      </w:r>
-      <w:r>
-        <w:rPr>
-          <w:rFonts w:ascii="Helvetica" w:hAnsi="Helvetica"/>
-        </w:rPr>
-        <w:t xml:space="preserve">developing on different </w:t>
-      </w:r>
-      <w:r>
-        <w:rPr>
-          <w:rFonts w:ascii="Helvetica" w:hAnsi="Helvetica"/>
-        </w:rPr>
-        <w:t xml:space="preserve">platforms. </w:t>
       </w:r>
     </w:p>
     <w:sectPr>
@@ -2589,7 +2940,7 @@
 </file>
 
 <file path=customXml/itemProps1.xml><?xml version="1.0" encoding="utf-8"?>
-<ds:datastoreItem xmlns:ds="http://schemas.openxmlformats.org/officeDocument/2006/customXml" ds:itemID="{D7168EA3-92F1-5247-8770-E34D29C3AA5A}">
+<ds:datastoreItem xmlns:ds="http://schemas.openxmlformats.org/officeDocument/2006/customXml" ds:itemID="{9FC3A235-C5D9-2D45-9ED2-E898C14672E1}">
   <ds:schemaRefs>
     <ds:schemaRef ds:uri="http://schemas.openxmlformats.org/officeDocument/2006/bibliography"/>
   </ds:schemaRefs>

</xml_diff>

<commit_message>
Career fair changes + added activites and awards section. Good stuff
</commit_message>
<xml_diff>
--- a/Resume Word.docx
+++ b/Resume Word.docx
@@ -219,22 +219,19 @@
           <w:rFonts w:ascii="Helvetica" w:hAnsi="Helvetica"/>
           <w:b/>
         </w:rPr>
-        <w:t>Rutger</w:t>
-      </w:r>
-      <w:bookmarkStart w:id="0" w:name="_GoBack"/>
-      <w:bookmarkEnd w:id="0"/>
-      <w:r>
-        <w:rPr>
-          <w:rFonts w:ascii="Helvetica" w:hAnsi="Helvetica"/>
-          <w:b/>
-        </w:rPr>
-        <w:t>s University</w:t>
-      </w:r>
-      <w:r>
-        <w:rPr>
-          <w:rFonts w:ascii="Helvetica" w:hAnsi="Helvetica"/>
-        </w:rPr>
-        <w:t xml:space="preserve"> School of Arts and Sciences Honors Program, Class of 2019</w:t>
+        <w:t>Rutgers University</w:t>
+      </w:r>
+      <w:r>
+        <w:rPr>
+          <w:rFonts w:ascii="Helvetica" w:hAnsi="Helvetica"/>
+        </w:rPr>
+        <w:t xml:space="preserve"> School of Arts and Sciences Honors Program, </w:t>
+      </w:r>
+      <w:r>
+        <w:rPr>
+          <w:rFonts w:ascii="Helvetica" w:hAnsi="Helvetica"/>
+        </w:rPr>
+        <w:t>Dec. 2019</w:t>
       </w:r>
     </w:p>
     <w:p>
@@ -265,6 +262,50 @@
           <w:rFonts w:ascii="Helvetica" w:hAnsi="Helvetica"/>
         </w:rPr>
         <w:t xml:space="preserve"> in Cognitive Science and Computer Science</w:t>
+      </w:r>
+      <w:r>
+        <w:rPr>
+          <w:rFonts w:ascii="Helvetica" w:hAnsi="Helvetica"/>
+        </w:rPr>
+        <w:t>, GPA: 3.7/4.0</w:t>
+      </w:r>
+    </w:p>
+    <w:p>
+      <w:pPr>
+        <w:tabs>
+          <w:tab w:val="left" w:pos="270"/>
+        </w:tabs>
+        <w:spacing w:after="120"/>
+        <w:rPr>
+          <w:rFonts w:ascii="Helvetica" w:hAnsi="Helvetica"/>
+        </w:rPr>
+      </w:pPr>
+      <w:r>
+        <w:rPr>
+          <w:rFonts w:ascii="Helvetica" w:hAnsi="Helvetica"/>
+          <w:b/>
+        </w:rPr>
+        <w:tab/>
+        <w:t xml:space="preserve">Activities &amp; Awards: </w:t>
+      </w:r>
+      <w:r>
+        <w:rPr>
+          <w:rFonts w:ascii="Helvetica" w:hAnsi="Helvetica"/>
+        </w:rPr>
+        <w:t>Rutgers Student Managed Fund, 1</w:t>
+      </w:r>
+      <w:r>
+        <w:rPr>
+          <w:rFonts w:ascii="Helvetica" w:hAnsi="Helvetica"/>
+          <w:vertAlign w:val="superscript"/>
+        </w:rPr>
+        <w:t>st</w:t>
+      </w:r>
+      <w:r>
+        <w:rPr>
+          <w:rFonts w:ascii="Helvetica" w:hAnsi="Helvetica"/>
+        </w:rPr>
+        <w:t xml:space="preserve"> Place PwC Consulting Challenge</w:t>
       </w:r>
     </w:p>
     <w:p>
@@ -330,7 +371,15 @@
           <w:sz w:val="20"/>
           <w:szCs w:val="20"/>
         </w:rPr>
-        <w:t xml:space="preserve">Tinton Falls, New Jersey      </w:t>
+        <w:t>Intern, T</w:t>
+      </w:r>
+      <w:r>
+        <w:rPr>
+          <w:rFonts w:ascii="Helvetica" w:hAnsi="Helvetica"/>
+          <w:sz w:val="20"/>
+          <w:szCs w:val="20"/>
+        </w:rPr>
+        <w:t xml:space="preserve">inton Falls, New Jersey      </w:t>
       </w:r>
       <w:r>
         <w:rPr>
@@ -381,16 +430,16 @@
           <w:szCs w:val="20"/>
         </w:rPr>
         <w:tab/>
-        <w:t xml:space="preserve">        </w:t>
-      </w:r>
-      <w:r>
-        <w:rPr>
-          <w:rFonts w:ascii="Helvetica" w:hAnsi="Helvetica"/>
-          <w:i/>
-          <w:sz w:val="20"/>
-          <w:szCs w:val="20"/>
-        </w:rPr>
-        <w:t>Intern, 2015</w:t>
+        <w:t xml:space="preserve">   Summer</w:t>
+      </w:r>
+      <w:r>
+        <w:rPr>
+          <w:rFonts w:ascii="Helvetica" w:hAnsi="Helvetica"/>
+          <w:i/>
+          <w:sz w:val="20"/>
+          <w:szCs w:val="20"/>
+        </w:rPr>
+        <w:t>, 2015</w:t>
       </w:r>
     </w:p>
     <w:p>
@@ -453,6 +502,8 @@
         </w:rPr>
         <w:t>eveloped</w:t>
       </w:r>
+      <w:bookmarkStart w:id="0" w:name="_GoBack"/>
+      <w:bookmarkEnd w:id="0"/>
       <w:r>
         <w:rPr>
           <w:rFonts w:ascii="Helvetica" w:hAnsi="Helvetica"/>
@@ -563,20 +614,55 @@
       <w:r>
         <w:rPr>
           <w:rFonts w:ascii="Helvetica" w:hAnsi="Helvetica"/>
-          <w:b/>
-          <w:i/>
-          <w:sz w:val="22"/>
-          <w:szCs w:val="22"/>
-        </w:rPr>
-        <w:t>Dynamic scanning algorithm</w:t>
-      </w:r>
-      <w:r>
-        <w:rPr>
-          <w:rFonts w:ascii="Helvetica" w:hAnsi="Helvetica"/>
-          <w:sz w:val="22"/>
-          <w:szCs w:val="22"/>
-        </w:rPr>
-        <w:t xml:space="preserve"> takes into account the number of directories and </w:t>
+          <w:i/>
+          <w:sz w:val="22"/>
+          <w:szCs w:val="22"/>
+        </w:rPr>
+        <w:t xml:space="preserve">Devised a </w:t>
+      </w:r>
+      <w:r>
+        <w:rPr>
+          <w:rFonts w:ascii="Helvetica" w:hAnsi="Helvetica"/>
+          <w:b/>
+          <w:i/>
+          <w:sz w:val="22"/>
+          <w:szCs w:val="22"/>
+        </w:rPr>
+        <w:t>d</w:t>
+      </w:r>
+      <w:r>
+        <w:rPr>
+          <w:rFonts w:ascii="Helvetica" w:hAnsi="Helvetica"/>
+          <w:b/>
+          <w:i/>
+          <w:sz w:val="22"/>
+          <w:szCs w:val="22"/>
+        </w:rPr>
+        <w:t>ynamic scanning algorithm</w:t>
+      </w:r>
+      <w:r>
+        <w:rPr>
+          <w:rFonts w:ascii="Helvetica" w:hAnsi="Helvetica"/>
+          <w:sz w:val="22"/>
+          <w:szCs w:val="22"/>
+        </w:rPr>
+        <w:t xml:space="preserve"> </w:t>
+      </w:r>
+      <w:r>
+        <w:rPr>
+          <w:rFonts w:ascii="Helvetica" w:hAnsi="Helvetica"/>
+          <w:sz w:val="22"/>
+          <w:szCs w:val="22"/>
+        </w:rPr>
+        <w:t xml:space="preserve">that </w:t>
+      </w:r>
+      <w:r>
+        <w:rPr>
+          <w:rFonts w:ascii="Helvetica" w:hAnsi="Helvetica"/>
+          <w:sz w:val="22"/>
+          <w:szCs w:val="22"/>
+        </w:rPr>
+        <w:t xml:space="preserve">takes into account the number of directories </w:t>
       </w:r>
       <w:r>
         <w:rPr>
@@ -592,7 +678,7 @@
           <w:sz w:val="22"/>
           <w:szCs w:val="22"/>
         </w:rPr>
-        <w:t>subdirectories to determine an efficient number of scanning threads to create</w:t>
+        <w:t>and subdirectories to determine an efficient number of scanning threads to create</w:t>
       </w:r>
     </w:p>
     <w:p>
@@ -681,16 +767,7 @@
           <w:szCs w:val="20"/>
         </w:rPr>
         <w:tab/>
-        <w:t xml:space="preserve">        </w:t>
-      </w:r>
-      <w:r>
-        <w:rPr>
-          <w:rFonts w:ascii="Helvetica" w:hAnsi="Helvetica"/>
-          <w:i/>
-          <w:sz w:val="20"/>
-          <w:szCs w:val="20"/>
-        </w:rPr>
-        <w:t>Intern</w:t>
+        <w:t xml:space="preserve">   Summer</w:t>
       </w:r>
       <w:r>
         <w:rPr>
@@ -881,7 +958,25 @@
           <w:sz w:val="22"/>
           <w:szCs w:val="22"/>
         </w:rPr>
-        <w:t xml:space="preserve">Built several automated testing systems to continuously test various trading features </w:t>
+        <w:t xml:space="preserve">Built </w:t>
+      </w:r>
+      <w:r>
+        <w:rPr>
+          <w:rFonts w:ascii="Helvetica" w:hAnsi="Helvetica"/>
+          <w:color w:val="000000"/>
+          <w:sz w:val="22"/>
+          <w:szCs w:val="22"/>
+        </w:rPr>
+        <w:t>4</w:t>
+      </w:r>
+      <w:r>
+        <w:rPr>
+          <w:rFonts w:ascii="Helvetica" w:hAnsi="Helvetica"/>
+          <w:color w:val="000000"/>
+          <w:sz w:val="22"/>
+          <w:szCs w:val="22"/>
+        </w:rPr>
+        <w:t xml:space="preserve"> automated testing systems to continuously test various trading features </w:t>
       </w:r>
       <w:r>
         <w:rPr>
@@ -910,7 +1005,42 @@
           <w:sz w:val="22"/>
           <w:szCs w:val="22"/>
         </w:rPr>
-        <w:t>(4 tests built that test 10 different platform features)</w:t>
+        <w:t>(</w:t>
+      </w:r>
+      <w:proofErr w:type="gramStart"/>
+      <w:r>
+        <w:rPr>
+          <w:rFonts w:ascii="Helvetica" w:hAnsi="Helvetica"/>
+          <w:b/>
+          <w:i/>
+          <w:color w:val="000000"/>
+          <w:sz w:val="22"/>
+          <w:szCs w:val="22"/>
+        </w:rPr>
+        <w:t>tests</w:t>
+      </w:r>
+      <w:proofErr w:type="gramEnd"/>
+      <w:r>
+        <w:rPr>
+          <w:rFonts w:ascii="Helvetica" w:hAnsi="Helvetica"/>
+          <w:b/>
+          <w:i/>
+          <w:color w:val="000000"/>
+          <w:sz w:val="22"/>
+          <w:szCs w:val="22"/>
+        </w:rPr>
+        <w:t xml:space="preserve"> </w:t>
+      </w:r>
+      <w:r>
+        <w:rPr>
+          <w:rFonts w:ascii="Helvetica" w:hAnsi="Helvetica"/>
+          <w:b/>
+          <w:i/>
+          <w:color w:val="000000"/>
+          <w:sz w:val="22"/>
+          <w:szCs w:val="22"/>
+        </w:rPr>
+        <w:t>10 different platform features)</w:t>
       </w:r>
     </w:p>
     <w:p>
@@ -1037,16 +1167,7 @@
           <w:color w:val="1884AD"/>
           <w:sz w:val="32"/>
         </w:rPr>
-        <w:t xml:space="preserve">Projects </w:t>
-      </w:r>
-      <w:r>
-        <w:rPr>
-          <w:rFonts w:ascii="Helvetica" w:hAnsi="Helvetica"/>
-          <w:i/>
-          <w:color w:val="1884AD"/>
-          <w:sz w:val="32"/>
-        </w:rPr>
-        <w:t>(Current and Past)</w:t>
+        <w:t>Projects</w:t>
       </w:r>
     </w:p>
     <w:p>
@@ -2940,7 +3061,7 @@
 </file>
 
 <file path=customXml/itemProps1.xml><?xml version="1.0" encoding="utf-8"?>
-<ds:datastoreItem xmlns:ds="http://schemas.openxmlformats.org/officeDocument/2006/customXml" ds:itemID="{9FC3A235-C5D9-2D45-9ED2-E898C14672E1}">
+<ds:datastoreItem xmlns:ds="http://schemas.openxmlformats.org/officeDocument/2006/customXml" ds:itemID="{F57D8F95-84A5-784F-82E3-26CBF4C7AD1D}">
   <ds:schemaRefs>
     <ds:schemaRef ds:uri="http://schemas.openxmlformats.org/officeDocument/2006/bibliography"/>
   </ds:schemaRefs>

</xml_diff>

<commit_message>
Updated resume with new projects
</commit_message>
<xml_diff>
--- a/Resume Word.docx
+++ b/Resume Word.docx
@@ -71,9 +71,62 @@
         <w:rPr>
           <w:rFonts w:ascii="Helvetica" w:hAnsi="Helvetica"/>
         </w:rPr>
+        <w:t xml:space="preserve"> • </w:t>
+      </w:r>
+      <w:r>
+        <w:rPr>
+          <w:rFonts w:ascii="Helvetica" w:hAnsi="Helvetica"/>
+        </w:rPr>
         <w:t xml:space="preserve"> </w:t>
       </w:r>
-      <w:proofErr w:type="gramStart"/>
+      <w:r>
+        <w:rPr>
+          <w:rFonts w:ascii="Helvetica" w:hAnsi="Helvetica"/>
+        </w:rPr>
+        <w:t>dsouzarc@gmail.com</w:t>
+      </w:r>
+      <w:r>
+        <w:rPr>
+          <w:rFonts w:ascii="Helvetica" w:hAnsi="Helvetica"/>
+        </w:rPr>
+        <w:t xml:space="preserve"> </w:t>
+      </w:r>
+      <w:r>
+        <w:rPr>
+          <w:rFonts w:ascii="Helvetica" w:hAnsi="Helvetica"/>
+        </w:rPr>
+        <w:t xml:space="preserve"> </w:t>
+      </w:r>
+      <w:r>
+        <w:rPr>
+          <w:rFonts w:ascii="Helvetica" w:hAnsi="Helvetica"/>
+        </w:rPr>
+        <w:t xml:space="preserve"> </w:t>
+      </w:r>
+      <w:r>
+        <w:rPr>
+          <w:rFonts w:ascii="Helvetica" w:hAnsi="Helvetica"/>
+        </w:rPr>
+        <w:t>•</w:t>
+      </w:r>
+      <w:r>
+        <w:rPr>
+          <w:rFonts w:ascii="Helvetica" w:hAnsi="Helvetica"/>
+        </w:rPr>
+        <w:t xml:space="preserve"> </w:t>
+      </w:r>
+      <w:r>
+        <w:rPr>
+          <w:rFonts w:ascii="Helvetica" w:hAnsi="Helvetica"/>
+        </w:rPr>
+        <w:t xml:space="preserve"> </w:t>
+      </w:r>
+      <w:r>
+        <w:rPr>
+          <w:rFonts w:ascii="Helvetica" w:hAnsi="Helvetica"/>
+        </w:rPr>
+        <w:t xml:space="preserve">linkedin.com/in/dsouzarc   </w:t>
+      </w:r>
       <w:r>
         <w:rPr>
           <w:rFonts w:ascii="Helvetica" w:hAnsi="Helvetica"/>
@@ -90,91 +143,8 @@
         <w:rPr>
           <w:rFonts w:ascii="Helvetica" w:hAnsi="Helvetica"/>
         </w:rPr>
-        <w:t>dsouzarc@gmail.com</w:t>
-      </w:r>
-      <w:proofErr w:type="gramEnd"/>
-      <w:r>
-        <w:rPr>
-          <w:rFonts w:ascii="Helvetica" w:hAnsi="Helvetica"/>
-        </w:rPr>
-        <w:t xml:space="preserve"> </w:t>
-      </w:r>
-      <w:r>
-        <w:rPr>
-          <w:rFonts w:ascii="Helvetica" w:hAnsi="Helvetica"/>
-        </w:rPr>
-        <w:t xml:space="preserve"> </w:t>
-      </w:r>
-      <w:r>
-        <w:rPr>
-          <w:rFonts w:ascii="Helvetica" w:hAnsi="Helvetica"/>
-        </w:rPr>
-        <w:t xml:space="preserve"> </w:t>
-      </w:r>
-      <w:r>
-        <w:rPr>
-          <w:rFonts w:ascii="Helvetica" w:hAnsi="Helvetica"/>
-        </w:rPr>
-        <w:t>•</w:t>
-      </w:r>
-      <w:r>
-        <w:rPr>
-          <w:rFonts w:ascii="Helvetica" w:hAnsi="Helvetica"/>
-        </w:rPr>
-        <w:t xml:space="preserve"> </w:t>
-      </w:r>
-      <w:r>
-        <w:rPr>
-          <w:rFonts w:ascii="Helvetica" w:hAnsi="Helvetica"/>
-        </w:rPr>
-        <w:t xml:space="preserve"> </w:t>
-      </w:r>
-      <w:r>
-        <w:rPr>
-          <w:rFonts w:ascii="Helvetica" w:hAnsi="Helvetica"/>
-        </w:rPr>
-        <w:t>linkedin.com/in/</w:t>
-      </w:r>
-      <w:proofErr w:type="spellStart"/>
-      <w:r>
-        <w:rPr>
-          <w:rFonts w:ascii="Helvetica" w:hAnsi="Helvetica"/>
-        </w:rPr>
-        <w:t>dsouzarc</w:t>
-      </w:r>
-      <w:proofErr w:type="spellEnd"/>
-      <w:r>
-        <w:rPr>
-          <w:rFonts w:ascii="Helvetica" w:hAnsi="Helvetica"/>
-        </w:rPr>
-        <w:t xml:space="preserve">   </w:t>
-      </w:r>
-      <w:r>
-        <w:rPr>
-          <w:rFonts w:ascii="Helvetica" w:hAnsi="Helvetica"/>
-        </w:rPr>
-        <w:t xml:space="preserve">• </w:t>
-      </w:r>
-      <w:r>
-        <w:rPr>
-          <w:rFonts w:ascii="Helvetica" w:hAnsi="Helvetica"/>
-        </w:rPr>
-        <w:t xml:space="preserve"> </w:t>
-      </w:r>
-      <w:r>
-        <w:rPr>
-          <w:rFonts w:ascii="Helvetica" w:hAnsi="Helvetica"/>
-        </w:rPr>
-        <w:t>github.com/</w:t>
-      </w:r>
-      <w:proofErr w:type="spellStart"/>
-      <w:r>
-        <w:rPr>
-          <w:rFonts w:ascii="Helvetica" w:hAnsi="Helvetica"/>
-        </w:rPr>
-        <w:t>dsouzarc</w:t>
-      </w:r>
-      <w:proofErr w:type="spellEnd"/>
+        <w:t>github.com/dsouzarc</w:t>
+      </w:r>
     </w:p>
     <w:p>
       <w:pPr>
@@ -342,21 +312,12 @@
           <w:b/>
         </w:rPr>
       </w:pPr>
-      <w:proofErr w:type="spellStart"/>
-      <w:r>
-        <w:rPr>
-          <w:rFonts w:ascii="Helvetica" w:hAnsi="Helvetica"/>
-          <w:b/>
-        </w:rPr>
-        <w:t>CommVault</w:t>
-      </w:r>
-      <w:proofErr w:type="spellEnd"/>
-      <w:r>
-        <w:rPr>
-          <w:rFonts w:ascii="Helvetica" w:hAnsi="Helvetica"/>
-          <w:b/>
-        </w:rPr>
-        <w:t xml:space="preserve"> (CVLT)</w:t>
+      <w:r>
+        <w:rPr>
+          <w:rFonts w:ascii="Helvetica" w:hAnsi="Helvetica"/>
+          <w:b/>
+        </w:rPr>
+        <w:t>CommVault (CVLT)</w:t>
       </w:r>
       <w:r>
         <w:rPr>
@@ -455,7 +416,6 @@
           <w:szCs w:val="20"/>
         </w:rPr>
       </w:pPr>
-      <w:proofErr w:type="gramStart"/>
       <w:r>
         <w:rPr>
           <w:rFonts w:ascii="Helvetica" w:hAnsi="Helvetica"/>
@@ -464,7 +424,6 @@
         </w:rPr>
         <w:t xml:space="preserve">Data management, protection (security and disaster recovery), backup, and cloud storage company </w:t>
       </w:r>
-      <w:proofErr w:type="gramEnd"/>
     </w:p>
     <w:p>
       <w:pPr>
@@ -502,8 +461,6 @@
         </w:rPr>
         <w:t>eveloped</w:t>
       </w:r>
-      <w:bookmarkStart w:id="0" w:name="_GoBack"/>
-      <w:bookmarkEnd w:id="0"/>
       <w:r>
         <w:rPr>
           <w:rFonts w:ascii="Helvetica" w:hAnsi="Helvetica"/>
@@ -697,23 +654,7 @@
           <w:rFonts w:ascii="Helvetica" w:hAnsi="Helvetica"/>
           <w:b/>
         </w:rPr>
-        <w:t>Javelin Capital Markets, LLC</w:t>
-      </w:r>
-      <w:proofErr w:type="gramStart"/>
-      <w:r>
-        <w:rPr>
-          <w:rFonts w:ascii="Helvetica" w:hAnsi="Helvetica"/>
-          <w:b/>
-        </w:rPr>
-        <w:t>.,</w:t>
-      </w:r>
-      <w:proofErr w:type="gramEnd"/>
-      <w:r>
-        <w:rPr>
-          <w:rFonts w:ascii="Helvetica" w:hAnsi="Helvetica"/>
-          <w:b/>
-        </w:rPr>
-        <w:t xml:space="preserve"> </w:t>
+        <w:t xml:space="preserve">Javelin Capital Markets, LLC., </w:t>
       </w:r>
       <w:r>
         <w:rPr>
@@ -1005,31 +946,7 @@
           <w:sz w:val="22"/>
           <w:szCs w:val="22"/>
         </w:rPr>
-        <w:t>(</w:t>
-      </w:r>
-      <w:proofErr w:type="gramStart"/>
-      <w:r>
-        <w:rPr>
-          <w:rFonts w:ascii="Helvetica" w:hAnsi="Helvetica"/>
-          <w:b/>
-          <w:i/>
-          <w:color w:val="000000"/>
-          <w:sz w:val="22"/>
-          <w:szCs w:val="22"/>
-        </w:rPr>
-        <w:t>tests</w:t>
-      </w:r>
-      <w:proofErr w:type="gramEnd"/>
-      <w:r>
-        <w:rPr>
-          <w:rFonts w:ascii="Helvetica" w:hAnsi="Helvetica"/>
-          <w:b/>
-          <w:i/>
-          <w:color w:val="000000"/>
-          <w:sz w:val="22"/>
-          <w:szCs w:val="22"/>
-        </w:rPr>
-        <w:t xml:space="preserve"> </w:t>
+        <w:t xml:space="preserve">(tests </w:t>
       </w:r>
       <w:r>
         <w:rPr>
@@ -1075,27 +992,7 @@
           <w:sz w:val="22"/>
           <w:szCs w:val="22"/>
         </w:rPr>
-        <w:t xml:space="preserve"> system from </w:t>
-      </w:r>
-      <w:proofErr w:type="spellStart"/>
-      <w:r>
-        <w:rPr>
-          <w:rFonts w:ascii="Helvetica" w:hAnsi="Helvetica"/>
-          <w:color w:val="000000"/>
-          <w:sz w:val="22"/>
-          <w:szCs w:val="22"/>
-        </w:rPr>
-        <w:t>FixML</w:t>
-      </w:r>
-      <w:proofErr w:type="spellEnd"/>
-      <w:r>
-        <w:rPr>
-          <w:rFonts w:ascii="Helvetica" w:hAnsi="Helvetica"/>
-          <w:color w:val="000000"/>
-          <w:sz w:val="22"/>
-          <w:szCs w:val="22"/>
-        </w:rPr>
-        <w:t xml:space="preserve"> to FPML</w:t>
+        <w:t xml:space="preserve"> system from FixML to FPML</w:t>
       </w:r>
       <w:r>
         <w:rPr>
@@ -1288,25 +1185,7 @@
           <w:sz w:val="22"/>
           <w:szCs w:val="22"/>
         </w:rPr>
-        <w:t xml:space="preserve">Uses an algorithm I wrote to determine whether a stock’s price </w:t>
-      </w:r>
-      <w:proofErr w:type="gramStart"/>
-      <w:r>
-        <w:rPr>
-          <w:rFonts w:ascii="Helvetica" w:hAnsi="Helvetica"/>
-          <w:sz w:val="22"/>
-          <w:szCs w:val="22"/>
-        </w:rPr>
-        <w:t>will</w:t>
-      </w:r>
-      <w:proofErr w:type="gramEnd"/>
-      <w:r>
-        <w:rPr>
-          <w:rFonts w:ascii="Helvetica" w:hAnsi="Helvetica"/>
-          <w:sz w:val="22"/>
-          <w:szCs w:val="22"/>
-        </w:rPr>
-        <w:t xml:space="preserve"> increase in the future. </w:t>
+        <w:t xml:space="preserve">Uses an algorithm I wrote to determine whether a stock’s price will increase in the future. </w:t>
       </w:r>
     </w:p>
     <w:p>
@@ -1375,7 +1254,7 @@
           <w:rFonts w:ascii="Helvetica" w:hAnsi="Helvetica"/>
           <w:b/>
         </w:rPr>
-        <w:t>Facebook Message Analyzer,</w:t>
+        <w:t>Bring Me Food,</w:t>
       </w:r>
       <w:r>
         <w:rPr>
@@ -1389,73 +1268,94 @@
           <w:sz w:val="20"/>
           <w:szCs w:val="20"/>
         </w:rPr>
-        <w:t>Android Application</w:t>
-      </w:r>
-      <w:r>
-        <w:rPr>
-          <w:rFonts w:ascii="Helvetica" w:hAnsi="Helvetica"/>
-          <w:b/>
-        </w:rPr>
-        <w:tab/>
-      </w:r>
-      <w:r>
-        <w:rPr>
-          <w:rFonts w:ascii="Helvetica" w:hAnsi="Helvetica"/>
-          <w:b/>
-        </w:rPr>
-        <w:tab/>
-      </w:r>
-      <w:r>
-        <w:rPr>
-          <w:rFonts w:ascii="Helvetica" w:hAnsi="Helvetica"/>
-          <w:b/>
-        </w:rPr>
-        <w:tab/>
-      </w:r>
-      <w:r>
-        <w:rPr>
-          <w:rFonts w:ascii="Helvetica" w:hAnsi="Helvetica"/>
-          <w:b/>
-        </w:rPr>
-        <w:tab/>
-      </w:r>
-      <w:r>
-        <w:rPr>
-          <w:rFonts w:ascii="Helvetica" w:hAnsi="Helvetica"/>
-          <w:b/>
-        </w:rPr>
-        <w:tab/>
-        <w:t xml:space="preserve"> </w:t>
-      </w:r>
-      <w:r>
-        <w:rPr>
-          <w:rFonts w:ascii="Helvetica" w:hAnsi="Helvetica"/>
-          <w:i/>
+        <w:t xml:space="preserve">Android </w:t>
+      </w:r>
+      <w:r>
+        <w:rPr>
+          <w:rFonts w:ascii="Helvetica" w:hAnsi="Helvetica"/>
+          <w:sz w:val="20"/>
+          <w:szCs w:val="20"/>
+        </w:rPr>
+        <w:t xml:space="preserve">and </w:t>
+      </w:r>
+      <w:r>
+        <w:rPr>
+          <w:rFonts w:ascii="Helvetica" w:hAnsi="Helvetica"/>
+          <w:sz w:val="20"/>
+          <w:szCs w:val="20"/>
+        </w:rPr>
+        <w:t>iOS Application</w:t>
+      </w:r>
+      <w:r>
+        <w:rPr>
+          <w:rFonts w:ascii="Helvetica" w:hAnsi="Helvetica"/>
+          <w:b/>
+        </w:rPr>
+        <w:tab/>
+      </w:r>
+      <w:r>
+        <w:rPr>
+          <w:rFonts w:ascii="Helvetica" w:hAnsi="Helvetica"/>
+          <w:b/>
+        </w:rPr>
+        <w:tab/>
+      </w:r>
+      <w:r>
+        <w:rPr>
+          <w:rFonts w:ascii="Helvetica" w:hAnsi="Helvetica"/>
+          <w:b/>
+        </w:rPr>
+        <w:tab/>
+      </w:r>
+      <w:r>
+        <w:rPr>
+          <w:rFonts w:ascii="Helvetica" w:hAnsi="Helvetica"/>
+          <w:b/>
+        </w:rPr>
+        <w:tab/>
+        <w:t xml:space="preserve">    </w:t>
+      </w:r>
+      <w:r>
+        <w:rPr>
+          <w:rFonts w:ascii="Helvetica" w:hAnsi="Helvetica"/>
+          <w:b/>
+        </w:rPr>
+        <w:tab/>
+      </w:r>
+      <w:r>
+        <w:rPr>
+          <w:rFonts w:ascii="Helvetica" w:hAnsi="Helvetica"/>
+          <w:b/>
+        </w:rPr>
+        <w:tab/>
+      </w:r>
+      <w:r>
+        <w:rPr>
+          <w:rFonts w:ascii="Helvetica" w:hAnsi="Helvetica"/>
+          <w:b/>
+          <w:sz w:val="20"/>
+          <w:szCs w:val="20"/>
         </w:rPr>
         <w:t xml:space="preserve">   </w:t>
       </w:r>
       <w:r>
         <w:rPr>
           <w:rFonts w:ascii="Helvetica" w:hAnsi="Helvetica"/>
-          <w:i/>
-        </w:rPr>
+          <w:b/>
+          <w:sz w:val="20"/>
+          <w:szCs w:val="20"/>
+        </w:rPr>
+        <w:tab/>
         <w:t xml:space="preserve">        </w:t>
       </w:r>
       <w:r>
         <w:rPr>
           <w:rFonts w:ascii="Helvetica" w:hAnsi="Helvetica"/>
           <w:i/>
-        </w:rPr>
-        <w:t xml:space="preserve">               </w:t>
-      </w:r>
-      <w:r>
-        <w:rPr>
-          <w:rFonts w:ascii="Helvetica" w:hAnsi="Helvetica"/>
-          <w:i/>
-          <w:sz w:val="20"/>
-          <w:szCs w:val="20"/>
-        </w:rPr>
-        <w:t>2014</w:t>
+          <w:sz w:val="20"/>
+          <w:szCs w:val="20"/>
+        </w:rPr>
+        <w:t>2014 - 2015</w:t>
       </w:r>
     </w:p>
     <w:p>
@@ -1476,7 +1376,7 @@
           <w:sz w:val="22"/>
           <w:szCs w:val="22"/>
         </w:rPr>
-        <w:t>Analyzes a user’s last 5000 Facebook messages in both private chats and group messages</w:t>
+        <w:t>A refined version of Uber for crowd-sourcing the delivery of food.</w:t>
       </w:r>
     </w:p>
     <w:p>
@@ -1498,21 +1398,180 @@
           <w:rFonts w:ascii="Helvetica" w:hAnsi="Helvetica"/>
           <w:color w:val="000000"/>
         </w:rPr>
-        <w:t xml:space="preserve">Shows most used words, average </w:t>
+        <w:t xml:space="preserve">Client </w:t>
       </w:r>
       <w:r>
         <w:rPr>
           <w:rFonts w:ascii="Helvetica" w:hAnsi="Helvetica"/>
           <w:color w:val="000000"/>
         </w:rPr>
-        <w:t>response time, and average message</w:t>
+        <w:t xml:space="preserve">chooses menu items from a restaurant and a notification is sent to drivers </w:t>
       </w:r>
       <w:r>
         <w:rPr>
           <w:rFonts w:ascii="Helvetica" w:hAnsi="Helvetica"/>
           <w:color w:val="000000"/>
         </w:rPr>
-        <w:t xml:space="preserve"> length</w:t>
+        <w:br/>
+      </w:r>
+      <w:r>
+        <w:rPr>
+          <w:rFonts w:ascii="Helvetica" w:hAnsi="Helvetica"/>
+          <w:color w:val="000000"/>
+        </w:rPr>
+        <w:t>in the area, who can then claim the order and send delivery status updates</w:t>
+      </w:r>
+    </w:p>
+    <w:p>
+      <w:pPr>
+        <w:tabs>
+          <w:tab w:val="left" w:pos="270"/>
+        </w:tabs>
+        <w:ind w:left="270"/>
+        <w:rPr>
+          <w:rFonts w:ascii="Helvetica" w:hAnsi="Helvetica"/>
+          <w:i/>
+        </w:rPr>
+      </w:pPr>
+      <w:r>
+        <w:rPr>
+          <w:rFonts w:ascii="Helvetica" w:hAnsi="Helvetica"/>
+          <w:b/>
+        </w:rPr>
+        <w:t>iMessage Analyzer</w:t>
+      </w:r>
+      <w:r>
+        <w:rPr>
+          <w:rFonts w:ascii="Helvetica" w:hAnsi="Helvetica"/>
+          <w:b/>
+          <w:sz w:val="20"/>
+          <w:szCs w:val="20"/>
+        </w:rPr>
+        <w:t>,</w:t>
+      </w:r>
+      <w:r>
+        <w:rPr>
+          <w:rFonts w:ascii="Helvetica" w:hAnsi="Helvetica"/>
+          <w:sz w:val="20"/>
+          <w:szCs w:val="20"/>
+        </w:rPr>
+        <w:t xml:space="preserve"> Mac</w:t>
+      </w:r>
+      <w:r>
+        <w:rPr>
+          <w:rFonts w:ascii="Helvetica" w:hAnsi="Helvetica"/>
+          <w:sz w:val="20"/>
+          <w:szCs w:val="20"/>
+        </w:rPr>
+        <w:t xml:space="preserve"> Application</w:t>
+      </w:r>
+      <w:r>
+        <w:rPr>
+          <w:rFonts w:ascii="Helvetica" w:hAnsi="Helvetica"/>
+          <w:b/>
+        </w:rPr>
+        <w:tab/>
+      </w:r>
+      <w:r>
+        <w:rPr>
+          <w:rFonts w:ascii="Helvetica" w:hAnsi="Helvetica"/>
+          <w:b/>
+        </w:rPr>
+        <w:tab/>
+      </w:r>
+      <w:r>
+        <w:rPr>
+          <w:rFonts w:ascii="Helvetica" w:hAnsi="Helvetica"/>
+          <w:b/>
+        </w:rPr>
+        <w:tab/>
+      </w:r>
+      <w:r>
+        <w:rPr>
+          <w:rFonts w:ascii="Helvetica" w:hAnsi="Helvetica"/>
+          <w:b/>
+        </w:rPr>
+        <w:tab/>
+      </w:r>
+      <w:r>
+        <w:rPr>
+          <w:rFonts w:ascii="Helvetica" w:hAnsi="Helvetica"/>
+          <w:b/>
+        </w:rPr>
+        <w:tab/>
+        <w:t xml:space="preserve"> </w:t>
+      </w:r>
+      <w:r>
+        <w:rPr>
+          <w:rFonts w:ascii="Helvetica" w:hAnsi="Helvetica"/>
+          <w:i/>
+        </w:rPr>
+        <w:t xml:space="preserve">   </w:t>
+      </w:r>
+      <w:r>
+        <w:rPr>
+          <w:rFonts w:ascii="Helvetica" w:hAnsi="Helvetica"/>
+          <w:i/>
+        </w:rPr>
+        <w:t xml:space="preserve">        </w:t>
+      </w:r>
+      <w:r>
+        <w:rPr>
+          <w:rFonts w:ascii="Helvetica" w:hAnsi="Helvetica"/>
+          <w:i/>
+        </w:rPr>
+        <w:tab/>
+      </w:r>
+      <w:r>
+        <w:rPr>
+          <w:rFonts w:ascii="Helvetica" w:hAnsi="Helvetica"/>
+          <w:i/>
+        </w:rPr>
+        <w:tab/>
+      </w:r>
+      <w:r>
+        <w:rPr>
+          <w:rFonts w:ascii="Helvetica" w:hAnsi="Helvetica"/>
+          <w:i/>
+        </w:rPr>
+        <w:tab/>
+      </w:r>
+      <w:r>
+        <w:rPr>
+          <w:rFonts w:ascii="Helvetica" w:hAnsi="Helvetica"/>
+          <w:i/>
+        </w:rPr>
+        <w:t xml:space="preserve">     </w:t>
+      </w:r>
+      <w:r>
+        <w:rPr>
+          <w:rFonts w:ascii="Helvetica" w:hAnsi="Helvetica"/>
+          <w:i/>
+          <w:sz w:val="20"/>
+          <w:szCs w:val="20"/>
+        </w:rPr>
+        <w:t>2015</w:t>
+      </w:r>
+    </w:p>
+    <w:p>
+      <w:pPr>
+        <w:tabs>
+          <w:tab w:val="left" w:pos="270"/>
+        </w:tabs>
+        <w:ind w:left="270"/>
+        <w:rPr>
+          <w:rFonts w:ascii="Helvetica" w:hAnsi="Helvetica"/>
+          <w:sz w:val="22"/>
+          <w:szCs w:val="22"/>
+        </w:rPr>
+      </w:pPr>
+      <w:r>
+        <w:rPr>
+          <w:rFonts w:ascii="Helvetica" w:hAnsi="Helvetica"/>
+          <w:sz w:val="22"/>
+          <w:szCs w:val="22"/>
+        </w:rPr>
+        <w:t>Analyzes all of a user’s messages from the database on the computer</w:t>
       </w:r>
     </w:p>
     <w:p>
@@ -1534,179 +1593,8 @@
           <w:rFonts w:ascii="Helvetica" w:hAnsi="Helvetica"/>
           <w:color w:val="000000"/>
         </w:rPr>
-        <w:t>Analyzes how people respond in a group chat (time &amp; length of reply) based on gender</w:t>
-      </w:r>
-    </w:p>
-    <w:p>
-      <w:pPr>
-        <w:tabs>
-          <w:tab w:val="left" w:pos="270"/>
-        </w:tabs>
-        <w:ind w:left="270"/>
-        <w:rPr>
-          <w:rFonts w:ascii="Helvetica" w:hAnsi="Helvetica"/>
-          <w:i/>
-        </w:rPr>
-      </w:pPr>
-      <w:r>
-        <w:rPr>
-          <w:rFonts w:ascii="Helvetica" w:hAnsi="Helvetica"/>
-          <w:b/>
-        </w:rPr>
-        <w:t>Bring Me Food,</w:t>
-      </w:r>
-      <w:r>
-        <w:rPr>
-          <w:rFonts w:ascii="Helvetica" w:hAnsi="Helvetica"/>
-        </w:rPr>
-        <w:t xml:space="preserve"> </w:t>
-      </w:r>
-      <w:r>
-        <w:rPr>
-          <w:rFonts w:ascii="Helvetica" w:hAnsi="Helvetica"/>
-          <w:sz w:val="20"/>
-          <w:szCs w:val="20"/>
-        </w:rPr>
-        <w:t xml:space="preserve">Android </w:t>
-      </w:r>
-      <w:r>
-        <w:rPr>
-          <w:rFonts w:ascii="Helvetica" w:hAnsi="Helvetica"/>
-          <w:sz w:val="20"/>
-          <w:szCs w:val="20"/>
-        </w:rPr>
-        <w:t xml:space="preserve">and </w:t>
-      </w:r>
-      <w:proofErr w:type="spellStart"/>
-      <w:r>
-        <w:rPr>
-          <w:rFonts w:ascii="Helvetica" w:hAnsi="Helvetica"/>
-          <w:sz w:val="20"/>
-          <w:szCs w:val="20"/>
-        </w:rPr>
-        <w:t>iOS</w:t>
-      </w:r>
-      <w:proofErr w:type="spellEnd"/>
-      <w:r>
-        <w:rPr>
-          <w:rFonts w:ascii="Helvetica" w:hAnsi="Helvetica"/>
-          <w:sz w:val="20"/>
-          <w:szCs w:val="20"/>
-        </w:rPr>
-        <w:t xml:space="preserve"> Application</w:t>
-      </w:r>
-      <w:r>
-        <w:rPr>
-          <w:rFonts w:ascii="Helvetica" w:hAnsi="Helvetica"/>
-          <w:b/>
-        </w:rPr>
-        <w:tab/>
-      </w:r>
-      <w:r>
-        <w:rPr>
-          <w:rFonts w:ascii="Helvetica" w:hAnsi="Helvetica"/>
-          <w:b/>
-        </w:rPr>
-        <w:tab/>
-      </w:r>
-      <w:r>
-        <w:rPr>
-          <w:rFonts w:ascii="Helvetica" w:hAnsi="Helvetica"/>
-          <w:b/>
-        </w:rPr>
-        <w:tab/>
-      </w:r>
-      <w:r>
-        <w:rPr>
-          <w:rFonts w:ascii="Helvetica" w:hAnsi="Helvetica"/>
-          <w:b/>
-        </w:rPr>
-        <w:tab/>
-        <w:t xml:space="preserve">    </w:t>
-      </w:r>
-      <w:r>
-        <w:rPr>
-          <w:rFonts w:ascii="Helvetica" w:hAnsi="Helvetica"/>
-          <w:b/>
-        </w:rPr>
-        <w:tab/>
-      </w:r>
-      <w:r>
-        <w:rPr>
-          <w:rFonts w:ascii="Helvetica" w:hAnsi="Helvetica"/>
-          <w:b/>
-        </w:rPr>
-        <w:tab/>
-      </w:r>
-      <w:r>
-        <w:rPr>
-          <w:rFonts w:ascii="Helvetica" w:hAnsi="Helvetica"/>
-          <w:b/>
-          <w:sz w:val="20"/>
-          <w:szCs w:val="20"/>
-        </w:rPr>
-        <w:t xml:space="preserve">   </w:t>
-      </w:r>
-      <w:r>
-        <w:rPr>
-          <w:rFonts w:ascii="Helvetica" w:hAnsi="Helvetica"/>
-          <w:b/>
-          <w:sz w:val="20"/>
-          <w:szCs w:val="20"/>
-        </w:rPr>
-        <w:tab/>
-        <w:t xml:space="preserve">        </w:t>
-      </w:r>
-      <w:r>
-        <w:rPr>
-          <w:rFonts w:ascii="Helvetica" w:hAnsi="Helvetica"/>
-          <w:i/>
-          <w:sz w:val="20"/>
-          <w:szCs w:val="20"/>
-        </w:rPr>
-        <w:t>2014 - 2015</w:t>
-      </w:r>
-    </w:p>
-    <w:p>
-      <w:pPr>
-        <w:tabs>
-          <w:tab w:val="left" w:pos="270"/>
-        </w:tabs>
-        <w:ind w:left="270"/>
-        <w:rPr>
-          <w:rFonts w:ascii="Helvetica" w:hAnsi="Helvetica"/>
-          <w:sz w:val="22"/>
-          <w:szCs w:val="22"/>
-        </w:rPr>
-      </w:pPr>
-      <w:proofErr w:type="gramStart"/>
-      <w:r>
-        <w:rPr>
-          <w:rFonts w:ascii="Helvetica" w:hAnsi="Helvetica"/>
-          <w:sz w:val="22"/>
-          <w:szCs w:val="22"/>
-        </w:rPr>
-        <w:t xml:space="preserve">A refined version of </w:t>
-      </w:r>
-      <w:proofErr w:type="spellStart"/>
-      <w:r>
-        <w:rPr>
-          <w:rFonts w:ascii="Helvetica" w:hAnsi="Helvetica"/>
-          <w:sz w:val="22"/>
-          <w:szCs w:val="22"/>
-        </w:rPr>
-        <w:t>Uber</w:t>
-      </w:r>
-      <w:proofErr w:type="spellEnd"/>
-      <w:r>
-        <w:rPr>
-          <w:rFonts w:ascii="Helvetica" w:hAnsi="Helvetica"/>
-          <w:sz w:val="22"/>
-          <w:szCs w:val="22"/>
-        </w:rPr>
-        <w:t xml:space="preserve"> for crowd-sourcing the delivery of food.</w:t>
-      </w:r>
-      <w:proofErr w:type="gramEnd"/>
+        <w:t xml:space="preserve">Shows how friendships and texting habits change over time </w:t>
+      </w:r>
     </w:p>
     <w:p>
       <w:pPr>
@@ -1727,20 +1615,27 @@
           <w:rFonts w:ascii="Helvetica" w:hAnsi="Helvetica"/>
           <w:color w:val="000000"/>
         </w:rPr>
-        <w:t xml:space="preserve">Client </w:t>
+        <w:t xml:space="preserve">Predicts how likely you </w:t>
       </w:r>
       <w:r>
         <w:rPr>
           <w:rFonts w:ascii="Helvetica" w:hAnsi="Helvetica"/>
           <w:color w:val="000000"/>
         </w:rPr>
-        <w:t xml:space="preserve">chooses menu items from a restaurant and a notification is sent to drivers in </w:t>
+        <w:t>are to</w:t>
       </w:r>
       <w:r>
         <w:rPr>
           <w:rFonts w:ascii="Helvetica" w:hAnsi="Helvetica"/>
           <w:color w:val="000000"/>
         </w:rPr>
+        <w:t xml:space="preserve"> text a person based on the time and when they </w:t>
+      </w:r>
+      <w:r>
+        <w:rPr>
+          <w:rFonts w:ascii="Helvetica" w:hAnsi="Helvetica"/>
+          <w:color w:val="000000"/>
+        </w:rPr>
         <w:br/>
       </w:r>
       <w:r>
@@ -1748,7 +1643,14 @@
           <w:rFonts w:ascii="Helvetica" w:hAnsi="Helvetica"/>
           <w:color w:val="000000"/>
         </w:rPr>
-        <w:t>the area, who can then claim the order and send delivery status updates</w:t>
+        <w:t>were last contacted. Auto-generated replies (Machine learning – decision trees)</w:t>
+      </w:r>
+      <w:r>
+        <w:rPr>
+          <w:rFonts w:ascii="Helvetica" w:hAnsi="Helvetica"/>
+          <w:b/>
+        </w:rPr>
+        <w:t xml:space="preserve"> </w:t>
       </w:r>
     </w:p>
     <w:p>
@@ -1767,14 +1669,12 @@
           <w:rFonts w:ascii="Helvetica" w:hAnsi="Helvetica"/>
           <w:b/>
         </w:rPr>
-        <w:t>Facebook Analyzer</w:t>
-      </w:r>
-      <w:r>
-        <w:rPr>
-          <w:rFonts w:ascii="Helvetica" w:hAnsi="Helvetica"/>
-          <w:b/>
-          <w:sz w:val="20"/>
-          <w:szCs w:val="20"/>
+        <w:t>Tinder Bot</w:t>
+      </w:r>
+      <w:r>
+        <w:rPr>
+          <w:rFonts w:ascii="Helvetica" w:hAnsi="Helvetica"/>
+          <w:b/>
         </w:rPr>
         <w:t>,</w:t>
       </w:r>
@@ -1784,103 +1684,104 @@
           <w:sz w:val="20"/>
           <w:szCs w:val="20"/>
         </w:rPr>
-        <w:t xml:space="preserve"> </w:t>
-      </w:r>
-      <w:proofErr w:type="spellStart"/>
-      <w:r>
-        <w:rPr>
-          <w:rFonts w:ascii="Helvetica" w:hAnsi="Helvetica"/>
-          <w:sz w:val="20"/>
-          <w:szCs w:val="20"/>
-        </w:rPr>
-        <w:t>iOS</w:t>
-      </w:r>
-      <w:proofErr w:type="spellEnd"/>
-      <w:r>
-        <w:rPr>
-          <w:rFonts w:ascii="Helvetica" w:hAnsi="Helvetica"/>
-          <w:sz w:val="20"/>
-          <w:szCs w:val="20"/>
-        </w:rPr>
-        <w:t xml:space="preserve"> Application</w:t>
-      </w:r>
-      <w:r>
-        <w:rPr>
-          <w:rFonts w:ascii="Helvetica" w:hAnsi="Helvetica"/>
-          <w:b/>
-        </w:rPr>
-        <w:tab/>
-      </w:r>
-      <w:r>
-        <w:rPr>
-          <w:rFonts w:ascii="Helvetica" w:hAnsi="Helvetica"/>
-          <w:b/>
-        </w:rPr>
-        <w:tab/>
-      </w:r>
-      <w:r>
-        <w:rPr>
-          <w:rFonts w:ascii="Helvetica" w:hAnsi="Helvetica"/>
-          <w:b/>
-        </w:rPr>
-        <w:tab/>
-      </w:r>
-      <w:r>
-        <w:rPr>
-          <w:rFonts w:ascii="Helvetica" w:hAnsi="Helvetica"/>
-          <w:b/>
-        </w:rPr>
-        <w:tab/>
-      </w:r>
-      <w:r>
-        <w:rPr>
-          <w:rFonts w:ascii="Helvetica" w:hAnsi="Helvetica"/>
-          <w:b/>
-        </w:rPr>
-        <w:tab/>
-        <w:t xml:space="preserve"> </w:t>
-      </w:r>
-      <w:r>
-        <w:rPr>
-          <w:rFonts w:ascii="Helvetica" w:hAnsi="Helvetica"/>
-          <w:i/>
+        <w:t xml:space="preserve"> Python script</w:t>
+      </w:r>
+      <w:r>
+        <w:rPr>
+          <w:rFonts w:ascii="Helvetica" w:hAnsi="Helvetica"/>
+          <w:sz w:val="20"/>
+          <w:szCs w:val="20"/>
+        </w:rPr>
+        <w:tab/>
+      </w:r>
+      <w:r>
+        <w:rPr>
+          <w:rFonts w:ascii="Helvetica" w:hAnsi="Helvetica"/>
+          <w:sz w:val="20"/>
+          <w:szCs w:val="20"/>
+        </w:rPr>
+        <w:tab/>
+      </w:r>
+      <w:r>
+        <w:rPr>
+          <w:rFonts w:ascii="Helvetica" w:hAnsi="Helvetica"/>
+          <w:b/>
+        </w:rPr>
+        <w:tab/>
+      </w:r>
+      <w:r>
+        <w:rPr>
+          <w:rFonts w:ascii="Helvetica" w:hAnsi="Helvetica"/>
+          <w:b/>
+        </w:rPr>
+        <w:tab/>
+      </w:r>
+      <w:r>
+        <w:rPr>
+          <w:rFonts w:ascii="Helvetica" w:hAnsi="Helvetica"/>
+          <w:b/>
+        </w:rPr>
+        <w:tab/>
+      </w:r>
+      <w:r>
+        <w:rPr>
+          <w:rFonts w:ascii="Helvetica" w:hAnsi="Helvetica"/>
+          <w:b/>
+        </w:rPr>
+        <w:tab/>
+        <w:t xml:space="preserve">    </w:t>
+      </w:r>
+      <w:r>
+        <w:rPr>
+          <w:rFonts w:ascii="Helvetica" w:hAnsi="Helvetica"/>
+          <w:b/>
+        </w:rPr>
+        <w:tab/>
+      </w:r>
+      <w:r>
+        <w:rPr>
+          <w:rFonts w:ascii="Helvetica" w:hAnsi="Helvetica"/>
+          <w:b/>
+        </w:rPr>
+        <w:tab/>
+      </w:r>
+      <w:r>
+        <w:rPr>
+          <w:rFonts w:ascii="Helvetica" w:hAnsi="Helvetica"/>
+          <w:b/>
+          <w:sz w:val="20"/>
+          <w:szCs w:val="20"/>
         </w:rPr>
         <w:t xml:space="preserve">   </w:t>
       </w:r>
       <w:r>
         <w:rPr>
           <w:rFonts w:ascii="Helvetica" w:hAnsi="Helvetica"/>
-          <w:i/>
-        </w:rPr>
+          <w:b/>
+          <w:sz w:val="20"/>
+          <w:szCs w:val="20"/>
+        </w:rPr>
+        <w:tab/>
         <w:t xml:space="preserve">        </w:t>
       </w:r>
       <w:r>
         <w:rPr>
           <w:rFonts w:ascii="Helvetica" w:hAnsi="Helvetica"/>
-          <w:i/>
-        </w:rPr>
-        <w:tab/>
-      </w:r>
-      <w:r>
-        <w:rPr>
-          <w:rFonts w:ascii="Helvetica" w:hAnsi="Helvetica"/>
-          <w:i/>
-        </w:rPr>
-        <w:tab/>
-      </w:r>
-      <w:r>
-        <w:rPr>
-          <w:rFonts w:ascii="Helvetica" w:hAnsi="Helvetica"/>
-          <w:i/>
-        </w:rPr>
-        <w:tab/>
-      </w:r>
-      <w:r>
-        <w:rPr>
-          <w:rFonts w:ascii="Helvetica" w:hAnsi="Helvetica"/>
-          <w:i/>
-        </w:rPr>
-        <w:t xml:space="preserve">     </w:t>
+          <w:b/>
+          <w:sz w:val="20"/>
+          <w:szCs w:val="20"/>
+        </w:rPr>
+        <w:tab/>
+      </w:r>
+      <w:r>
+        <w:rPr>
+          <w:rFonts w:ascii="Helvetica" w:hAnsi="Helvetica"/>
+          <w:b/>
+          <w:sz w:val="20"/>
+          <w:szCs w:val="20"/>
+        </w:rPr>
+        <w:tab/>
+        <w:t xml:space="preserve">      </w:t>
       </w:r>
       <w:r>
         <w:rPr>
@@ -1910,7 +1811,7 @@
           <w:sz w:val="22"/>
           <w:szCs w:val="22"/>
         </w:rPr>
-        <w:t>Analyzes a user’s posts and photos to determine statistics about their usage and their ‘friends’</w:t>
+        <w:t>A Tinder bot that does the swiping for you</w:t>
       </w:r>
     </w:p>
     <w:p>
@@ -1932,51 +1833,18 @@
           <w:rFonts w:ascii="Helvetica" w:hAnsi="Helvetica"/>
           <w:color w:val="000000"/>
         </w:rPr>
-        <w:t xml:space="preserve">Ranks friends based on their number of likes </w:t>
+        <w:t xml:space="preserve">Uses OpenCV to identify the face and certain facial components, and a neural </w:t>
       </w:r>
       <w:r>
         <w:rPr>
           <w:rFonts w:ascii="Helvetica" w:hAnsi="Helvetica"/>
           <w:color w:val="000000"/>
         </w:rPr>
-        <w:t>and comments, and how their actions</w:t>
-      </w:r>
-      <w:r>
-        <w:rPr>
-          <w:rFonts w:ascii="Helvetica" w:hAnsi="Helvetica"/>
-          <w:color w:val="000000"/>
-        </w:rPr>
         <w:br/>
-      </w:r>
-      <w:r>
-        <w:rPr>
-          <w:rFonts w:ascii="Helvetica" w:hAnsi="Helvetica"/>
-          <w:color w:val="000000"/>
-        </w:rPr>
-        <w:t xml:space="preserve"> changed overtime, similar to how friendships change overtime.</w:t>
-      </w:r>
-    </w:p>
-    <w:p>
-      <w:pPr>
-        <w:numPr>
-          <w:ilvl w:val="0"/>
-          <w:numId w:val="1"/>
-        </w:numPr>
-        <w:tabs>
-          <w:tab w:val="left" w:pos="270"/>
-        </w:tabs>
-        <w:spacing w:line="276" w:lineRule="auto"/>
-        <w:rPr>
-          <w:rFonts w:ascii="Helvetica" w:hAnsi="Helvetica"/>
-        </w:rPr>
-      </w:pPr>
-      <w:r>
-        <w:rPr>
-          <w:rFonts w:ascii="Helvetica" w:hAnsi="Helvetica"/>
-          <w:color w:val="000000"/>
-        </w:rPr>
-        <w:t>Takes into account post-per-month variation and when friendships began on Facebook</w:t>
-      </w:r>
+        <w:t>network to predict swipes based off of facial components ie. hair/eye color</w:t>
+      </w:r>
+      <w:bookmarkStart w:id="0" w:name="_GoBack"/>
+      <w:bookmarkEnd w:id="0"/>
     </w:p>
     <w:p>
       <w:pPr>
@@ -2027,21 +1895,7 @@
         <w:rPr>
           <w:rFonts w:ascii="Helvetica" w:hAnsi="Helvetica"/>
         </w:rPr>
-        <w:t xml:space="preserve">Objective-C (Cocoa &amp; </w:t>
-      </w:r>
-      <w:proofErr w:type="spellStart"/>
-      <w:r>
-        <w:rPr>
-          <w:rFonts w:ascii="Helvetica" w:hAnsi="Helvetica"/>
-        </w:rPr>
-        <w:t>iOS</w:t>
-      </w:r>
-      <w:proofErr w:type="spellEnd"/>
-      <w:r>
-        <w:rPr>
-          <w:rFonts w:ascii="Helvetica" w:hAnsi="Helvetica"/>
-        </w:rPr>
-        <w:t xml:space="preserve">), </w:t>
+        <w:t xml:space="preserve">Objective-C (Cocoa &amp; iOS), </w:t>
       </w:r>
       <w:r>
         <w:rPr>
@@ -2119,16 +1973,8 @@
         <w:rPr>
           <w:rFonts w:ascii="Helvetica" w:hAnsi="Helvetica"/>
         </w:rPr>
-        <w:t>JavaScript (</w:t>
-      </w:r>
-      <w:proofErr w:type="spellStart"/>
-      <w:r>
-        <w:rPr>
-          <w:rFonts w:ascii="Helvetica" w:hAnsi="Helvetica"/>
-        </w:rPr>
-        <w:t>NodeJS</w:t>
-      </w:r>
-      <w:proofErr w:type="spellEnd"/>
+        <w:t>JavaScript (NodeJS</w:t>
+      </w:r>
       <w:r>
         <w:rPr>
           <w:rFonts w:ascii="Helvetica" w:hAnsi="Helvetica"/>
@@ -2145,16 +1991,8 @@
         <w:rPr>
           <w:rFonts w:ascii="Helvetica" w:hAnsi="Helvetica"/>
         </w:rPr>
-        <w:t xml:space="preserve">, Vim, </w:t>
-      </w:r>
-      <w:proofErr w:type="spellStart"/>
-      <w:r>
-        <w:rPr>
-          <w:rFonts w:ascii="Helvetica" w:hAnsi="Helvetica"/>
-        </w:rPr>
-        <w:t>Git</w:t>
-      </w:r>
-      <w:proofErr w:type="spellEnd"/>
+        <w:t>, Vim, Git</w:t>
+      </w:r>
       <w:r>
         <w:rPr>
           <w:rFonts w:ascii="Helvetica" w:hAnsi="Helvetica"/>
@@ -3061,7 +2899,7 @@
 </file>
 
 <file path=customXml/itemProps1.xml><?xml version="1.0" encoding="utf-8"?>
-<ds:datastoreItem xmlns:ds="http://schemas.openxmlformats.org/officeDocument/2006/customXml" ds:itemID="{F57D8F95-84A5-784F-82E3-26CBF4C7AD1D}">
+<ds:datastoreItem xmlns:ds="http://schemas.openxmlformats.org/officeDocument/2006/customXml" ds:itemID="{19FC4D1D-CD48-644D-A49C-75EFF3DDB58B}">
   <ds:schemaRefs>
     <ds:schemaRef ds:uri="http://schemas.openxmlformats.org/officeDocument/2006/bibliography"/>
   </ds:schemaRefs>

</xml_diff>

<commit_message>
Fixed error with graduation date
</commit_message>
<xml_diff>
--- a/Resume Word.docx
+++ b/Resume Word.docx
@@ -71,9 +71,62 @@
         <w:rPr>
           <w:rFonts w:ascii="Helvetica" w:hAnsi="Helvetica"/>
         </w:rPr>
+        <w:t xml:space="preserve"> • </w:t>
+      </w:r>
+      <w:r>
+        <w:rPr>
+          <w:rFonts w:ascii="Helvetica" w:hAnsi="Helvetica"/>
+        </w:rPr>
         <w:t xml:space="preserve"> </w:t>
       </w:r>
-      <w:proofErr w:type="gramStart"/>
+      <w:r>
+        <w:rPr>
+          <w:rFonts w:ascii="Helvetica" w:hAnsi="Helvetica"/>
+        </w:rPr>
+        <w:t>dsouzarc@gmail.com</w:t>
+      </w:r>
+      <w:r>
+        <w:rPr>
+          <w:rFonts w:ascii="Helvetica" w:hAnsi="Helvetica"/>
+        </w:rPr>
+        <w:t xml:space="preserve"> </w:t>
+      </w:r>
+      <w:r>
+        <w:rPr>
+          <w:rFonts w:ascii="Helvetica" w:hAnsi="Helvetica"/>
+        </w:rPr>
+        <w:t xml:space="preserve"> </w:t>
+      </w:r>
+      <w:r>
+        <w:rPr>
+          <w:rFonts w:ascii="Helvetica" w:hAnsi="Helvetica"/>
+        </w:rPr>
+        <w:t xml:space="preserve"> </w:t>
+      </w:r>
+      <w:r>
+        <w:rPr>
+          <w:rFonts w:ascii="Helvetica" w:hAnsi="Helvetica"/>
+        </w:rPr>
+        <w:t>•</w:t>
+      </w:r>
+      <w:r>
+        <w:rPr>
+          <w:rFonts w:ascii="Helvetica" w:hAnsi="Helvetica"/>
+        </w:rPr>
+        <w:t xml:space="preserve"> </w:t>
+      </w:r>
+      <w:r>
+        <w:rPr>
+          <w:rFonts w:ascii="Helvetica" w:hAnsi="Helvetica"/>
+        </w:rPr>
+        <w:t xml:space="preserve"> </w:t>
+      </w:r>
+      <w:r>
+        <w:rPr>
+          <w:rFonts w:ascii="Helvetica" w:hAnsi="Helvetica"/>
+        </w:rPr>
+        <w:t xml:space="preserve">linkedin.com/in/dsouzarc   </w:t>
+      </w:r>
       <w:r>
         <w:rPr>
           <w:rFonts w:ascii="Helvetica" w:hAnsi="Helvetica"/>
@@ -90,91 +143,8 @@
         <w:rPr>
           <w:rFonts w:ascii="Helvetica" w:hAnsi="Helvetica"/>
         </w:rPr>
-        <w:t>dsouzarc@gmail.com</w:t>
-      </w:r>
-      <w:proofErr w:type="gramEnd"/>
-      <w:r>
-        <w:rPr>
-          <w:rFonts w:ascii="Helvetica" w:hAnsi="Helvetica"/>
-        </w:rPr>
-        <w:t xml:space="preserve"> </w:t>
-      </w:r>
-      <w:r>
-        <w:rPr>
-          <w:rFonts w:ascii="Helvetica" w:hAnsi="Helvetica"/>
-        </w:rPr>
-        <w:t xml:space="preserve"> </w:t>
-      </w:r>
-      <w:r>
-        <w:rPr>
-          <w:rFonts w:ascii="Helvetica" w:hAnsi="Helvetica"/>
-        </w:rPr>
-        <w:t xml:space="preserve"> </w:t>
-      </w:r>
-      <w:r>
-        <w:rPr>
-          <w:rFonts w:ascii="Helvetica" w:hAnsi="Helvetica"/>
-        </w:rPr>
-        <w:t>•</w:t>
-      </w:r>
-      <w:r>
-        <w:rPr>
-          <w:rFonts w:ascii="Helvetica" w:hAnsi="Helvetica"/>
-        </w:rPr>
-        <w:t xml:space="preserve"> </w:t>
-      </w:r>
-      <w:r>
-        <w:rPr>
-          <w:rFonts w:ascii="Helvetica" w:hAnsi="Helvetica"/>
-        </w:rPr>
-        <w:t xml:space="preserve"> </w:t>
-      </w:r>
-      <w:r>
-        <w:rPr>
-          <w:rFonts w:ascii="Helvetica" w:hAnsi="Helvetica"/>
-        </w:rPr>
-        <w:t>linkedin.com/in/</w:t>
-      </w:r>
-      <w:proofErr w:type="spellStart"/>
-      <w:r>
-        <w:rPr>
-          <w:rFonts w:ascii="Helvetica" w:hAnsi="Helvetica"/>
-        </w:rPr>
-        <w:t>dsouzarc</w:t>
-      </w:r>
-      <w:proofErr w:type="spellEnd"/>
-      <w:r>
-        <w:rPr>
-          <w:rFonts w:ascii="Helvetica" w:hAnsi="Helvetica"/>
-        </w:rPr>
-        <w:t xml:space="preserve">   </w:t>
-      </w:r>
-      <w:r>
-        <w:rPr>
-          <w:rFonts w:ascii="Helvetica" w:hAnsi="Helvetica"/>
-        </w:rPr>
-        <w:t xml:space="preserve">• </w:t>
-      </w:r>
-      <w:r>
-        <w:rPr>
-          <w:rFonts w:ascii="Helvetica" w:hAnsi="Helvetica"/>
-        </w:rPr>
-        <w:t xml:space="preserve"> </w:t>
-      </w:r>
-      <w:r>
-        <w:rPr>
-          <w:rFonts w:ascii="Helvetica" w:hAnsi="Helvetica"/>
-        </w:rPr>
-        <w:t>github.com/</w:t>
-      </w:r>
-      <w:proofErr w:type="spellStart"/>
-      <w:r>
-        <w:rPr>
-          <w:rFonts w:ascii="Helvetica" w:hAnsi="Helvetica"/>
-        </w:rPr>
-        <w:t>dsouzarc</w:t>
-      </w:r>
-      <w:proofErr w:type="spellEnd"/>
+        <w:t>github.com/dsouzarc</w:t>
+      </w:r>
     </w:p>
     <w:p>
       <w:pPr>
@@ -225,13 +195,19 @@
         <w:rPr>
           <w:rFonts w:ascii="Helvetica" w:hAnsi="Helvetica"/>
         </w:rPr>
-        <w:t xml:space="preserve"> School of Arts and Sciences Honors Program, </w:t>
-      </w:r>
-      <w:r>
-        <w:rPr>
-          <w:rFonts w:ascii="Helvetica" w:hAnsi="Helvetica"/>
-        </w:rPr>
-        <w:t>Dec. 2019</w:t>
+        <w:t xml:space="preserve"> School of Ar</w:t>
+      </w:r>
+      <w:r>
+        <w:rPr>
+          <w:rFonts w:ascii="Helvetica" w:hAnsi="Helvetica"/>
+        </w:rPr>
+        <w:t>ts and Sciences Honors Program, May</w:t>
+      </w:r>
+      <w:r>
+        <w:rPr>
+          <w:rFonts w:ascii="Helvetica" w:hAnsi="Helvetica"/>
+        </w:rPr>
+        <w:t>. 2019</w:t>
       </w:r>
     </w:p>
     <w:p>
@@ -273,45 +249,7 @@
         <w:rPr>
           <w:rFonts w:ascii="Helvetica" w:hAnsi="Helvetica"/>
         </w:rPr>
-        <w:t>, GPA: 3.7/4.0</w:t>
-      </w:r>
-    </w:p>
-    <w:p>
-      <w:pPr>
-        <w:tabs>
-          <w:tab w:val="left" w:pos="270"/>
-        </w:tabs>
-        <w:spacing w:after="120"/>
-        <w:rPr>
-          <w:rFonts w:ascii="Helvetica" w:hAnsi="Helvetica"/>
-        </w:rPr>
-      </w:pPr>
-      <w:r>
-        <w:rPr>
-          <w:rFonts w:ascii="Helvetica" w:hAnsi="Helvetica"/>
-          <w:b/>
-        </w:rPr>
-        <w:tab/>
-      </w:r>
-      <w:r>
-        <w:rPr>
-          <w:rFonts w:ascii="Helvetica" w:hAnsi="Helvetica"/>
-          <w:b/>
-        </w:rPr>
-        <w:tab/>
-      </w:r>
-      <w:r>
-        <w:rPr>
-          <w:rFonts w:ascii="Helvetica" w:hAnsi="Helvetica"/>
-          <w:b/>
-        </w:rPr>
-        <w:t xml:space="preserve">Activities &amp; Awards: </w:t>
-      </w:r>
-      <w:r>
-        <w:rPr>
-          <w:rFonts w:ascii="Helvetica" w:hAnsi="Helvetica"/>
-        </w:rPr>
-        <w:t>Rutgers Student</w:t>
+        <w:t>, GPA: 3.2</w:t>
       </w:r>
       <w:bookmarkStart w:id="0" w:name="_GoBack"/>
       <w:bookmarkEnd w:id="0"/>
@@ -319,7 +257,45 @@
         <w:rPr>
           <w:rFonts w:ascii="Helvetica" w:hAnsi="Helvetica"/>
         </w:rPr>
-        <w:t xml:space="preserve"> Managed Fund, 1</w:t>
+        <w:t>/4.0</w:t>
+      </w:r>
+    </w:p>
+    <w:p>
+      <w:pPr>
+        <w:tabs>
+          <w:tab w:val="left" w:pos="270"/>
+        </w:tabs>
+        <w:spacing w:after="120"/>
+        <w:rPr>
+          <w:rFonts w:ascii="Helvetica" w:hAnsi="Helvetica"/>
+        </w:rPr>
+      </w:pPr>
+      <w:r>
+        <w:rPr>
+          <w:rFonts w:ascii="Helvetica" w:hAnsi="Helvetica"/>
+          <w:b/>
+        </w:rPr>
+        <w:tab/>
+      </w:r>
+      <w:r>
+        <w:rPr>
+          <w:rFonts w:ascii="Helvetica" w:hAnsi="Helvetica"/>
+          <w:b/>
+        </w:rPr>
+        <w:tab/>
+      </w:r>
+      <w:r>
+        <w:rPr>
+          <w:rFonts w:ascii="Helvetica" w:hAnsi="Helvetica"/>
+          <w:b/>
+        </w:rPr>
+        <w:t xml:space="preserve">Activities &amp; Awards: </w:t>
+      </w:r>
+      <w:r>
+        <w:rPr>
+          <w:rFonts w:ascii="Helvetica" w:hAnsi="Helvetica"/>
+        </w:rPr>
+        <w:t>Rutgers Student Managed Fund, 1</w:t>
       </w:r>
       <w:r>
         <w:rPr>
@@ -369,21 +345,12 @@
           <w:b/>
         </w:rPr>
       </w:pPr>
-      <w:proofErr w:type="spellStart"/>
-      <w:r>
-        <w:rPr>
-          <w:rFonts w:ascii="Helvetica" w:hAnsi="Helvetica"/>
-          <w:b/>
-        </w:rPr>
-        <w:t>CommVault</w:t>
-      </w:r>
-      <w:proofErr w:type="spellEnd"/>
-      <w:r>
-        <w:rPr>
-          <w:rFonts w:ascii="Helvetica" w:hAnsi="Helvetica"/>
-          <w:b/>
-        </w:rPr>
-        <w:t xml:space="preserve"> (CVLT)</w:t>
+      <w:r>
+        <w:rPr>
+          <w:rFonts w:ascii="Helvetica" w:hAnsi="Helvetica"/>
+          <w:b/>
+        </w:rPr>
+        <w:t>CommVault (CVLT)</w:t>
       </w:r>
       <w:r>
         <w:rPr>
@@ -482,7 +449,6 @@
           <w:szCs w:val="20"/>
         </w:rPr>
       </w:pPr>
-      <w:proofErr w:type="gramStart"/>
       <w:r>
         <w:rPr>
           <w:rFonts w:ascii="Helvetica" w:hAnsi="Helvetica"/>
@@ -491,7 +457,6 @@
         </w:rPr>
         <w:t xml:space="preserve">Data management, protection (security and disaster recovery), backup, and cloud storage company </w:t>
       </w:r>
-      <w:proofErr w:type="gramEnd"/>
     </w:p>
     <w:p>
       <w:pPr>
@@ -722,23 +687,7 @@
           <w:rFonts w:ascii="Helvetica" w:hAnsi="Helvetica"/>
           <w:b/>
         </w:rPr>
-        <w:t>Javelin Capital Markets, LLC</w:t>
-      </w:r>
-      <w:proofErr w:type="gramStart"/>
-      <w:r>
-        <w:rPr>
-          <w:rFonts w:ascii="Helvetica" w:hAnsi="Helvetica"/>
-          <w:b/>
-        </w:rPr>
-        <w:t>.,</w:t>
-      </w:r>
-      <w:proofErr w:type="gramEnd"/>
-      <w:r>
-        <w:rPr>
-          <w:rFonts w:ascii="Helvetica" w:hAnsi="Helvetica"/>
-          <w:b/>
-        </w:rPr>
-        <w:t xml:space="preserve"> </w:t>
+        <w:t xml:space="preserve">Javelin Capital Markets, LLC., </w:t>
       </w:r>
       <w:r>
         <w:rPr>
@@ -1038,31 +987,7 @@
           <w:sz w:val="22"/>
           <w:szCs w:val="22"/>
         </w:rPr>
-        <w:t>(</w:t>
-      </w:r>
-      <w:proofErr w:type="gramStart"/>
-      <w:r>
-        <w:rPr>
-          <w:rFonts w:ascii="Helvetica" w:hAnsi="Helvetica"/>
-          <w:b/>
-          <w:i/>
-          <w:color w:val="000000"/>
-          <w:sz w:val="22"/>
-          <w:szCs w:val="22"/>
-        </w:rPr>
-        <w:t>tests</w:t>
-      </w:r>
-      <w:proofErr w:type="gramEnd"/>
-      <w:r>
-        <w:rPr>
-          <w:rFonts w:ascii="Helvetica" w:hAnsi="Helvetica"/>
-          <w:b/>
-          <w:i/>
-          <w:color w:val="000000"/>
-          <w:sz w:val="22"/>
-          <w:szCs w:val="22"/>
-        </w:rPr>
-        <w:t xml:space="preserve"> </w:t>
+        <w:t xml:space="preserve">(tests </w:t>
       </w:r>
       <w:r>
         <w:rPr>
@@ -1108,27 +1033,7 @@
           <w:sz w:val="22"/>
           <w:szCs w:val="22"/>
         </w:rPr>
-        <w:t xml:space="preserve"> system from </w:t>
-      </w:r>
-      <w:proofErr w:type="spellStart"/>
-      <w:r>
-        <w:rPr>
-          <w:rFonts w:ascii="Helvetica" w:hAnsi="Helvetica"/>
-          <w:color w:val="000000"/>
-          <w:sz w:val="22"/>
-          <w:szCs w:val="22"/>
-        </w:rPr>
-        <w:t>FixML</w:t>
-      </w:r>
-      <w:proofErr w:type="spellEnd"/>
-      <w:r>
-        <w:rPr>
-          <w:rFonts w:ascii="Helvetica" w:hAnsi="Helvetica"/>
-          <w:color w:val="000000"/>
-          <w:sz w:val="22"/>
-          <w:szCs w:val="22"/>
-        </w:rPr>
-        <w:t xml:space="preserve"> to FPML</w:t>
+        <w:t xml:space="preserve"> system from FixML to FPML</w:t>
       </w:r>
       <w:r>
         <w:rPr>
@@ -1321,25 +1226,7 @@
           <w:sz w:val="22"/>
           <w:szCs w:val="22"/>
         </w:rPr>
-        <w:t xml:space="preserve">Uses an algorithm I wrote to determine whether a stock’s price </w:t>
-      </w:r>
-      <w:proofErr w:type="gramStart"/>
-      <w:r>
-        <w:rPr>
-          <w:rFonts w:ascii="Helvetica" w:hAnsi="Helvetica"/>
-          <w:sz w:val="22"/>
-          <w:szCs w:val="22"/>
-        </w:rPr>
-        <w:t>will</w:t>
-      </w:r>
-      <w:proofErr w:type="gramEnd"/>
-      <w:r>
-        <w:rPr>
-          <w:rFonts w:ascii="Helvetica" w:hAnsi="Helvetica"/>
-          <w:sz w:val="22"/>
-          <w:szCs w:val="22"/>
-        </w:rPr>
-        <w:t xml:space="preserve"> increase in the future. </w:t>
+        <w:t xml:space="preserve">Uses an algorithm I wrote to determine whether a stock’s price will increase in the future. </w:t>
       </w:r>
     </w:p>
     <w:p>
@@ -1432,23 +1319,13 @@
         </w:rPr>
         <w:t xml:space="preserve">and </w:t>
       </w:r>
-      <w:proofErr w:type="spellStart"/>
-      <w:r>
-        <w:rPr>
-          <w:rFonts w:ascii="Helvetica" w:hAnsi="Helvetica"/>
-          <w:sz w:val="20"/>
-          <w:szCs w:val="20"/>
-        </w:rPr>
-        <w:t>iOS</w:t>
-      </w:r>
-      <w:proofErr w:type="spellEnd"/>
-      <w:r>
-        <w:rPr>
-          <w:rFonts w:ascii="Helvetica" w:hAnsi="Helvetica"/>
-          <w:sz w:val="20"/>
-          <w:szCs w:val="20"/>
-        </w:rPr>
-        <w:t xml:space="preserve"> Application</w:t>
+      <w:r>
+        <w:rPr>
+          <w:rFonts w:ascii="Helvetica" w:hAnsi="Helvetica"/>
+          <w:sz w:val="20"/>
+          <w:szCs w:val="20"/>
+        </w:rPr>
+        <w:t>iOS Application</w:t>
       </w:r>
       <w:r>
         <w:rPr>
@@ -1534,34 +1411,14 @@
           <w:szCs w:val="22"/>
         </w:rPr>
       </w:pPr>
-      <w:proofErr w:type="gramStart"/>
-      <w:r>
-        <w:rPr>
-          <w:rFonts w:ascii="Helvetica" w:hAnsi="Helvetica"/>
-          <w:sz w:val="22"/>
-          <w:szCs w:val="22"/>
-        </w:rPr>
-        <w:t xml:space="preserve">A refined version of </w:t>
-      </w:r>
-      <w:proofErr w:type="spellStart"/>
-      <w:r>
-        <w:rPr>
-          <w:rFonts w:ascii="Helvetica" w:hAnsi="Helvetica"/>
-          <w:sz w:val="22"/>
-          <w:szCs w:val="22"/>
-        </w:rPr>
-        <w:t>Uber</w:t>
-      </w:r>
-      <w:proofErr w:type="spellEnd"/>
-      <w:r>
-        <w:rPr>
-          <w:rFonts w:ascii="Helvetica" w:hAnsi="Helvetica"/>
-          <w:sz w:val="22"/>
-          <w:szCs w:val="22"/>
-        </w:rPr>
-        <w:t xml:space="preserve"> for crowd-sourcing the delivery of food.</w:t>
-      </w:r>
-      <w:proofErr w:type="gramEnd"/>
+      <w:r>
+        <w:rPr>
+          <w:rFonts w:ascii="Helvetica" w:hAnsi="Helvetica"/>
+          <w:sz w:val="22"/>
+          <w:szCs w:val="22"/>
+        </w:rPr>
+        <w:t>A refined version of Uber for crowd-sourcing the delivery of food.</w:t>
+      </w:r>
     </w:p>
     <w:p>
       <w:pPr>
@@ -1617,23 +1474,12 @@
           <w:i/>
         </w:rPr>
       </w:pPr>
-      <w:proofErr w:type="spellStart"/>
-      <w:proofErr w:type="gramStart"/>
-      <w:r>
-        <w:rPr>
-          <w:rFonts w:ascii="Helvetica" w:hAnsi="Helvetica"/>
-          <w:b/>
-        </w:rPr>
-        <w:t>iMessage</w:t>
-      </w:r>
-      <w:proofErr w:type="spellEnd"/>
-      <w:proofErr w:type="gramEnd"/>
-      <w:r>
-        <w:rPr>
-          <w:rFonts w:ascii="Helvetica" w:hAnsi="Helvetica"/>
-          <w:b/>
-        </w:rPr>
-        <w:t xml:space="preserve"> Analyzer</w:t>
+      <w:r>
+        <w:rPr>
+          <w:rFonts w:ascii="Helvetica" w:hAnsi="Helvetica"/>
+          <w:b/>
+        </w:rPr>
+        <w:t>iMessage Analyzer</w:t>
       </w:r>
       <w:r>
         <w:rPr>
@@ -1879,7 +1725,15 @@
           <w:sz w:val="20"/>
           <w:szCs w:val="20"/>
         </w:rPr>
-        <w:t xml:space="preserve"> Python script</w:t>
+        <w:t xml:space="preserve"> Python </w:t>
+      </w:r>
+      <w:r>
+        <w:rPr>
+          <w:rFonts w:ascii="Helvetica" w:hAnsi="Helvetica"/>
+          <w:sz w:val="20"/>
+          <w:szCs w:val="20"/>
+        </w:rPr>
+        <w:t>GUI</w:t>
       </w:r>
       <w:r>
         <w:rPr>
@@ -2028,63 +1882,15 @@
           <w:rFonts w:ascii="Helvetica" w:hAnsi="Helvetica"/>
           <w:color w:val="000000"/>
         </w:rPr>
-        <w:t xml:space="preserve">Uses </w:t>
-      </w:r>
-      <w:proofErr w:type="spellStart"/>
+        <w:t xml:space="preserve">Uses OpenCV to identify the face and certain facial components, and a neural </w:t>
+      </w:r>
       <w:r>
         <w:rPr>
           <w:rFonts w:ascii="Helvetica" w:hAnsi="Helvetica"/>
           <w:color w:val="000000"/>
         </w:rPr>
-        <w:t>OpenCV</w:t>
-      </w:r>
-      <w:proofErr w:type="spellEnd"/>
-      <w:r>
-        <w:rPr>
-          <w:rFonts w:ascii="Helvetica" w:hAnsi="Helvetica"/>
-          <w:color w:val="000000"/>
-        </w:rPr>
-        <w:t xml:space="preserve"> to identify the face and certain facial components, and a neural </w:t>
-      </w:r>
-      <w:r>
-        <w:rPr>
-          <w:rFonts w:ascii="Helvetica" w:hAnsi="Helvetica"/>
-          <w:color w:val="000000"/>
-        </w:rPr>
         <w:br/>
-        <w:t xml:space="preserve">network to predict swipes based off of facial components </w:t>
-      </w:r>
-      <w:proofErr w:type="spellStart"/>
-      <w:r>
-        <w:rPr>
-          <w:rFonts w:ascii="Helvetica" w:hAnsi="Helvetica"/>
-          <w:color w:val="000000"/>
-        </w:rPr>
-        <w:t>ie</w:t>
-      </w:r>
-      <w:proofErr w:type="spellEnd"/>
-      <w:r>
-        <w:rPr>
-          <w:rFonts w:ascii="Helvetica" w:hAnsi="Helvetica"/>
-          <w:color w:val="000000"/>
-        </w:rPr>
-        <w:t xml:space="preserve">. </w:t>
-      </w:r>
-      <w:proofErr w:type="gramStart"/>
-      <w:r>
-        <w:rPr>
-          <w:rFonts w:ascii="Helvetica" w:hAnsi="Helvetica"/>
-          <w:color w:val="000000"/>
-        </w:rPr>
-        <w:t>hair</w:t>
-      </w:r>
-      <w:proofErr w:type="gramEnd"/>
-      <w:r>
-        <w:rPr>
-          <w:rFonts w:ascii="Helvetica" w:hAnsi="Helvetica"/>
-          <w:color w:val="000000"/>
-        </w:rPr>
-        <w:t>/eye color</w:t>
+        <w:t>network to predict swipes based off of facial components ie. hair/eye color</w:t>
       </w:r>
     </w:p>
     <w:p>
@@ -2136,21 +1942,7 @@
         <w:rPr>
           <w:rFonts w:ascii="Helvetica" w:hAnsi="Helvetica"/>
         </w:rPr>
-        <w:t xml:space="preserve">Objective-C (Cocoa &amp; </w:t>
-      </w:r>
-      <w:proofErr w:type="spellStart"/>
-      <w:r>
-        <w:rPr>
-          <w:rFonts w:ascii="Helvetica" w:hAnsi="Helvetica"/>
-        </w:rPr>
-        <w:t>iOS</w:t>
-      </w:r>
-      <w:proofErr w:type="spellEnd"/>
-      <w:r>
-        <w:rPr>
-          <w:rFonts w:ascii="Helvetica" w:hAnsi="Helvetica"/>
-        </w:rPr>
-        <w:t xml:space="preserve">), </w:t>
+        <w:t xml:space="preserve">Objective-C (Cocoa &amp; iOS), </w:t>
       </w:r>
       <w:r>
         <w:rPr>
@@ -2228,16 +2020,8 @@
         <w:rPr>
           <w:rFonts w:ascii="Helvetica" w:hAnsi="Helvetica"/>
         </w:rPr>
-        <w:t>JavaScript (</w:t>
-      </w:r>
-      <w:proofErr w:type="spellStart"/>
-      <w:r>
-        <w:rPr>
-          <w:rFonts w:ascii="Helvetica" w:hAnsi="Helvetica"/>
-        </w:rPr>
-        <w:t>NodeJS</w:t>
-      </w:r>
-      <w:proofErr w:type="spellEnd"/>
+        <w:t>JavaScript (NodeJS</w:t>
+      </w:r>
       <w:r>
         <w:rPr>
           <w:rFonts w:ascii="Helvetica" w:hAnsi="Helvetica"/>
@@ -2254,16 +2038,8 @@
         <w:rPr>
           <w:rFonts w:ascii="Helvetica" w:hAnsi="Helvetica"/>
         </w:rPr>
-        <w:t xml:space="preserve">, Vim, </w:t>
-      </w:r>
-      <w:proofErr w:type="spellStart"/>
-      <w:r>
-        <w:rPr>
-          <w:rFonts w:ascii="Helvetica" w:hAnsi="Helvetica"/>
-        </w:rPr>
-        <w:t>Git</w:t>
-      </w:r>
-      <w:proofErr w:type="spellEnd"/>
+        <w:t>, Vim, Git</w:t>
+      </w:r>
       <w:r>
         <w:rPr>
           <w:rFonts w:ascii="Helvetica" w:hAnsi="Helvetica"/>
@@ -3170,7 +2946,7 @@
 </file>
 
 <file path=customXml/itemProps1.xml><?xml version="1.0" encoding="utf-8"?>
-<ds:datastoreItem xmlns:ds="http://schemas.openxmlformats.org/officeDocument/2006/customXml" ds:itemID="{3700ACB7-200F-1C44-BD92-FCC34C38E481}">
+<ds:datastoreItem xmlns:ds="http://schemas.openxmlformats.org/officeDocument/2006/customXml" ds:itemID="{0AA216A4-DA20-FF49-8417-F46D082669C9}">
   <ds:schemaRefs>
     <ds:schemaRef ds:uri="http://schemas.openxmlformats.org/officeDocument/2006/bibliography"/>
   </ds:schemaRefs>

</xml_diff>

<commit_message>
Spacing + removed a period
</commit_message>
<xml_diff>
--- a/Resume Word.docx
+++ b/Resume Word.docx
@@ -71,20 +71,28 @@
         <w:rPr>
           <w:rFonts w:ascii="Helvetica" w:hAnsi="Helvetica"/>
         </w:rPr>
-        <w:t xml:space="preserve"> • </w:t>
-      </w:r>
-      <w:r>
-        <w:rPr>
-          <w:rFonts w:ascii="Helvetica" w:hAnsi="Helvetica"/>
-        </w:rPr>
         <w:t xml:space="preserve"> </w:t>
       </w:r>
+      <w:proofErr w:type="gramStart"/>
+      <w:r>
+        <w:rPr>
+          <w:rFonts w:ascii="Helvetica" w:hAnsi="Helvetica"/>
+        </w:rPr>
+        <w:t xml:space="preserve">• </w:t>
+      </w:r>
+      <w:r>
+        <w:rPr>
+          <w:rFonts w:ascii="Helvetica" w:hAnsi="Helvetica"/>
+        </w:rPr>
+        <w:t xml:space="preserve"> </w:t>
+      </w:r>
       <w:r>
         <w:rPr>
           <w:rFonts w:ascii="Helvetica" w:hAnsi="Helvetica"/>
         </w:rPr>
         <w:t>dsouzarc@gmail.com</w:t>
       </w:r>
+      <w:proofErr w:type="gramEnd"/>
       <w:r>
         <w:rPr>
           <w:rFonts w:ascii="Helvetica" w:hAnsi="Helvetica"/>
@@ -125,7 +133,21 @@
         <w:rPr>
           <w:rFonts w:ascii="Helvetica" w:hAnsi="Helvetica"/>
         </w:rPr>
-        <w:t xml:space="preserve">linkedin.com/in/dsouzarc   </w:t>
+        <w:t>linkedin.com/in/</w:t>
+      </w:r>
+      <w:proofErr w:type="spellStart"/>
+      <w:r>
+        <w:rPr>
+          <w:rFonts w:ascii="Helvetica" w:hAnsi="Helvetica"/>
+        </w:rPr>
+        <w:t>dsouzarc</w:t>
+      </w:r>
+      <w:proofErr w:type="spellEnd"/>
+      <w:r>
+        <w:rPr>
+          <w:rFonts w:ascii="Helvetica" w:hAnsi="Helvetica"/>
+        </w:rPr>
+        <w:t xml:space="preserve">   </w:t>
       </w:r>
       <w:r>
         <w:rPr>
@@ -143,8 +165,16 @@
         <w:rPr>
           <w:rFonts w:ascii="Helvetica" w:hAnsi="Helvetica"/>
         </w:rPr>
-        <w:t>github.com/dsouzarc</w:t>
-      </w:r>
+        <w:t>github.com/</w:t>
+      </w:r>
+      <w:proofErr w:type="spellStart"/>
+      <w:r>
+        <w:rPr>
+          <w:rFonts w:ascii="Helvetica" w:hAnsi="Helvetica"/>
+        </w:rPr>
+        <w:t>dsouzarc</w:t>
+      </w:r>
+      <w:proofErr w:type="spellEnd"/>
     </w:p>
     <w:p>
       <w:pPr>
@@ -201,13 +231,27 @@
         <w:rPr>
           <w:rFonts w:ascii="Helvetica" w:hAnsi="Helvetica"/>
         </w:rPr>
-        <w:t>ts and Sciences Honors Program, May</w:t>
-      </w:r>
-      <w:r>
-        <w:rPr>
-          <w:rFonts w:ascii="Helvetica" w:hAnsi="Helvetica"/>
-        </w:rPr>
-        <w:t>. 2019</w:t>
+        <w:t xml:space="preserve">ts and Sciences Honors Program, </w:t>
+      </w:r>
+      <w:proofErr w:type="gramStart"/>
+      <w:r>
+        <w:rPr>
+          <w:rFonts w:ascii="Helvetica" w:hAnsi="Helvetica"/>
+        </w:rPr>
+        <w:t>May</w:t>
+      </w:r>
+      <w:r>
+        <w:rPr>
+          <w:rFonts w:ascii="Helvetica" w:hAnsi="Helvetica"/>
+        </w:rPr>
+        <w:t>,</w:t>
+      </w:r>
+      <w:proofErr w:type="gramEnd"/>
+      <w:r>
+        <w:rPr>
+          <w:rFonts w:ascii="Helvetica" w:hAnsi="Helvetica"/>
+        </w:rPr>
+        <w:t xml:space="preserve"> 2019</w:t>
       </w:r>
     </w:p>
     <w:p>
@@ -430,8 +474,30 @@
           <w:szCs w:val="20"/>
         </w:rPr>
         <w:tab/>
-        <w:t xml:space="preserve">   Summer</w:t>
-      </w:r>
+        <w:t xml:space="preserve">  </w:t>
+      </w:r>
+      <w:bookmarkStart w:id="0" w:name="_GoBack"/>
+      <w:bookmarkEnd w:id="0"/>
+      <w:r>
+        <w:rPr>
+          <w:rFonts w:ascii="Helvetica" w:hAnsi="Helvetica"/>
+          <w:i/>
+          <w:sz w:val="20"/>
+          <w:szCs w:val="20"/>
+        </w:rPr>
+        <w:t xml:space="preserve"> </w:t>
+      </w:r>
+      <w:proofErr w:type="gramStart"/>
+      <w:r>
+        <w:rPr>
+          <w:rFonts w:ascii="Helvetica" w:hAnsi="Helvetica"/>
+          <w:i/>
+          <w:sz w:val="20"/>
+          <w:szCs w:val="20"/>
+        </w:rPr>
+        <w:t>Summer</w:t>
+      </w:r>
+      <w:proofErr w:type="gramEnd"/>
       <w:r>
         <w:rPr>
           <w:rFonts w:ascii="Helvetica" w:hAnsi="Helvetica"/>
@@ -800,7 +866,25 @@
           <w:szCs w:val="20"/>
         </w:rPr>
         <w:tab/>
-        <w:t xml:space="preserve">       Spring</w:t>
+        <w:t xml:space="preserve">      </w:t>
+      </w:r>
+      <w:r>
+        <w:rPr>
+          <w:rFonts w:ascii="Helvetica" w:hAnsi="Helvetica"/>
+          <w:i/>
+          <w:sz w:val="20"/>
+          <w:szCs w:val="20"/>
+        </w:rPr>
+        <w:t xml:space="preserve"> </w:t>
+      </w:r>
+      <w:r>
+        <w:rPr>
+          <w:rFonts w:ascii="Helvetica" w:hAnsi="Helvetica"/>
+          <w:i/>
+          <w:sz w:val="20"/>
+          <w:szCs w:val="20"/>
+        </w:rPr>
+        <w:t>Spring</w:t>
       </w:r>
       <w:r>
         <w:rPr>
@@ -873,15 +957,51 @@
           <w:sz w:val="22"/>
           <w:szCs w:val="22"/>
         </w:rPr>
-        <w:t xml:space="preserve">One of two iOS developers </w:t>
-      </w:r>
-      <w:r>
-        <w:rPr>
-          <w:rFonts w:ascii="Helvetica" w:hAnsi="Helvetica"/>
-          <w:sz w:val="22"/>
-          <w:szCs w:val="22"/>
-        </w:rPr>
-        <w:t xml:space="preserve">for the Rutgers iOS app with </w:t>
+        <w:t xml:space="preserve">One of two </w:t>
+      </w:r>
+      <w:proofErr w:type="spellStart"/>
+      <w:r>
+        <w:rPr>
+          <w:rFonts w:ascii="Helvetica" w:hAnsi="Helvetica"/>
+          <w:sz w:val="22"/>
+          <w:szCs w:val="22"/>
+        </w:rPr>
+        <w:t>iOS</w:t>
+      </w:r>
+      <w:proofErr w:type="spellEnd"/>
+      <w:r>
+        <w:rPr>
+          <w:rFonts w:ascii="Helvetica" w:hAnsi="Helvetica"/>
+          <w:sz w:val="22"/>
+          <w:szCs w:val="22"/>
+        </w:rPr>
+        <w:t xml:space="preserve"> developers </w:t>
+      </w:r>
+      <w:r>
+        <w:rPr>
+          <w:rFonts w:ascii="Helvetica" w:hAnsi="Helvetica"/>
+          <w:sz w:val="22"/>
+          <w:szCs w:val="22"/>
+        </w:rPr>
+        <w:t xml:space="preserve">for the Rutgers </w:t>
+      </w:r>
+      <w:proofErr w:type="spellStart"/>
+      <w:r>
+        <w:rPr>
+          <w:rFonts w:ascii="Helvetica" w:hAnsi="Helvetica"/>
+          <w:sz w:val="22"/>
+          <w:szCs w:val="22"/>
+        </w:rPr>
+        <w:t>iOS</w:t>
+      </w:r>
+      <w:proofErr w:type="spellEnd"/>
+      <w:r>
+        <w:rPr>
+          <w:rFonts w:ascii="Helvetica" w:hAnsi="Helvetica"/>
+          <w:sz w:val="22"/>
+          <w:szCs w:val="22"/>
+        </w:rPr>
+        <w:t xml:space="preserve"> app with </w:t>
       </w:r>
       <w:r>
         <w:rPr>
@@ -913,12 +1033,21 @@
           <w:b/>
         </w:rPr>
       </w:pPr>
-      <w:r>
-        <w:rPr>
-          <w:rFonts w:ascii="Helvetica" w:hAnsi="Helvetica"/>
-          <w:b/>
-        </w:rPr>
-        <w:t>CommVault (CVLT)</w:t>
+      <w:proofErr w:type="spellStart"/>
+      <w:r>
+        <w:rPr>
+          <w:rFonts w:ascii="Helvetica" w:hAnsi="Helvetica"/>
+          <w:b/>
+        </w:rPr>
+        <w:t>CommVault</w:t>
+      </w:r>
+      <w:proofErr w:type="spellEnd"/>
+      <w:r>
+        <w:rPr>
+          <w:rFonts w:ascii="Helvetica" w:hAnsi="Helvetica"/>
+          <w:b/>
+        </w:rPr>
+        <w:t xml:space="preserve"> (CVLT)</w:t>
       </w:r>
       <w:r>
         <w:rPr>
@@ -1017,6 +1146,7 @@
           <w:szCs w:val="20"/>
         </w:rPr>
       </w:pPr>
+      <w:proofErr w:type="gramStart"/>
       <w:r>
         <w:rPr>
           <w:rFonts w:ascii="Helvetica" w:hAnsi="Helvetica"/>
@@ -1025,6 +1155,7 @@
         </w:rPr>
         <w:t xml:space="preserve">Data management, protection (security and disaster recovery), backup, and cloud storage company </w:t>
       </w:r>
+      <w:proofErr w:type="gramEnd"/>
     </w:p>
     <w:p>
       <w:pPr>
@@ -1314,6 +1445,15 @@
           <w:sz w:val="20"/>
           <w:szCs w:val="20"/>
         </w:rPr>
+        <w:t xml:space="preserve">   </w:t>
+      </w:r>
+      <w:r>
+        <w:rPr>
+          <w:rFonts w:ascii="Helvetica" w:hAnsi="Helvetica"/>
+          <w:i/>
+          <w:sz w:val="20"/>
+          <w:szCs w:val="20"/>
+        </w:rPr>
         <w:t>Summer, 201</w:t>
       </w:r>
       <w:r>
@@ -1388,13 +1528,23 @@
         </w:rPr>
         <w:t xml:space="preserve">and </w:t>
       </w:r>
-      <w:r>
-        <w:rPr>
-          <w:rFonts w:ascii="Helvetica" w:hAnsi="Helvetica"/>
-          <w:sz w:val="20"/>
-          <w:szCs w:val="20"/>
-        </w:rPr>
-        <w:t>iOS Application</w:t>
+      <w:proofErr w:type="spellStart"/>
+      <w:r>
+        <w:rPr>
+          <w:rFonts w:ascii="Helvetica" w:hAnsi="Helvetica"/>
+          <w:sz w:val="20"/>
+          <w:szCs w:val="20"/>
+        </w:rPr>
+        <w:t>iOS</w:t>
+      </w:r>
+      <w:proofErr w:type="spellEnd"/>
+      <w:r>
+        <w:rPr>
+          <w:rFonts w:ascii="Helvetica" w:hAnsi="Helvetica"/>
+          <w:sz w:val="20"/>
+          <w:szCs w:val="20"/>
+        </w:rPr>
+        <w:t xml:space="preserve"> Application</w:t>
       </w:r>
       <w:r>
         <w:rPr>
@@ -1480,14 +1630,34 @@
           <w:szCs w:val="22"/>
         </w:rPr>
       </w:pPr>
-      <w:r>
-        <w:rPr>
-          <w:rFonts w:ascii="Helvetica" w:hAnsi="Helvetica"/>
-          <w:sz w:val="22"/>
-          <w:szCs w:val="22"/>
-        </w:rPr>
-        <w:t>A refined version of Uber for crowd-sourcing the delivery of food.</w:t>
-      </w:r>
+      <w:proofErr w:type="gramStart"/>
+      <w:r>
+        <w:rPr>
+          <w:rFonts w:ascii="Helvetica" w:hAnsi="Helvetica"/>
+          <w:sz w:val="22"/>
+          <w:szCs w:val="22"/>
+        </w:rPr>
+        <w:t xml:space="preserve">A refined version of </w:t>
+      </w:r>
+      <w:proofErr w:type="spellStart"/>
+      <w:r>
+        <w:rPr>
+          <w:rFonts w:ascii="Helvetica" w:hAnsi="Helvetica"/>
+          <w:sz w:val="22"/>
+          <w:szCs w:val="22"/>
+        </w:rPr>
+        <w:t>Uber</w:t>
+      </w:r>
+      <w:proofErr w:type="spellEnd"/>
+      <w:r>
+        <w:rPr>
+          <w:rFonts w:ascii="Helvetica" w:hAnsi="Helvetica"/>
+          <w:sz w:val="22"/>
+          <w:szCs w:val="22"/>
+        </w:rPr>
+        <w:t xml:space="preserve"> for crowd-sourcing the delivery of food.</w:t>
+      </w:r>
+      <w:proofErr w:type="gramEnd"/>
     </w:p>
     <w:p>
       <w:pPr>
@@ -1543,12 +1713,23 @@
           <w:i/>
         </w:rPr>
       </w:pPr>
-      <w:r>
-        <w:rPr>
-          <w:rFonts w:ascii="Helvetica" w:hAnsi="Helvetica"/>
-          <w:b/>
-        </w:rPr>
-        <w:t>iMessage Analyzer</w:t>
+      <w:proofErr w:type="spellStart"/>
+      <w:proofErr w:type="gramStart"/>
+      <w:r>
+        <w:rPr>
+          <w:rFonts w:ascii="Helvetica" w:hAnsi="Helvetica"/>
+          <w:b/>
+        </w:rPr>
+        <w:t>iMessage</w:t>
+      </w:r>
+      <w:proofErr w:type="spellEnd"/>
+      <w:proofErr w:type="gramEnd"/>
+      <w:r>
+        <w:rPr>
+          <w:rFonts w:ascii="Helvetica" w:hAnsi="Helvetica"/>
+          <w:b/>
+        </w:rPr>
+        <w:t xml:space="preserve"> Analyzer</w:t>
       </w:r>
       <w:r>
         <w:rPr>
@@ -1919,8 +2100,6 @@
         </w:rPr>
         <w:t>6</w:t>
       </w:r>
-      <w:bookmarkStart w:id="0" w:name="_GoBack"/>
-      <w:bookmarkEnd w:id="0"/>
     </w:p>
     <w:p>
       <w:pPr>
@@ -1962,15 +2141,63 @@
           <w:rFonts w:ascii="Helvetica" w:hAnsi="Helvetica"/>
           <w:color w:val="000000"/>
         </w:rPr>
-        <w:t xml:space="preserve">Uses OpenCV to identify the face and certain facial components, and a neural </w:t>
-      </w:r>
+        <w:t xml:space="preserve">Uses </w:t>
+      </w:r>
+      <w:proofErr w:type="spellStart"/>
       <w:r>
         <w:rPr>
           <w:rFonts w:ascii="Helvetica" w:hAnsi="Helvetica"/>
           <w:color w:val="000000"/>
         </w:rPr>
+        <w:t>OpenCV</w:t>
+      </w:r>
+      <w:proofErr w:type="spellEnd"/>
+      <w:r>
+        <w:rPr>
+          <w:rFonts w:ascii="Helvetica" w:hAnsi="Helvetica"/>
+          <w:color w:val="000000"/>
+        </w:rPr>
+        <w:t xml:space="preserve"> to identify the face and certain facial components, and a neural </w:t>
+      </w:r>
+      <w:r>
+        <w:rPr>
+          <w:rFonts w:ascii="Helvetica" w:hAnsi="Helvetica"/>
+          <w:color w:val="000000"/>
+        </w:rPr>
         <w:br/>
-        <w:t>network to predict swipes based off of facial components ie. hair/eye color</w:t>
+        <w:t xml:space="preserve">network to predict swipes based off of facial components </w:t>
+      </w:r>
+      <w:proofErr w:type="spellStart"/>
+      <w:r>
+        <w:rPr>
+          <w:rFonts w:ascii="Helvetica" w:hAnsi="Helvetica"/>
+          <w:color w:val="000000"/>
+        </w:rPr>
+        <w:t>ie</w:t>
+      </w:r>
+      <w:proofErr w:type="spellEnd"/>
+      <w:r>
+        <w:rPr>
+          <w:rFonts w:ascii="Helvetica" w:hAnsi="Helvetica"/>
+          <w:color w:val="000000"/>
+        </w:rPr>
+        <w:t xml:space="preserve">. </w:t>
+      </w:r>
+      <w:proofErr w:type="gramStart"/>
+      <w:r>
+        <w:rPr>
+          <w:rFonts w:ascii="Helvetica" w:hAnsi="Helvetica"/>
+          <w:color w:val="000000"/>
+        </w:rPr>
+        <w:t>hair</w:t>
+      </w:r>
+      <w:proofErr w:type="gramEnd"/>
+      <w:r>
+        <w:rPr>
+          <w:rFonts w:ascii="Helvetica" w:hAnsi="Helvetica"/>
+          <w:color w:val="000000"/>
+        </w:rPr>
+        <w:t>/eye color</w:t>
       </w:r>
     </w:p>
     <w:p>
@@ -2022,7 +2249,21 @@
         <w:rPr>
           <w:rFonts w:ascii="Helvetica" w:hAnsi="Helvetica"/>
         </w:rPr>
-        <w:t xml:space="preserve">Objective-C (Cocoa &amp; iOS), </w:t>
+        <w:t xml:space="preserve">Objective-C (Cocoa &amp; </w:t>
+      </w:r>
+      <w:proofErr w:type="spellStart"/>
+      <w:r>
+        <w:rPr>
+          <w:rFonts w:ascii="Helvetica" w:hAnsi="Helvetica"/>
+        </w:rPr>
+        <w:t>iOS</w:t>
+      </w:r>
+      <w:proofErr w:type="spellEnd"/>
+      <w:r>
+        <w:rPr>
+          <w:rFonts w:ascii="Helvetica" w:hAnsi="Helvetica"/>
+        </w:rPr>
+        <w:t xml:space="preserve">), </w:t>
       </w:r>
       <w:r>
         <w:rPr>
@@ -2042,11 +2283,19 @@
         </w:rPr>
         <w:t xml:space="preserve">, </w:t>
       </w:r>
-      <w:r>
-        <w:rPr>
-          <w:rFonts w:ascii="Helvetica" w:hAnsi="Helvetica"/>
-        </w:rPr>
-        <w:t xml:space="preserve">ElasticSearch, </w:t>
+      <w:proofErr w:type="spellStart"/>
+      <w:r>
+        <w:rPr>
+          <w:rFonts w:ascii="Helvetica" w:hAnsi="Helvetica"/>
+        </w:rPr>
+        <w:t>ElasticSearch</w:t>
+      </w:r>
+      <w:proofErr w:type="spellEnd"/>
+      <w:r>
+        <w:rPr>
+          <w:rFonts w:ascii="Helvetica" w:hAnsi="Helvetica"/>
+        </w:rPr>
+        <w:t xml:space="preserve">, </w:t>
       </w:r>
       <w:r>
         <w:rPr>
@@ -2100,8 +2349,16 @@
         <w:rPr>
           <w:rFonts w:ascii="Helvetica" w:hAnsi="Helvetica"/>
         </w:rPr>
-        <w:t>JavaScript (NodeJS</w:t>
-      </w:r>
+        <w:t>JavaScript (</w:t>
+      </w:r>
+      <w:proofErr w:type="spellStart"/>
+      <w:r>
+        <w:rPr>
+          <w:rFonts w:ascii="Helvetica" w:hAnsi="Helvetica"/>
+        </w:rPr>
+        <w:t>NodeJS</w:t>
+      </w:r>
+      <w:proofErr w:type="spellEnd"/>
       <w:r>
         <w:rPr>
           <w:rFonts w:ascii="Helvetica" w:hAnsi="Helvetica"/>
@@ -2118,8 +2375,16 @@
         <w:rPr>
           <w:rFonts w:ascii="Helvetica" w:hAnsi="Helvetica"/>
         </w:rPr>
-        <w:t>, Vim, Git</w:t>
-      </w:r>
+        <w:t xml:space="preserve">, Vim, </w:t>
+      </w:r>
+      <w:proofErr w:type="spellStart"/>
+      <w:r>
+        <w:rPr>
+          <w:rFonts w:ascii="Helvetica" w:hAnsi="Helvetica"/>
+        </w:rPr>
+        <w:t>Git</w:t>
+      </w:r>
+      <w:proofErr w:type="spellEnd"/>
       <w:r>
         <w:rPr>
           <w:rFonts w:ascii="Helvetica" w:hAnsi="Helvetica"/>
@@ -2157,11 +2422,75 @@
         </w:rPr>
         <w:t xml:space="preserve"> </w:t>
       </w:r>
-      <w:r>
-        <w:rPr>
-          <w:rFonts w:ascii="Helvetica" w:hAnsi="Helvetica"/>
-        </w:rPr>
-        <w:t>HBase, Spring, JUnit, JBehave, Hamcrest, MBean, Kafka</w:t>
+      <w:proofErr w:type="spellStart"/>
+      <w:r>
+        <w:rPr>
+          <w:rFonts w:ascii="Helvetica" w:hAnsi="Helvetica"/>
+        </w:rPr>
+        <w:t>HBase</w:t>
+      </w:r>
+      <w:proofErr w:type="spellEnd"/>
+      <w:r>
+        <w:rPr>
+          <w:rFonts w:ascii="Helvetica" w:hAnsi="Helvetica"/>
+        </w:rPr>
+        <w:t xml:space="preserve">, Spring, </w:t>
+      </w:r>
+      <w:proofErr w:type="spellStart"/>
+      <w:r>
+        <w:rPr>
+          <w:rFonts w:ascii="Helvetica" w:hAnsi="Helvetica"/>
+        </w:rPr>
+        <w:t>JUnit</w:t>
+      </w:r>
+      <w:proofErr w:type="spellEnd"/>
+      <w:r>
+        <w:rPr>
+          <w:rFonts w:ascii="Helvetica" w:hAnsi="Helvetica"/>
+        </w:rPr>
+        <w:t xml:space="preserve">, </w:t>
+      </w:r>
+      <w:proofErr w:type="spellStart"/>
+      <w:r>
+        <w:rPr>
+          <w:rFonts w:ascii="Helvetica" w:hAnsi="Helvetica"/>
+        </w:rPr>
+        <w:t>JBehave</w:t>
+      </w:r>
+      <w:proofErr w:type="spellEnd"/>
+      <w:r>
+        <w:rPr>
+          <w:rFonts w:ascii="Helvetica" w:hAnsi="Helvetica"/>
+        </w:rPr>
+        <w:t xml:space="preserve">, </w:t>
+      </w:r>
+      <w:proofErr w:type="spellStart"/>
+      <w:r>
+        <w:rPr>
+          <w:rFonts w:ascii="Helvetica" w:hAnsi="Helvetica"/>
+        </w:rPr>
+        <w:t>Hamcrest</w:t>
+      </w:r>
+      <w:proofErr w:type="spellEnd"/>
+      <w:r>
+        <w:rPr>
+          <w:rFonts w:ascii="Helvetica" w:hAnsi="Helvetica"/>
+        </w:rPr>
+        <w:t xml:space="preserve">, </w:t>
+      </w:r>
+      <w:proofErr w:type="spellStart"/>
+      <w:r>
+        <w:rPr>
+          <w:rFonts w:ascii="Helvetica" w:hAnsi="Helvetica"/>
+        </w:rPr>
+        <w:t>MBean</w:t>
+      </w:r>
+      <w:proofErr w:type="spellEnd"/>
+      <w:r>
+        <w:rPr>
+          <w:rFonts w:ascii="Helvetica" w:hAnsi="Helvetica"/>
+        </w:rPr>
+        <w:t>, Kafka</w:t>
       </w:r>
     </w:p>
     <w:sectPr>
@@ -3062,7 +3391,7 @@
 </file>
 
 <file path=customXml/itemProps1.xml><?xml version="1.0" encoding="utf-8"?>
-<ds:datastoreItem xmlns:ds="http://schemas.openxmlformats.org/officeDocument/2006/customXml" ds:itemID="{04A4F032-5D95-2F43-9EF7-3806004BB98A}">
+<ds:datastoreItem xmlns:ds="http://schemas.openxmlformats.org/officeDocument/2006/customXml" ds:itemID="{1980C713-95F3-0D49-AE0F-8E398513DAA5}">
   <ds:schemaRefs>
     <ds:schemaRef ds:uri="http://schemas.openxmlformats.org/officeDocument/2006/bibliography"/>
   </ds:schemaRefs>

</xml_diff>